<commit_message>
vorerst fertige Anleitung (Design ausstehend)
Anleitung inhaltlich soweit fertig und strukturiert.
</commit_message>
<xml_diff>
--- a/Meilenstein_3/Spielregeln/Anleitung überarbeitet.docx
+++ b/Meilenstein_3/Spielregeln/Anleitung überarbeitet.docx
@@ -1,6 +1,6 @@
 
 <file path=word/document.xml><?xml version="1.0" encoding="utf-8"?>
-<w:document xmlns:ve="http://schemas.openxmlformats.org/markup-compatibility/2006" xmlns:o="urn:schemas-microsoft-com:office:office" xmlns:r="http://schemas.openxmlformats.org/officeDocument/2006/relationships" xmlns:m="http://schemas.openxmlformats.org/officeDocument/2006/math" xmlns:v="urn:schemas-microsoft-com:vml" xmlns:wp="http://schemas.openxmlformats.org/drawingml/2006/wordprocessingDrawing" xmlns:w10="urn:schemas-microsoft-com:office:word" xmlns:w="http://schemas.openxmlformats.org/wordprocessingml/2006/main" xmlns:wne="http://schemas.microsoft.com/office/word/2006/wordml">
+<w:document xmlns:wpc="http://schemas.microsoft.com/office/word/2010/wordprocessingCanvas" xmlns:mc="http://schemas.openxmlformats.org/markup-compatibility/2006" xmlns:o="urn:schemas-microsoft-com:office:office" xmlns:r="http://schemas.openxmlformats.org/officeDocument/2006/relationships" xmlns:m="http://schemas.openxmlformats.org/officeDocument/2006/math" xmlns:v="urn:schemas-microsoft-com:vml" xmlns:wp14="http://schemas.microsoft.com/office/word/2010/wordprocessingDrawing" xmlns:wp="http://schemas.openxmlformats.org/drawingml/2006/wordprocessingDrawing" xmlns:w10="urn:schemas-microsoft-com:office:word" xmlns:w="http://schemas.openxmlformats.org/wordprocessingml/2006/main" xmlns:w14="http://schemas.microsoft.com/office/word/2010/wordml" xmlns:w15="http://schemas.microsoft.com/office/word/2012/wordml" xmlns:wpg="http://schemas.microsoft.com/office/word/2010/wordprocessingGroup" xmlns:wpi="http://schemas.microsoft.com/office/word/2010/wordprocessingInk" xmlns:wne="http://schemas.microsoft.com/office/word/2006/wordml" xmlns:wps="http://schemas.microsoft.com/office/word/2010/wordprocessingShape" mc:Ignorable="w14 w15 wp14">
   <w:body>
     <w:p>
       <w:pPr>
@@ -14,8 +14,6 @@
           <w:szCs w:val="24"/>
         </w:rPr>
       </w:pPr>
-      <w:bookmarkStart w:id="0" w:name="_GoBack"/>
-      <w:bookmarkEnd w:id="0"/>
       <w:r>
         <w:rPr>
           <w:rFonts w:cs="Times New Roman"/>
@@ -33,16 +31,16 @@
         <w:rPr>
           <w:rFonts w:cs="Times New Roman"/>
           <w:b/>
-          <w:sz w:val="24"/>
-          <w:szCs w:val="24"/>
+          <w:sz w:val="26"/>
+          <w:szCs w:val="26"/>
         </w:rPr>
       </w:pPr>
       <w:r>
         <w:rPr>
           <w:rFonts w:cs="Times New Roman"/>
           <w:b/>
-          <w:sz w:val="24"/>
-          <w:szCs w:val="24"/>
+          <w:sz w:val="26"/>
+          <w:szCs w:val="26"/>
         </w:rPr>
         <w:t>Ziel</w:t>
       </w:r>
@@ -50,8 +48,8 @@
         <w:rPr>
           <w:rFonts w:cs="Times New Roman"/>
           <w:b/>
-          <w:sz w:val="24"/>
-          <w:szCs w:val="24"/>
+          <w:sz w:val="26"/>
+          <w:szCs w:val="26"/>
         </w:rPr>
         <w:t xml:space="preserve"> des Spiels</w:t>
       </w:r>
@@ -59,8 +57,8 @@
         <w:rPr>
           <w:rFonts w:cs="Times New Roman"/>
           <w:b/>
-          <w:sz w:val="24"/>
-          <w:szCs w:val="24"/>
+          <w:sz w:val="26"/>
+          <w:szCs w:val="26"/>
         </w:rPr>
         <w:t>:</w:t>
       </w:r>
@@ -240,7 +238,23 @@
           <w:sz w:val="24"/>
           <w:szCs w:val="24"/>
         </w:rPr>
-        <w:t xml:space="preserve"> hat die Chance</w:t>
+        <w:t xml:space="preserve"> hat die</w:t>
+      </w:r>
+      <w:r>
+        <w:rPr>
+          <w:rFonts w:cs="Times New Roman"/>
+          <w:sz w:val="24"/>
+          <w:szCs w:val="24"/>
+        </w:rPr>
+        <w:t xml:space="preserve"> </w:t>
+      </w:r>
+      <w:r>
+        <w:rPr>
+          <w:rFonts w:cs="Times New Roman"/>
+          <w:sz w:val="24"/>
+          <w:szCs w:val="24"/>
+        </w:rPr>
+        <w:t xml:space="preserve"> Chance</w:t>
       </w:r>
       <w:r>
         <w:rPr>
@@ -281,8 +295,8 @@
         <w:rPr>
           <w:rFonts w:cs="Times New Roman"/>
           <w:b/>
-          <w:sz w:val="24"/>
-          <w:szCs w:val="24"/>
+          <w:sz w:val="26"/>
+          <w:szCs w:val="26"/>
         </w:rPr>
         <w:t>Spieler:</w:t>
       </w:r>
@@ -301,24 +315,24 @@
         <w:spacing w:before="240" w:after="120"/>
         <w:rPr>
           <w:rFonts w:cs="Times New Roman"/>
-          <w:sz w:val="24"/>
-          <w:szCs w:val="24"/>
+          <w:sz w:val="26"/>
+          <w:szCs w:val="26"/>
         </w:rPr>
       </w:pPr>
       <w:r>
         <w:rPr>
           <w:rFonts w:cs="Times New Roman"/>
           <w:b/>
-          <w:sz w:val="24"/>
-          <w:szCs w:val="24"/>
+          <w:sz w:val="26"/>
+          <w:szCs w:val="26"/>
         </w:rPr>
         <w:t>Vorbereitung</w:t>
       </w:r>
       <w:r>
         <w:rPr>
           <w:rFonts w:cs="Times New Roman"/>
-          <w:sz w:val="24"/>
-          <w:szCs w:val="24"/>
+          <w:sz w:val="26"/>
+          <w:szCs w:val="26"/>
         </w:rPr>
         <w:t>:</w:t>
       </w:r>
@@ -388,7 +402,23 @@
           <w:sz w:val="24"/>
           <w:szCs w:val="24"/>
         </w:rPr>
-        <w:t>Die PvP-Chips in den Spielerfarben werden bis zu ihrem Einsatz neben das Spielfeld gelegt.</w:t>
+        <w:t xml:space="preserve">Die </w:t>
+      </w:r>
+      <w:r>
+        <w:rPr>
+          <w:rFonts w:cs="Times New Roman"/>
+          <w:sz w:val="24"/>
+          <w:szCs w:val="24"/>
+        </w:rPr>
+        <w:t>Talismane</w:t>
+      </w:r>
+      <w:r>
+        <w:rPr>
+          <w:rFonts w:cs="Times New Roman"/>
+          <w:sz w:val="24"/>
+          <w:szCs w:val="24"/>
+        </w:rPr>
+        <w:t xml:space="preserve"> in den Spielerfarben werden bis zu ihrem Einsatz neben das Spielfeld gelegt.</w:t>
       </w:r>
     </w:p>
     <w:p>
@@ -481,7 +511,23 @@
           <w:sz w:val="24"/>
           <w:szCs w:val="24"/>
         </w:rPr>
-        <w:t>Die PvP-Schätze werden in den</w:t>
+        <w:t xml:space="preserve">Die </w:t>
+      </w:r>
+      <w:r>
+        <w:rPr>
+          <w:rFonts w:cs="Times New Roman"/>
+          <w:sz w:val="24"/>
+          <w:szCs w:val="24"/>
+        </w:rPr>
+        <w:t>Duellwaffenkarten</w:t>
+      </w:r>
+      <w:r>
+        <w:rPr>
+          <w:rFonts w:cs="Times New Roman"/>
+          <w:sz w:val="24"/>
+          <w:szCs w:val="24"/>
+        </w:rPr>
+        <w:t xml:space="preserve"> werden in den</w:t>
       </w:r>
       <w:r>
         <w:rPr>
@@ -683,6 +729,14 @@
           <w:lang w:eastAsia="de-DE"/>
         </w:rPr>
       </w:pPr>
+      <w:r>
+        <w:rPr>
+          <w:rFonts w:cs="Times New Roman"/>
+          <w:sz w:val="24"/>
+          <w:szCs w:val="24"/>
+        </w:rPr>
+        <w:t xml:space="preserve"> </w:t>
+      </w:r>
     </w:p>
     <w:p>
       <w:pPr>
@@ -734,7 +788,7 @@
                     <a:blip r:embed="rId7" cstate="print">
                       <a:extLst>
                         <a:ext uri="{28A0092B-C50C-407E-A947-70E740481C1C}">
-                          <a14:useLocalDpi xmlns:a14="http://schemas.microsoft.com/office/drawing/2010/main" xmlns:wps="http://schemas.microsoft.com/office/word/2010/wordprocessingShape" xmlns:wpi="http://schemas.microsoft.com/office/word/2010/wordprocessingInk" xmlns:wpg="http://schemas.microsoft.com/office/word/2010/wordprocessingGroup" xmlns:w15="http://schemas.microsoft.com/office/word/2012/wordml" xmlns:w14="http://schemas.microsoft.com/office/word/2010/wordml" xmlns:w="http://schemas.openxmlformats.org/wordprocessingml/2006/main" xmlns:w10="urn:schemas-microsoft-com:office:word" xmlns:wp14="http://schemas.microsoft.com/office/word/2010/wordprocessingDrawing" xmlns:v="urn:schemas-microsoft-com:vml" xmlns:o="urn:schemas-microsoft-com:office:office" xmlns:mc="http://schemas.openxmlformats.org/markup-compatibility/2006" xmlns:wpc="http://schemas.microsoft.com/office/word/2010/wordprocessingCanvas" xmlns="" val="0"/>
+                          <a14:useLocalDpi xmlns:a14="http://schemas.microsoft.com/office/drawing/2010/main" val="0"/>
                         </a:ext>
                       </a:extLst>
                     </a:blip>
@@ -755,7 +809,7 @@
                     </a:ln>
                     <a:extLst>
                       <a:ext uri="{53640926-AAD7-44D8-BBD7-CCE9431645EC}">
-                        <a14:shadowObscured xmlns:a14="http://schemas.microsoft.com/office/drawing/2010/main" xmlns:wps="http://schemas.microsoft.com/office/word/2010/wordprocessingShape" xmlns:wpi="http://schemas.microsoft.com/office/word/2010/wordprocessingInk" xmlns:wpg="http://schemas.microsoft.com/office/word/2010/wordprocessingGroup" xmlns:w15="http://schemas.microsoft.com/office/word/2012/wordml" xmlns:w14="http://schemas.microsoft.com/office/word/2010/wordml" xmlns:w="http://schemas.openxmlformats.org/wordprocessingml/2006/main" xmlns:w10="urn:schemas-microsoft-com:office:word" xmlns:wp14="http://schemas.microsoft.com/office/word/2010/wordprocessingDrawing" xmlns:v="urn:schemas-microsoft-com:vml" xmlns:o="urn:schemas-microsoft-com:office:office" xmlns:mc="http://schemas.openxmlformats.org/markup-compatibility/2006" xmlns:wpc="http://schemas.microsoft.com/office/word/2010/wordprocessingCanvas" xmlns=""/>
+                        <a14:shadowObscured xmlns:a14="http://schemas.microsoft.com/office/drawing/2010/main"/>
                       </a:ext>
                     </a:extLst>
                   </pic:spPr>
@@ -782,19 +836,28 @@
         <w:spacing w:before="120" w:after="120"/>
         <w:rPr>
           <w:rFonts w:cs="Times New Roman"/>
-          <w:sz w:val="24"/>
-          <w:szCs w:val="24"/>
+          <w:sz w:val="26"/>
+          <w:szCs w:val="26"/>
         </w:rPr>
       </w:pPr>
       <w:r>
         <w:rPr>
           <w:rFonts w:cs="Times New Roman"/>
           <w:b/>
-          <w:sz w:val="24"/>
-          <w:szCs w:val="24"/>
+          <w:sz w:val="26"/>
+          <w:szCs w:val="26"/>
         </w:rPr>
         <w:lastRenderedPageBreak/>
-        <w:t>Der erste Zug:</w:t>
+        <w:t>Spielerzug</w:t>
+      </w:r>
+      <w:r>
+        <w:rPr>
+          <w:rFonts w:cs="Times New Roman"/>
+          <w:b/>
+          <w:sz w:val="26"/>
+          <w:szCs w:val="26"/>
+        </w:rPr>
+        <w:t>:</w:t>
       </w:r>
     </w:p>
     <w:p>
@@ -852,15 +915,449 @@
           <w:sz w:val="24"/>
           <w:szCs w:val="24"/>
         </w:rPr>
-        <w:t xml:space="preserve"> Der Spieler darf bei Betreten eines noch nicht gespielten Raumes 2 Karten aus seinem Rucksack auf die Hand nehmen.</w:t>
-      </w:r>
-      <w:r>
-        <w:rPr>
-          <w:rFonts w:cs="Times New Roman"/>
-          <w:sz w:val="24"/>
-          <w:szCs w:val="24"/>
-        </w:rPr>
-        <w:t xml:space="preserve"> Je nach Kartentyp beginnen verschiedene Aktionen.</w:t>
+        <w:t xml:space="preserve"> Im ersten Zug decken die Spieler ihr Startfeld auf und interagieren mit diesem. Im weiteren Spielverlauf</w:t>
+      </w:r>
+      <w:r>
+        <w:rPr>
+          <w:rFonts w:cs="Times New Roman"/>
+          <w:sz w:val="24"/>
+          <w:szCs w:val="24"/>
+        </w:rPr>
+        <w:t xml:space="preserve"> können</w:t>
+      </w:r>
+      <w:r>
+        <w:rPr>
+          <w:rFonts w:cs="Times New Roman"/>
+          <w:sz w:val="24"/>
+          <w:szCs w:val="24"/>
+        </w:rPr>
+        <w:t xml:space="preserve"> die Spieler</w:t>
+      </w:r>
+      <w:r>
+        <w:rPr>
+          <w:rFonts w:cs="Times New Roman"/>
+          <w:sz w:val="24"/>
+          <w:szCs w:val="24"/>
+        </w:rPr>
+        <w:t xml:space="preserve"> jedes beliebige Feld aufsuchen, das an ihr Feld </w:t>
+      </w:r>
+      <w:r>
+        <w:rPr>
+          <w:rFonts w:cs="Times New Roman"/>
+          <w:sz w:val="24"/>
+          <w:szCs w:val="24"/>
+        </w:rPr>
+        <w:t>an</w:t>
+      </w:r>
+      <w:r>
+        <w:rPr>
+          <w:rFonts w:cs="Times New Roman"/>
+          <w:sz w:val="24"/>
+          <w:szCs w:val="24"/>
+        </w:rPr>
+        <w:t xml:space="preserve">grenzt. </w:t>
+      </w:r>
+      <w:r>
+        <w:rPr>
+          <w:rFonts w:cs="Times New Roman"/>
+          <w:sz w:val="24"/>
+          <w:szCs w:val="24"/>
+        </w:rPr>
+        <w:t>Dies kann</w:t>
+      </w:r>
+      <w:r>
+        <w:rPr>
+          <w:rFonts w:cs="Times New Roman"/>
+          <w:sz w:val="24"/>
+          <w:szCs w:val="24"/>
+        </w:rPr>
+        <w:t xml:space="preserve"> ein Fel</w:t>
+      </w:r>
+      <w:r>
+        <w:rPr>
+          <w:rFonts w:cs="Times New Roman"/>
+          <w:sz w:val="24"/>
+          <w:szCs w:val="24"/>
+        </w:rPr>
+        <w:t>d auf demselben oder einem angrenzende</w:t>
+      </w:r>
+      <w:r>
+        <w:rPr>
+          <w:rFonts w:cs="Times New Roman"/>
+          <w:sz w:val="24"/>
+          <w:szCs w:val="24"/>
+        </w:rPr>
+        <w:t>n Zahnrad</w:t>
+      </w:r>
+      <w:r>
+        <w:rPr>
+          <w:rFonts w:cs="Times New Roman"/>
+          <w:sz w:val="24"/>
+          <w:szCs w:val="24"/>
+        </w:rPr>
+        <w:t xml:space="preserve"> sein</w:t>
+      </w:r>
+      <w:r>
+        <w:rPr>
+          <w:rFonts w:cs="Times New Roman"/>
+          <w:sz w:val="24"/>
+          <w:szCs w:val="24"/>
+        </w:rPr>
+        <w:t>.</w:t>
+      </w:r>
+    </w:p>
+    <w:p>
+      <w:pPr>
+        <w:pStyle w:val="KeinLeerraum"/>
+        <w:spacing w:after="240"/>
+        <w:rPr>
+          <w:rFonts w:cs="Times New Roman"/>
+          <w:sz w:val="24"/>
+          <w:szCs w:val="24"/>
+        </w:rPr>
+      </w:pPr>
+      <w:r>
+        <w:rPr>
+          <w:rFonts w:cs="Times New Roman"/>
+          <w:sz w:val="24"/>
+          <w:szCs w:val="24"/>
+        </w:rPr>
+        <w:t xml:space="preserve">Wenn ein </w:t>
+      </w:r>
+      <w:r>
+        <w:rPr>
+          <w:rFonts w:cs="Times New Roman"/>
+          <w:sz w:val="24"/>
+          <w:szCs w:val="24"/>
+        </w:rPr>
+        <w:t xml:space="preserve">bereits offener </w:t>
+      </w:r>
+      <w:r>
+        <w:rPr>
+          <w:rFonts w:cs="Times New Roman"/>
+          <w:sz w:val="24"/>
+          <w:szCs w:val="24"/>
+        </w:rPr>
+        <w:t>Raum betreten wir</w:t>
+      </w:r>
+      <w:r>
+        <w:rPr>
+          <w:rFonts w:cs="Times New Roman"/>
+          <w:sz w:val="24"/>
+          <w:szCs w:val="24"/>
+        </w:rPr>
+        <w:t>d, darf</w:t>
+      </w:r>
+      <w:r>
+        <w:rPr>
+          <w:rFonts w:cs="Times New Roman"/>
+          <w:sz w:val="24"/>
+          <w:szCs w:val="24"/>
+        </w:rPr>
+        <w:t xml:space="preserve"> der Spieler ein weiteres Feld gehen. </w:t>
+      </w:r>
+      <w:r>
+        <w:rPr>
+          <w:rFonts w:cs="Times New Roman"/>
+          <w:sz w:val="24"/>
+          <w:szCs w:val="24"/>
+        </w:rPr>
+        <w:t xml:space="preserve">So können sich Spieler </w:t>
+      </w:r>
+      <w:r>
+        <w:rPr>
+          <w:rFonts w:cs="Times New Roman"/>
+          <w:sz w:val="24"/>
+          <w:szCs w:val="24"/>
+        </w:rPr>
+        <w:t xml:space="preserve">pro Zug </w:t>
+      </w:r>
+      <w:r>
+        <w:rPr>
+          <w:rFonts w:cs="Times New Roman"/>
+          <w:sz w:val="24"/>
+          <w:szCs w:val="24"/>
+        </w:rPr>
+        <w:t>bis zu</w:t>
+      </w:r>
+      <w:r>
+        <w:rPr>
+          <w:rFonts w:cs="Times New Roman"/>
+          <w:sz w:val="24"/>
+          <w:szCs w:val="24"/>
+        </w:rPr>
+        <w:t xml:space="preserve"> 2</w:t>
+      </w:r>
+      <w:r>
+        <w:rPr>
+          <w:rFonts w:cs="Times New Roman"/>
+          <w:sz w:val="24"/>
+          <w:szCs w:val="24"/>
+        </w:rPr>
+        <w:t xml:space="preserve"> </w:t>
+      </w:r>
+      <w:r>
+        <w:rPr>
+          <w:rFonts w:cs="Times New Roman"/>
+          <w:sz w:val="24"/>
+          <w:szCs w:val="24"/>
+        </w:rPr>
+        <w:t>Felder</w:t>
+      </w:r>
+      <w:r>
+        <w:rPr>
+          <w:rFonts w:cs="Times New Roman"/>
+          <w:sz w:val="24"/>
+          <w:szCs w:val="24"/>
+        </w:rPr>
+        <w:t xml:space="preserve"> weit bewegen</w:t>
+      </w:r>
+      <w:r>
+        <w:rPr>
+          <w:rFonts w:cs="Times New Roman"/>
+          <w:sz w:val="24"/>
+          <w:szCs w:val="24"/>
+        </w:rPr>
+        <w:t>.</w:t>
+      </w:r>
+    </w:p>
+    <w:p>
+      <w:pPr>
+        <w:pStyle w:val="KeinLeerraum"/>
+        <w:spacing w:after="240"/>
+        <w:rPr>
+          <w:rFonts w:cs="Times New Roman"/>
+          <w:sz w:val="24"/>
+          <w:szCs w:val="24"/>
+        </w:rPr>
+      </w:pPr>
+      <w:r>
+        <w:rPr>
+          <w:rFonts w:cs="Times New Roman"/>
+          <w:noProof/>
+          <w:sz w:val="24"/>
+          <w:szCs w:val="24"/>
+          <w:lang w:eastAsia="de-DE"/>
+        </w:rPr>
+        <w:drawing>
+          <wp:inline distT="0" distB="0" distL="0" distR="0" wp14:anchorId="22742984" wp14:editId="5D6983CB">
+            <wp:extent cx="2495550" cy="2452492"/>
+            <wp:effectExtent l="0" t="0" r="0" b="5080"/>
+            <wp:docPr id="2" name="Bild 1" descr="C:\Users\Irina\Documents\GitHub\MicroFair\Meilenstein_3\Spielfeld\Spielfeldbewegung_A.png"/>
+            <wp:cNvGraphicFramePr>
+              <a:graphicFrameLocks xmlns:a="http://schemas.openxmlformats.org/drawingml/2006/main" noChangeAspect="1"/>
+            </wp:cNvGraphicFramePr>
+            <a:graphic xmlns:a="http://schemas.openxmlformats.org/drawingml/2006/main">
+              <a:graphicData uri="http://schemas.openxmlformats.org/drawingml/2006/picture">
+                <pic:pic xmlns:pic="http://schemas.openxmlformats.org/drawingml/2006/picture">
+                  <pic:nvPicPr>
+                    <pic:cNvPr id="0" name="Picture 1" descr="C:\Users\Irina\Documents\GitHub\MicroFair\Meilenstein_3\Spielfeld\Spielfeldbewegung_A.png"/>
+                    <pic:cNvPicPr>
+                      <a:picLocks noChangeAspect="1" noChangeArrowheads="1"/>
+                    </pic:cNvPicPr>
+                  </pic:nvPicPr>
+                  <pic:blipFill rotWithShape="1">
+                    <a:blip r:embed="rId8" cstate="print"/>
+                    <a:srcRect t="353" b="758"/>
+                    <a:stretch/>
+                  </pic:blipFill>
+                  <pic:spPr bwMode="auto">
+                    <a:xfrm>
+                      <a:off x="0" y="0"/>
+                      <a:ext cx="2521869" cy="2478357"/>
+                    </a:xfrm>
+                    <a:prstGeom prst="rect">
+                      <a:avLst/>
+                    </a:prstGeom>
+                    <a:noFill/>
+                    <a:ln>
+                      <a:noFill/>
+                    </a:ln>
+                    <a:extLst>
+                      <a:ext uri="{53640926-AAD7-44D8-BBD7-CCE9431645EC}">
+                        <a14:shadowObscured xmlns:a14="http://schemas.microsoft.com/office/drawing/2010/main"/>
+                      </a:ext>
+                    </a:extLst>
+                  </pic:spPr>
+                </pic:pic>
+              </a:graphicData>
+            </a:graphic>
+          </wp:inline>
+        </w:drawing>
+      </w:r>
+    </w:p>
+    <w:p>
+      <w:pPr>
+        <w:pStyle w:val="KeinLeerraum"/>
+        <w:rPr>
+          <w:rFonts w:cs="Times New Roman"/>
+          <w:sz w:val="24"/>
+          <w:szCs w:val="24"/>
+        </w:rPr>
+      </w:pPr>
+      <w:r>
+        <w:rPr>
+          <w:rFonts w:cs="Times New Roman"/>
+          <w:sz w:val="24"/>
+          <w:szCs w:val="24"/>
+        </w:rPr>
+        <w:t>Der Spieler darf bei</w:t>
+      </w:r>
+      <w:r>
+        <w:rPr>
+          <w:rFonts w:cs="Times New Roman"/>
+          <w:sz w:val="24"/>
+          <w:szCs w:val="24"/>
+        </w:rPr>
+        <w:t>m</w:t>
+      </w:r>
+      <w:r>
+        <w:rPr>
+          <w:rFonts w:cs="Times New Roman"/>
+          <w:sz w:val="24"/>
+          <w:szCs w:val="24"/>
+        </w:rPr>
+        <w:t xml:space="preserve"> Betreten eines noch </w:t>
+      </w:r>
+      <w:r>
+        <w:rPr>
+          <w:rFonts w:cs="Times New Roman"/>
+          <w:sz w:val="24"/>
+          <w:szCs w:val="24"/>
+        </w:rPr>
+        <w:t xml:space="preserve">verdeckten </w:t>
+      </w:r>
+      <w:r>
+        <w:rPr>
+          <w:rFonts w:cs="Times New Roman"/>
+          <w:sz w:val="24"/>
+          <w:szCs w:val="24"/>
+        </w:rPr>
+        <w:t>Raumes 2 Karten aus seinem Rucksack auf die Hand nehmen.</w:t>
+      </w:r>
+      <w:r>
+        <w:rPr>
+          <w:rFonts w:cs="Times New Roman"/>
+          <w:sz w:val="24"/>
+          <w:szCs w:val="24"/>
+        </w:rPr>
+        <w:t xml:space="preserve"> </w:t>
+      </w:r>
+      <w:r>
+        <w:rPr>
+          <w:rFonts w:cs="Times New Roman"/>
+          <w:sz w:val="24"/>
+          <w:szCs w:val="24"/>
+        </w:rPr>
+        <w:t>Ist</w:t>
+      </w:r>
+      <w:r>
+        <w:rPr>
+          <w:rFonts w:cs="Times New Roman"/>
+          <w:sz w:val="24"/>
+          <w:szCs w:val="24"/>
+        </w:rPr>
+        <w:t xml:space="preserve"> der </w:t>
+      </w:r>
+      <w:r>
+        <w:rPr>
+          <w:rFonts w:cs="Times New Roman"/>
+          <w:sz w:val="24"/>
+          <w:szCs w:val="24"/>
+        </w:rPr>
+        <w:lastRenderedPageBreak/>
+        <w:t xml:space="preserve">Rucksack </w:t>
+      </w:r>
+      <w:r>
+        <w:rPr>
+          <w:rFonts w:cs="Times New Roman"/>
+          <w:sz w:val="24"/>
+          <w:szCs w:val="24"/>
+        </w:rPr>
+        <w:t>eine</w:t>
+      </w:r>
+      <w:r>
+        <w:rPr>
+          <w:rFonts w:cs="Times New Roman"/>
+          <w:sz w:val="24"/>
+          <w:szCs w:val="24"/>
+        </w:rPr>
+        <w:t xml:space="preserve">s Spielers leer, </w:t>
+      </w:r>
+      <w:r>
+        <w:rPr>
+          <w:rFonts w:cs="Times New Roman"/>
+          <w:sz w:val="24"/>
+          <w:szCs w:val="24"/>
+        </w:rPr>
+        <w:t>darf dieser</w:t>
+      </w:r>
+      <w:r>
+        <w:rPr>
+          <w:rFonts w:cs="Times New Roman"/>
+          <w:sz w:val="24"/>
+          <w:szCs w:val="24"/>
+        </w:rPr>
+        <w:t xml:space="preserve"> </w:t>
+      </w:r>
+      <w:r>
+        <w:rPr>
+          <w:rFonts w:cs="Times New Roman"/>
+          <w:sz w:val="24"/>
+          <w:szCs w:val="24"/>
+        </w:rPr>
+        <w:t>seinen</w:t>
+      </w:r>
+      <w:r>
+        <w:rPr>
+          <w:rFonts w:cs="Times New Roman"/>
+          <w:sz w:val="24"/>
+          <w:szCs w:val="24"/>
+        </w:rPr>
+        <w:t xml:space="preserve"> Abla</w:t>
+      </w:r>
+      <w:r>
+        <w:rPr>
+          <w:rFonts w:cs="Times New Roman"/>
+          <w:sz w:val="24"/>
+          <w:szCs w:val="24"/>
+        </w:rPr>
+        <w:t>g</w:t>
+      </w:r>
+      <w:r>
+        <w:rPr>
+          <w:rFonts w:cs="Times New Roman"/>
+          <w:sz w:val="24"/>
+          <w:szCs w:val="24"/>
+        </w:rPr>
+        <w:t xml:space="preserve">estapel </w:t>
+      </w:r>
+      <w:r>
+        <w:rPr>
+          <w:rFonts w:cs="Times New Roman"/>
+          <w:sz w:val="24"/>
+          <w:szCs w:val="24"/>
+        </w:rPr>
+        <w:t>mischen und als neuen Rucksack vor sich legen.</w:t>
+      </w:r>
+    </w:p>
+    <w:p>
+      <w:pPr>
+        <w:pStyle w:val="KeinLeerraum"/>
+        <w:spacing w:before="240" w:after="240"/>
+        <w:rPr>
+          <w:rFonts w:cs="Times New Roman"/>
+          <w:sz w:val="24"/>
+          <w:szCs w:val="24"/>
+        </w:rPr>
+      </w:pPr>
+      <w:r>
+        <w:rPr>
+          <w:rFonts w:cs="Times New Roman"/>
+          <w:sz w:val="24"/>
+          <w:szCs w:val="24"/>
+        </w:rPr>
+        <w:t>Es kann sich beim Raum um folgende Karten handeln:</w:t>
       </w:r>
     </w:p>
     <w:p>
@@ -876,27 +1373,38 @@
       <w:r>
         <w:rPr>
           <w:rFonts w:cs="Times New Roman"/>
+          <w:b/>
           <w:i/>
           <w:sz w:val="24"/>
           <w:szCs w:val="24"/>
         </w:rPr>
-        <w:t>Die umgedrehte Karte ist eine Falle:</w:t>
-      </w:r>
-      <w:r>
-        <w:rPr>
-          <w:rFonts w:cs="Times New Roman"/>
-          <w:sz w:val="24"/>
-          <w:szCs w:val="24"/>
-        </w:rPr>
-        <w:t xml:space="preserve"> Den Spieler treffen die auf der Karte au</w:t>
-      </w:r>
-      <w:r>
-        <w:rPr>
-          <w:rFonts w:cs="Times New Roman"/>
-          <w:sz w:val="24"/>
-          <w:szCs w:val="24"/>
-        </w:rPr>
-        <w:t>s</w:t>
+        <w:t>Fallenkarte:</w:t>
+      </w:r>
+      <w:r>
+        <w:rPr>
+          <w:rFonts w:cs="Times New Roman"/>
+          <w:b/>
+          <w:i/>
+          <w:sz w:val="24"/>
+          <w:szCs w:val="24"/>
+        </w:rPr>
+        <w:br/>
+      </w:r>
+      <w:r>
+        <w:rPr>
+          <w:rFonts w:cs="Times New Roman"/>
+          <w:sz w:val="24"/>
+          <w:szCs w:val="24"/>
+        </w:rPr>
+        <w:t>Den Spieler treffen die auf der Karte au</w:t>
+      </w:r>
+      <w:r>
+        <w:rPr>
+          <w:rFonts w:cs="Times New Roman"/>
+          <w:sz w:val="24"/>
+          <w:szCs w:val="24"/>
+        </w:rPr>
+        <w:t>f</w:t>
       </w:r>
       <w:r>
         <w:rPr>
@@ -912,6 +1420,7 @@
         <w:pStyle w:val="KeinLeerraum"/>
         <w:rPr>
           <w:rFonts w:cs="Times New Roman"/>
+          <w:b/>
           <w:i/>
           <w:sz w:val="24"/>
           <w:szCs w:val="24"/>
@@ -920,29 +1429,168 @@
       <w:r>
         <w:rPr>
           <w:rFonts w:cs="Times New Roman"/>
+          <w:b/>
           <w:i/>
           <w:sz w:val="24"/>
           <w:szCs w:val="24"/>
         </w:rPr>
-        <w:t xml:space="preserve">Die umgedrehte Karte ist ein </w:t>
-      </w:r>
-      <w:r>
-        <w:rPr>
-          <w:rFonts w:cs="Times New Roman"/>
+        <w:t>Wächterkarte</w:t>
+      </w:r>
+      <w:r>
+        <w:rPr>
+          <w:rFonts w:cs="Times New Roman"/>
+          <w:b/>
           <w:i/>
           <w:sz w:val="24"/>
           <w:szCs w:val="24"/>
         </w:rPr>
+        <w:t>:</w:t>
+      </w:r>
+    </w:p>
+    <w:p>
+      <w:pPr>
+        <w:pStyle w:val="KeinLeerraum"/>
+        <w:rPr>
+          <w:rFonts w:cs="Times New Roman"/>
+          <w:sz w:val="24"/>
+          <w:szCs w:val="24"/>
+        </w:rPr>
+      </w:pPr>
+      <w:r>
+        <w:rPr>
+          <w:rFonts w:cs="Times New Roman"/>
+          <w:sz w:val="24"/>
+          <w:szCs w:val="24"/>
+        </w:rPr>
+        <w:t>Jeder</w:t>
+      </w:r>
+      <w:r>
+        <w:rPr>
+          <w:rFonts w:cs="Times New Roman"/>
+          <w:sz w:val="24"/>
+          <w:szCs w:val="24"/>
+        </w:rPr>
+        <w:t xml:space="preserve"> </w:t>
+      </w:r>
+      <w:r>
+        <w:rPr>
+          <w:rFonts w:cs="Times New Roman"/>
+          <w:sz w:val="24"/>
+          <w:szCs w:val="24"/>
+        </w:rPr>
         <w:t>Wächter</w:t>
       </w:r>
       <w:r>
         <w:rPr>
           <w:rFonts w:cs="Times New Roman"/>
-          <w:i/>
-          <w:sz w:val="24"/>
-          <w:szCs w:val="24"/>
-        </w:rPr>
-        <w:t>:</w:t>
+          <w:sz w:val="24"/>
+          <w:szCs w:val="24"/>
+        </w:rPr>
+        <w:t xml:space="preserve"> hat einen </w:t>
+      </w:r>
+      <w:r>
+        <w:rPr>
+          <w:rFonts w:cs="Times New Roman"/>
+          <w:sz w:val="24"/>
+          <w:szCs w:val="24"/>
+        </w:rPr>
+        <w:t>Stabilitäts</w:t>
+      </w:r>
+      <w:r>
+        <w:rPr>
+          <w:rFonts w:cs="Times New Roman"/>
+          <w:sz w:val="24"/>
+          <w:szCs w:val="24"/>
+        </w:rPr>
+        <w:t>-Wert</w:t>
+      </w:r>
+      <w:r>
+        <w:rPr>
+          <w:rFonts w:cs="Times New Roman"/>
+          <w:sz w:val="24"/>
+          <w:szCs w:val="24"/>
+        </w:rPr>
+        <w:t xml:space="preserve"> (grüner Wert) und jeder Spieler hat 15 Lebenspunkte</w:t>
+      </w:r>
+      <w:r>
+        <w:rPr>
+          <w:rFonts w:cs="Times New Roman"/>
+          <w:sz w:val="24"/>
+          <w:szCs w:val="24"/>
+        </w:rPr>
+        <w:t>.</w:t>
+      </w:r>
+      <w:r>
+        <w:rPr>
+          <w:rFonts w:cs="Times New Roman"/>
+          <w:sz w:val="24"/>
+          <w:szCs w:val="24"/>
+        </w:rPr>
+        <w:t xml:space="preserve"> </w:t>
+      </w:r>
+      <w:r>
+        <w:rPr>
+          <w:rFonts w:cs="Times New Roman"/>
+          <w:sz w:val="24"/>
+          <w:szCs w:val="24"/>
+        </w:rPr>
+        <w:t xml:space="preserve">Das Ziel des Spielers ist es, </w:t>
+      </w:r>
+      <w:r>
+        <w:rPr>
+          <w:rFonts w:cs="Times New Roman"/>
+          <w:sz w:val="24"/>
+          <w:szCs w:val="24"/>
+        </w:rPr>
+        <w:t>mit seinen</w:t>
+      </w:r>
+      <w:r>
+        <w:rPr>
+          <w:rFonts w:cs="Times New Roman"/>
+          <w:sz w:val="24"/>
+          <w:szCs w:val="24"/>
+        </w:rPr>
+        <w:t xml:space="preserve"> Handkarten den Stabilitätswert des Wächters </w:t>
+      </w:r>
+      <w:r>
+        <w:rPr>
+          <w:rFonts w:cs="Times New Roman"/>
+          <w:sz w:val="24"/>
+          <w:szCs w:val="24"/>
+        </w:rPr>
+        <w:t>auf 0 zu senken</w:t>
+      </w:r>
+      <w:r>
+        <w:rPr>
+          <w:rFonts w:cs="Times New Roman"/>
+          <w:sz w:val="24"/>
+          <w:szCs w:val="24"/>
+        </w:rPr>
+        <w:t>, bevor dieser die Lebenspunkte des Spielers auf 0 senkt</w:t>
+      </w:r>
+      <w:r>
+        <w:rPr>
+          <w:rFonts w:cs="Times New Roman"/>
+          <w:sz w:val="24"/>
+          <w:szCs w:val="24"/>
+        </w:rPr>
+        <w:t xml:space="preserve">. Der Spieler darf eine Karte </w:t>
+      </w:r>
+      <w:r>
+        <w:rPr>
+          <w:rFonts w:cs="Times New Roman"/>
+          <w:sz w:val="24"/>
+          <w:szCs w:val="24"/>
+        </w:rPr>
+        <w:t>pro Kampfrunde spielen</w:t>
+      </w:r>
+      <w:r>
+        <w:rPr>
+          <w:rFonts w:cs="Times New Roman"/>
+          <w:sz w:val="24"/>
+          <w:szCs w:val="24"/>
+        </w:rPr>
+        <w:t xml:space="preserve">. </w:t>
       </w:r>
     </w:p>
     <w:p>
@@ -960,7 +1608,105 @@
           <w:sz w:val="24"/>
           <w:szCs w:val="24"/>
         </w:rPr>
-        <w:t>Jeder</w:t>
+        <w:t xml:space="preserve">Wenn der Spieler seine Karte ausgespielt hat und die </w:t>
+      </w:r>
+      <w:r>
+        <w:rPr>
+          <w:rFonts w:cs="Times New Roman"/>
+          <w:sz w:val="24"/>
+          <w:szCs w:val="24"/>
+        </w:rPr>
+        <w:t>Stabilität</w:t>
+      </w:r>
+      <w:r>
+        <w:rPr>
+          <w:rFonts w:cs="Times New Roman"/>
+          <w:sz w:val="24"/>
+          <w:szCs w:val="24"/>
+        </w:rPr>
+        <w:t xml:space="preserve"> des </w:t>
+      </w:r>
+      <w:r>
+        <w:rPr>
+          <w:rFonts w:cs="Times New Roman"/>
+          <w:sz w:val="24"/>
+          <w:szCs w:val="24"/>
+        </w:rPr>
+        <w:t>Wäch</w:t>
+      </w:r>
+      <w:r>
+        <w:rPr>
+          <w:rFonts w:cs="Times New Roman"/>
+          <w:sz w:val="24"/>
+          <w:szCs w:val="24"/>
+        </w:rPr>
+        <w:t xml:space="preserve">ters nicht auf 0 gesunken </w:t>
+      </w:r>
+      <w:r>
+        <w:rPr>
+          <w:rFonts w:cs="Times New Roman"/>
+          <w:sz w:val="24"/>
+          <w:szCs w:val="24"/>
+        </w:rPr>
+        <w:t>ist</w:t>
+      </w:r>
+      <w:r>
+        <w:rPr>
+          <w:rFonts w:cs="Times New Roman"/>
+          <w:sz w:val="24"/>
+          <w:szCs w:val="24"/>
+        </w:rPr>
+        <w:t>, ist d</w:t>
+      </w:r>
+      <w:r>
+        <w:rPr>
+          <w:rFonts w:cs="Times New Roman"/>
+          <w:sz w:val="24"/>
+          <w:szCs w:val="24"/>
+        </w:rPr>
+        <w:t>er Wächter</w:t>
+      </w:r>
+      <w:r>
+        <w:rPr>
+          <w:rFonts w:cs="Times New Roman"/>
+          <w:sz w:val="24"/>
+          <w:szCs w:val="24"/>
+        </w:rPr>
+        <w:t xml:space="preserve"> dran. </w:t>
+      </w:r>
+      <w:r>
+        <w:rPr>
+          <w:rFonts w:cs="Times New Roman"/>
+          <w:sz w:val="24"/>
+          <w:szCs w:val="24"/>
+        </w:rPr>
+        <w:t>Der Wächter</w:t>
+      </w:r>
+      <w:r>
+        <w:rPr>
+          <w:rFonts w:cs="Times New Roman"/>
+          <w:sz w:val="24"/>
+          <w:szCs w:val="24"/>
+        </w:rPr>
+        <w:t xml:space="preserve"> zieht eine Karte aus dem Nachziehstapel und spielt diese sofort aus.</w:t>
+      </w:r>
+    </w:p>
+    <w:p>
+      <w:pPr>
+        <w:pStyle w:val="KeinLeerraum"/>
+        <w:rPr>
+          <w:rFonts w:cs="Times New Roman"/>
+          <w:sz w:val="24"/>
+          <w:szCs w:val="24"/>
+        </w:rPr>
+      </w:pPr>
+      <w:r>
+        <w:rPr>
+          <w:rFonts w:cs="Times New Roman"/>
+          <w:sz w:val="24"/>
+          <w:szCs w:val="24"/>
+        </w:rPr>
+        <w:t>Der</w:t>
       </w:r>
       <w:r>
         <w:rPr>
@@ -976,6 +1722,185 @@
           <w:sz w:val="24"/>
           <w:szCs w:val="24"/>
         </w:rPr>
+        <w:t>Angriff</w:t>
+      </w:r>
+      <w:r>
+        <w:rPr>
+          <w:rFonts w:cs="Times New Roman"/>
+          <w:sz w:val="24"/>
+          <w:szCs w:val="24"/>
+        </w:rPr>
+        <w:t xml:space="preserve">swert des </w:t>
+      </w:r>
+      <w:r>
+        <w:rPr>
+          <w:rFonts w:cs="Times New Roman"/>
+          <w:sz w:val="24"/>
+          <w:szCs w:val="24"/>
+        </w:rPr>
+        <w:t>Wächt</w:t>
+      </w:r>
+      <w:r>
+        <w:rPr>
+          <w:rFonts w:cs="Times New Roman"/>
+          <w:sz w:val="24"/>
+          <w:szCs w:val="24"/>
+        </w:rPr>
+        <w:t>ers</w:t>
+      </w:r>
+      <w:r>
+        <w:rPr>
+          <w:rFonts w:cs="Times New Roman"/>
+          <w:sz w:val="24"/>
+          <w:szCs w:val="24"/>
+        </w:rPr>
+        <w:t xml:space="preserve"> (roter Wert)</w:t>
+      </w:r>
+      <w:r>
+        <w:rPr>
+          <w:rFonts w:cs="Times New Roman"/>
+          <w:sz w:val="24"/>
+          <w:szCs w:val="24"/>
+        </w:rPr>
+        <w:t xml:space="preserve"> wird </w:t>
+      </w:r>
+      <w:r>
+        <w:rPr>
+          <w:rFonts w:cs="Times New Roman"/>
+          <w:sz w:val="24"/>
+          <w:szCs w:val="24"/>
+        </w:rPr>
+        <w:t>zu</w:t>
+      </w:r>
+      <w:r>
+        <w:rPr>
+          <w:rFonts w:cs="Times New Roman"/>
+          <w:sz w:val="24"/>
+          <w:szCs w:val="24"/>
+        </w:rPr>
+        <w:t xml:space="preserve">m </w:t>
+      </w:r>
+      <w:r>
+        <w:rPr>
+          <w:rFonts w:cs="Times New Roman"/>
+          <w:sz w:val="24"/>
+          <w:szCs w:val="24"/>
+        </w:rPr>
+        <w:t>Schadens</w:t>
+      </w:r>
+      <w:r>
+        <w:rPr>
+          <w:rFonts w:cs="Times New Roman"/>
+          <w:sz w:val="24"/>
+          <w:szCs w:val="24"/>
+        </w:rPr>
+        <w:t>wert der Angriffskarte addiert. Ge</w:t>
+      </w:r>
+      <w:r>
+        <w:rPr>
+          <w:rFonts w:cs="Times New Roman"/>
+          <w:sz w:val="24"/>
+          <w:szCs w:val="24"/>
+        </w:rPr>
+        <w:t>wonnen hat derjenige, der es schafft das Leben</w:t>
+      </w:r>
+      <w:r>
+        <w:rPr>
+          <w:rFonts w:cs="Times New Roman"/>
+          <w:sz w:val="24"/>
+          <w:szCs w:val="24"/>
+        </w:rPr>
+        <w:t xml:space="preserve"> bzw. den Stabilitätswert</w:t>
+      </w:r>
+      <w:r>
+        <w:rPr>
+          <w:rFonts w:cs="Times New Roman"/>
+          <w:sz w:val="24"/>
+          <w:szCs w:val="24"/>
+        </w:rPr>
+        <w:t xml:space="preserve"> des </w:t>
+      </w:r>
+      <w:r>
+        <w:rPr>
+          <w:rFonts w:cs="Times New Roman"/>
+          <w:sz w:val="24"/>
+          <w:szCs w:val="24"/>
+        </w:rPr>
+        <w:t>Gegners zuerst auf 0 zu senken</w:t>
+      </w:r>
+      <w:r>
+        <w:rPr>
+          <w:rFonts w:cs="Times New Roman"/>
+          <w:sz w:val="24"/>
+          <w:szCs w:val="24"/>
+        </w:rPr>
+        <w:t>.</w:t>
+      </w:r>
+    </w:p>
+    <w:p>
+      <w:pPr>
+        <w:pStyle w:val="KeinLeerraum"/>
+        <w:rPr>
+          <w:rFonts w:cs="Times New Roman"/>
+          <w:sz w:val="24"/>
+          <w:szCs w:val="24"/>
+        </w:rPr>
+      </w:pPr>
+      <w:r>
+        <w:rPr>
+          <w:rFonts w:cs="Times New Roman"/>
+          <w:sz w:val="24"/>
+          <w:szCs w:val="24"/>
+        </w:rPr>
+        <w:t>Wenn der Spieler den Kampf gewon</w:t>
+      </w:r>
+      <w:r>
+        <w:rPr>
+          <w:rFonts w:cs="Times New Roman"/>
+          <w:sz w:val="24"/>
+          <w:szCs w:val="24"/>
+        </w:rPr>
+        <w:t>nen hat, darf er verdeckt eine</w:t>
+      </w:r>
+      <w:r>
+        <w:rPr>
+          <w:rFonts w:cs="Times New Roman"/>
+          <w:sz w:val="24"/>
+          <w:szCs w:val="24"/>
+        </w:rPr>
+        <w:t xml:space="preserve"> Karte</w:t>
+      </w:r>
+      <w:r>
+        <w:rPr>
+          <w:rFonts w:cs="Times New Roman"/>
+          <w:sz w:val="24"/>
+          <w:szCs w:val="24"/>
+        </w:rPr>
+        <w:t>, die d</w:t>
+      </w:r>
+      <w:r>
+        <w:rPr>
+          <w:rFonts w:cs="Times New Roman"/>
+          <w:sz w:val="24"/>
+          <w:szCs w:val="24"/>
+        </w:rPr>
+        <w:t>er</w:t>
+      </w:r>
+      <w:r>
+        <w:rPr>
+          <w:rFonts w:cs="Times New Roman"/>
+          <w:sz w:val="24"/>
+          <w:szCs w:val="24"/>
+        </w:rPr>
+        <w:t xml:space="preserve"> </w:t>
+      </w:r>
+      <w:r>
+        <w:rPr>
+          <w:rFonts w:cs="Times New Roman"/>
+          <w:sz w:val="24"/>
+          <w:szCs w:val="24"/>
+        </w:rPr>
+        <w:lastRenderedPageBreak/>
         <w:t>Wächter</w:t>
       </w:r>
       <w:r>
@@ -984,31 +1909,87 @@
           <w:sz w:val="24"/>
           <w:szCs w:val="24"/>
         </w:rPr>
-        <w:t xml:space="preserve"> hat einen </w:t>
-      </w:r>
-      <w:r>
-        <w:rPr>
-          <w:rFonts w:cs="Times New Roman"/>
-          <w:sz w:val="24"/>
-          <w:szCs w:val="24"/>
-        </w:rPr>
-        <w:t>Stabilitäts</w:t>
-      </w:r>
-      <w:r>
-        <w:rPr>
-          <w:rFonts w:cs="Times New Roman"/>
-          <w:sz w:val="24"/>
-          <w:szCs w:val="24"/>
-        </w:rPr>
-        <w:t>-Wert</w:t>
-      </w:r>
-      <w:r>
-        <w:rPr>
-          <w:rFonts w:cs="Times New Roman"/>
-          <w:sz w:val="24"/>
-          <w:szCs w:val="24"/>
-        </w:rPr>
-        <w:t xml:space="preserve"> (grüner Wert) und jeder Spieler hat 15 Lebenspunkte</w:t>
+        <w:t xml:space="preserve"> ausgespielt hat</w:t>
+      </w:r>
+      <w:r>
+        <w:rPr>
+          <w:rFonts w:cs="Times New Roman"/>
+          <w:sz w:val="24"/>
+          <w:szCs w:val="24"/>
+        </w:rPr>
+        <w:t xml:space="preserve"> </w:t>
+      </w:r>
+      <w:r>
+        <w:rPr>
+          <w:rFonts w:cs="Times New Roman"/>
+          <w:sz w:val="24"/>
+          <w:szCs w:val="24"/>
+        </w:rPr>
+        <w:t>ziehen</w:t>
+      </w:r>
+      <w:r>
+        <w:rPr>
+          <w:rFonts w:cs="Times New Roman"/>
+          <w:sz w:val="24"/>
+          <w:szCs w:val="24"/>
+        </w:rPr>
+        <w:t xml:space="preserve"> und diese auf seine Hand nehmen. Die besiegte </w:t>
+      </w:r>
+      <w:r>
+        <w:rPr>
+          <w:rFonts w:cs="Times New Roman"/>
+          <w:sz w:val="24"/>
+          <w:szCs w:val="24"/>
+        </w:rPr>
+        <w:t>Wächter</w:t>
+      </w:r>
+      <w:r>
+        <w:rPr>
+          <w:rFonts w:cs="Times New Roman"/>
+          <w:sz w:val="24"/>
+          <w:szCs w:val="24"/>
+        </w:rPr>
+        <w:t>feld</w:t>
+      </w:r>
+      <w:r>
+        <w:rPr>
+          <w:rFonts w:cs="Times New Roman"/>
+          <w:sz w:val="24"/>
+          <w:szCs w:val="24"/>
+        </w:rPr>
+        <w:t>karte bleibt offen liegen. Der</w:t>
+      </w:r>
+      <w:r>
+        <w:rPr>
+          <w:rFonts w:cs="Times New Roman"/>
+          <w:sz w:val="24"/>
+          <w:szCs w:val="24"/>
+        </w:rPr>
+        <w:t xml:space="preserve"> </w:t>
+      </w:r>
+      <w:r>
+        <w:rPr>
+          <w:rFonts w:cs="Times New Roman"/>
+          <w:sz w:val="24"/>
+          <w:szCs w:val="24"/>
+        </w:rPr>
+        <w:t xml:space="preserve">Spieler bekommt einen </w:t>
+      </w:r>
+      <w:r>
+        <w:rPr>
+          <w:rFonts w:cs="Times New Roman"/>
+          <w:sz w:val="24"/>
+          <w:szCs w:val="24"/>
+        </w:rPr>
+        <w:t>Schatz</w:t>
+      </w:r>
+      <w:r>
+        <w:rPr>
+          <w:rFonts w:cs="Times New Roman"/>
+          <w:sz w:val="24"/>
+          <w:szCs w:val="24"/>
+        </w:rPr>
+        <w:t xml:space="preserve"> und seine ausgespielten Karten werden auf seinen Ablagestapel gelegt</w:t>
       </w:r>
       <w:r>
         <w:rPr>
@@ -1021,353 +2002,12 @@
       <w:r>
         <w:rPr>
           <w:rFonts w:cs="Times New Roman"/>
-          <w:sz w:val="24"/>
-          <w:szCs w:val="24"/>
+          <w:noProof/>
+          <w:sz w:val="24"/>
+          <w:szCs w:val="24"/>
+          <w:lang w:eastAsia="de-DE"/>
         </w:rPr>
         <w:t xml:space="preserve"> </w:t>
-      </w:r>
-      <w:r>
-        <w:rPr>
-          <w:rFonts w:cs="Times New Roman"/>
-          <w:sz w:val="24"/>
-          <w:szCs w:val="24"/>
-        </w:rPr>
-        <w:t xml:space="preserve">Das Ziel des Spielers ist es, </w:t>
-      </w:r>
-      <w:r>
-        <w:rPr>
-          <w:rFonts w:cs="Times New Roman"/>
-          <w:sz w:val="24"/>
-          <w:szCs w:val="24"/>
-        </w:rPr>
-        <w:t>mit seinen</w:t>
-      </w:r>
-      <w:r>
-        <w:rPr>
-          <w:rFonts w:cs="Times New Roman"/>
-          <w:sz w:val="24"/>
-          <w:szCs w:val="24"/>
-        </w:rPr>
-        <w:t xml:space="preserve"> Handkarten den Stabilitätswert des Wächters </w:t>
-      </w:r>
-      <w:r>
-        <w:rPr>
-          <w:rFonts w:cs="Times New Roman"/>
-          <w:sz w:val="24"/>
-          <w:szCs w:val="24"/>
-        </w:rPr>
-        <w:t>auf 0 zu senken</w:t>
-      </w:r>
-      <w:r>
-        <w:rPr>
-          <w:rFonts w:cs="Times New Roman"/>
-          <w:sz w:val="24"/>
-          <w:szCs w:val="24"/>
-        </w:rPr>
-        <w:t>, bevor dieser die Lebenspunkte des Spielers auf 0 senkt</w:t>
-      </w:r>
-      <w:r>
-        <w:rPr>
-          <w:rFonts w:cs="Times New Roman"/>
-          <w:sz w:val="24"/>
-          <w:szCs w:val="24"/>
-        </w:rPr>
-        <w:t xml:space="preserve">. Der Spieler darf eine Karte </w:t>
-      </w:r>
-      <w:r>
-        <w:rPr>
-          <w:rFonts w:cs="Times New Roman"/>
-          <w:sz w:val="24"/>
-          <w:szCs w:val="24"/>
-        </w:rPr>
-        <w:t>pro Kampfrunde spielen</w:t>
-      </w:r>
-      <w:r>
-        <w:rPr>
-          <w:rFonts w:cs="Times New Roman"/>
-          <w:sz w:val="24"/>
-          <w:szCs w:val="24"/>
-        </w:rPr>
-        <w:t xml:space="preserve">. </w:t>
-      </w:r>
-    </w:p>
-    <w:p>
-      <w:pPr>
-        <w:pStyle w:val="KeinLeerraum"/>
-        <w:rPr>
-          <w:rFonts w:cs="Times New Roman"/>
-          <w:sz w:val="24"/>
-          <w:szCs w:val="24"/>
-        </w:rPr>
-      </w:pPr>
-      <w:r>
-        <w:rPr>
-          <w:rFonts w:cs="Times New Roman"/>
-          <w:sz w:val="24"/>
-          <w:szCs w:val="24"/>
-        </w:rPr>
-        <w:t xml:space="preserve">Wenn der Spieler seine Karte ausgespielt hat und die HP des Monsters nicht auf 0 gesunken </w:t>
-      </w:r>
-      <w:r>
-        <w:rPr>
-          <w:rFonts w:cs="Times New Roman"/>
-          <w:sz w:val="24"/>
-          <w:szCs w:val="24"/>
-        </w:rPr>
-        <w:t>sind</w:t>
-      </w:r>
-      <w:r>
-        <w:rPr>
-          <w:rFonts w:cs="Times New Roman"/>
-          <w:sz w:val="24"/>
-          <w:szCs w:val="24"/>
-        </w:rPr>
-        <w:t>, ist d</w:t>
-      </w:r>
-      <w:r>
-        <w:rPr>
-          <w:rFonts w:cs="Times New Roman"/>
-          <w:sz w:val="24"/>
-          <w:szCs w:val="24"/>
-        </w:rPr>
-        <w:t>er Wächter</w:t>
-      </w:r>
-      <w:r>
-        <w:rPr>
-          <w:rFonts w:cs="Times New Roman"/>
-          <w:sz w:val="24"/>
-          <w:szCs w:val="24"/>
-        </w:rPr>
-        <w:t xml:space="preserve"> dran. </w:t>
-      </w:r>
-      <w:r>
-        <w:rPr>
-          <w:rFonts w:cs="Times New Roman"/>
-          <w:sz w:val="24"/>
-          <w:szCs w:val="24"/>
-        </w:rPr>
-        <w:t>Der Wächter</w:t>
-      </w:r>
-      <w:r>
-        <w:rPr>
-          <w:rFonts w:cs="Times New Roman"/>
-          <w:sz w:val="24"/>
-          <w:szCs w:val="24"/>
-        </w:rPr>
-        <w:t xml:space="preserve"> zieht eine Karte aus dem Nachziehstapel und spielt diese sofort aus.</w:t>
-      </w:r>
-    </w:p>
-    <w:p>
-      <w:pPr>
-        <w:pStyle w:val="KeinLeerraum"/>
-        <w:rPr>
-          <w:rFonts w:cs="Times New Roman"/>
-          <w:sz w:val="24"/>
-          <w:szCs w:val="24"/>
-        </w:rPr>
-      </w:pPr>
-      <w:r>
-        <w:rPr>
-          <w:rFonts w:cs="Times New Roman"/>
-          <w:sz w:val="24"/>
-          <w:szCs w:val="24"/>
-        </w:rPr>
-        <w:t>Der</w:t>
-      </w:r>
-      <w:r>
-        <w:rPr>
-          <w:rFonts w:cs="Times New Roman"/>
-          <w:sz w:val="24"/>
-          <w:szCs w:val="24"/>
-        </w:rPr>
-        <w:t xml:space="preserve"> </w:t>
-      </w:r>
-      <w:r>
-        <w:rPr>
-          <w:rFonts w:cs="Times New Roman"/>
-          <w:sz w:val="24"/>
-          <w:szCs w:val="24"/>
-        </w:rPr>
-        <w:t>Angriff</w:t>
-      </w:r>
-      <w:r>
-        <w:rPr>
-          <w:rFonts w:cs="Times New Roman"/>
-          <w:sz w:val="24"/>
-          <w:szCs w:val="24"/>
-        </w:rPr>
-        <w:t xml:space="preserve">swert des </w:t>
-      </w:r>
-      <w:r>
-        <w:rPr>
-          <w:rFonts w:cs="Times New Roman"/>
-          <w:sz w:val="24"/>
-          <w:szCs w:val="24"/>
-        </w:rPr>
-        <w:t>Wächt</w:t>
-      </w:r>
-      <w:r>
-        <w:rPr>
-          <w:rFonts w:cs="Times New Roman"/>
-          <w:sz w:val="24"/>
-          <w:szCs w:val="24"/>
-        </w:rPr>
-        <w:t>ers</w:t>
-      </w:r>
-      <w:r>
-        <w:rPr>
-          <w:rFonts w:cs="Times New Roman"/>
-          <w:sz w:val="24"/>
-          <w:szCs w:val="24"/>
-        </w:rPr>
-        <w:t xml:space="preserve"> (roter Wert)</w:t>
-      </w:r>
-      <w:r>
-        <w:rPr>
-          <w:rFonts w:cs="Times New Roman"/>
-          <w:sz w:val="24"/>
-          <w:szCs w:val="24"/>
-        </w:rPr>
-        <w:t xml:space="preserve"> wird </w:t>
-      </w:r>
-      <w:r>
-        <w:rPr>
-          <w:rFonts w:cs="Times New Roman"/>
-          <w:sz w:val="24"/>
-          <w:szCs w:val="24"/>
-        </w:rPr>
-        <w:t>zu</w:t>
-      </w:r>
-      <w:r>
-        <w:rPr>
-          <w:rFonts w:cs="Times New Roman"/>
-          <w:sz w:val="24"/>
-          <w:szCs w:val="24"/>
-        </w:rPr>
-        <w:t xml:space="preserve">m </w:t>
-      </w:r>
-      <w:r>
-        <w:rPr>
-          <w:rFonts w:cs="Times New Roman"/>
-          <w:sz w:val="24"/>
-          <w:szCs w:val="24"/>
-        </w:rPr>
-        <w:t>Schadens</w:t>
-      </w:r>
-      <w:r>
-        <w:rPr>
-          <w:rFonts w:cs="Times New Roman"/>
-          <w:sz w:val="24"/>
-          <w:szCs w:val="24"/>
-        </w:rPr>
-        <w:t>wert der Angriffskarte addiert. Ge</w:t>
-      </w:r>
-      <w:r>
-        <w:rPr>
-          <w:rFonts w:cs="Times New Roman"/>
-          <w:sz w:val="24"/>
-          <w:szCs w:val="24"/>
-        </w:rPr>
-        <w:t>wonnen hat derjenige, der es schafft das Leben</w:t>
-      </w:r>
-      <w:r>
-        <w:rPr>
-          <w:rFonts w:cs="Times New Roman"/>
-          <w:sz w:val="24"/>
-          <w:szCs w:val="24"/>
-        </w:rPr>
-        <w:t xml:space="preserve"> des </w:t>
-      </w:r>
-      <w:r>
-        <w:rPr>
-          <w:rFonts w:cs="Times New Roman"/>
-          <w:sz w:val="24"/>
-          <w:szCs w:val="24"/>
-        </w:rPr>
-        <w:t>Gegners zuerst auf 0 zu senken</w:t>
-      </w:r>
-      <w:r>
-        <w:rPr>
-          <w:rFonts w:cs="Times New Roman"/>
-          <w:sz w:val="24"/>
-          <w:szCs w:val="24"/>
-        </w:rPr>
-        <w:t>.</w:t>
-      </w:r>
-    </w:p>
-    <w:p>
-      <w:pPr>
-        <w:pStyle w:val="KeinLeerraum"/>
-        <w:rPr>
-          <w:rFonts w:cs="Times New Roman"/>
-          <w:sz w:val="24"/>
-          <w:szCs w:val="24"/>
-        </w:rPr>
-      </w:pPr>
-      <w:r>
-        <w:rPr>
-          <w:rFonts w:cs="Times New Roman"/>
-          <w:sz w:val="24"/>
-          <w:szCs w:val="24"/>
-        </w:rPr>
-        <w:lastRenderedPageBreak/>
-        <w:t>Wenn der Spieler den Kampf gewonnen hat, darf er sich eine zufällige Karte</w:t>
-      </w:r>
-      <w:r>
-        <w:rPr>
-          <w:rFonts w:cs="Times New Roman"/>
-          <w:sz w:val="24"/>
-          <w:szCs w:val="24"/>
-        </w:rPr>
-        <w:t>, die das Monster ausgespielt hat</w:t>
-      </w:r>
-      <w:r>
-        <w:rPr>
-          <w:rFonts w:cs="Times New Roman"/>
-          <w:sz w:val="24"/>
-          <w:szCs w:val="24"/>
-        </w:rPr>
-        <w:t xml:space="preserve"> aussuchen und diese auf seine Hand nehmen. Die besiegte Monsterkarte bleibt offen liegen. Der</w:t>
-      </w:r>
-      <w:r>
-        <w:rPr>
-          <w:rFonts w:cs="Times New Roman"/>
-          <w:sz w:val="24"/>
-          <w:szCs w:val="24"/>
-        </w:rPr>
-        <w:t xml:space="preserve"> </w:t>
-      </w:r>
-      <w:r>
-        <w:rPr>
-          <w:rFonts w:cs="Times New Roman"/>
-          <w:sz w:val="24"/>
-          <w:szCs w:val="24"/>
-        </w:rPr>
-        <w:t xml:space="preserve">Spieler bekommt einen </w:t>
-      </w:r>
-      <w:r>
-        <w:rPr>
-          <w:rFonts w:cs="Times New Roman"/>
-          <w:sz w:val="24"/>
-          <w:szCs w:val="24"/>
-        </w:rPr>
-        <w:t>Edelstein</w:t>
-      </w:r>
-      <w:r>
-        <w:rPr>
-          <w:rFonts w:cs="Times New Roman"/>
-          <w:sz w:val="24"/>
-          <w:szCs w:val="24"/>
-        </w:rPr>
-        <w:t xml:space="preserve"> und seine ausgespielten Karten werden auf seinen Ablagestapel gelegt</w:t>
-      </w:r>
-      <w:r>
-        <w:rPr>
-          <w:rFonts w:cs="Times New Roman"/>
-          <w:sz w:val="24"/>
-          <w:szCs w:val="24"/>
-        </w:rPr>
-        <w:t xml:space="preserve">. </w:t>
       </w:r>
       <w:r>
         <w:rPr>
@@ -1421,7 +2061,7 @@
           <w:lang w:eastAsia="de-DE"/>
         </w:rPr>
         <w:drawing>
-          <wp:inline distT="0" distB="0" distL="0" distR="0">
+          <wp:inline distT="0" distB="0" distL="0" distR="0" wp14:anchorId="794BBCB5" wp14:editId="69936D4D">
             <wp:extent cx="2724150" cy="1809750"/>
             <wp:effectExtent l="0" t="0" r="0" b="0"/>
             <wp:docPr id="1" name="Grafik 1" descr="C:\Users\Christina\AppData\Local\Microsoft\Windows\INetCache\Content.Word\Handkartenrotation_v2_trasparent.png"/>
@@ -1438,10 +2078,10 @@
                     </pic:cNvPicPr>
                   </pic:nvPicPr>
                   <pic:blipFill>
-                    <a:blip r:embed="rId8" cstate="print">
+                    <a:blip r:embed="rId9" cstate="print">
                       <a:extLst>
                         <a:ext uri="{28A0092B-C50C-407E-A947-70E740481C1C}">
-                          <a14:useLocalDpi xmlns:a14="http://schemas.microsoft.com/office/drawing/2010/main" xmlns:wps="http://schemas.microsoft.com/office/word/2010/wordprocessingShape" xmlns:wpi="http://schemas.microsoft.com/office/word/2010/wordprocessingInk" xmlns:wpg="http://schemas.microsoft.com/office/word/2010/wordprocessingGroup" xmlns:w15="http://schemas.microsoft.com/office/word/2012/wordml" xmlns:w14="http://schemas.microsoft.com/office/word/2010/wordml" xmlns:w="http://schemas.openxmlformats.org/wordprocessingml/2006/main" xmlns:w10="urn:schemas-microsoft-com:office:word" xmlns:wp14="http://schemas.microsoft.com/office/word/2010/wordprocessingDrawing" xmlns:v="urn:schemas-microsoft-com:vml" xmlns:o="urn:schemas-microsoft-com:office:office" xmlns:mc="http://schemas.openxmlformats.org/markup-compatibility/2006" xmlns:wpc="http://schemas.microsoft.com/office/word/2010/wordprocessingCanvas" xmlns="" val="0"/>
+                          <a14:useLocalDpi xmlns:a14="http://schemas.microsoft.com/office/drawing/2010/main" val="0"/>
                         </a:ext>
                       </a:extLst>
                     </a:blip>
@@ -1601,24 +2241,32 @@
           <w:sz w:val="24"/>
           <w:szCs w:val="24"/>
         </w:rPr>
+        <w:t>Sobald der Spieler seinen Zug beendet hat</w:t>
+      </w:r>
+      <w:r>
+        <w:rPr>
+          <w:rFonts w:cs="Times New Roman"/>
+          <w:sz w:val="24"/>
+          <w:szCs w:val="24"/>
+        </w:rPr>
+        <w:t>,</w:t>
+      </w:r>
+      <w:r>
+        <w:rPr>
+          <w:rFonts w:cs="Times New Roman"/>
+          <w:sz w:val="24"/>
+          <w:szCs w:val="24"/>
+        </w:rPr>
+        <w:t xml:space="preserve"> wird die Feldkarte umgedreht und damit zu </w:t>
+      </w:r>
+      <w:r>
+        <w:rPr>
+          <w:rFonts w:cs="Times New Roman"/>
+          <w:sz w:val="24"/>
+          <w:szCs w:val="24"/>
+        </w:rPr>
         <w:lastRenderedPageBreak/>
-        <w:t>Sobald der Spieler seinen Zug beendet hat</w:t>
-      </w:r>
-      <w:r>
-        <w:rPr>
-          <w:rFonts w:cs="Times New Roman"/>
-          <w:sz w:val="24"/>
-          <w:szCs w:val="24"/>
-        </w:rPr>
-        <w:t>,</w:t>
-      </w:r>
-      <w:r>
-        <w:rPr>
-          <w:rFonts w:cs="Times New Roman"/>
-          <w:sz w:val="24"/>
-          <w:szCs w:val="24"/>
-        </w:rPr>
-        <w:t xml:space="preserve"> wird die Feldkarte umgedreht und damit zu einem leeren Raum. Danach</w:t>
+        <w:t>einem leeren Raum. Danach</w:t>
       </w:r>
       <w:r>
         <w:rPr>
@@ -1648,22 +2296,34 @@
     <w:p>
       <w:pPr>
         <w:pStyle w:val="KeinLeerraum"/>
-        <w:spacing w:before="360" w:after="120"/>
+        <w:spacing w:before="240" w:after="120"/>
         <w:rPr>
           <w:rFonts w:cs="Times New Roman"/>
           <w:b/>
-          <w:sz w:val="24"/>
-          <w:szCs w:val="24"/>
+          <w:i/>
+          <w:sz w:val="26"/>
+          <w:szCs w:val="26"/>
         </w:rPr>
       </w:pPr>
       <w:r>
         <w:rPr>
           <w:rFonts w:cs="Times New Roman"/>
           <w:b/>
-          <w:sz w:val="24"/>
-          <w:szCs w:val="24"/>
-        </w:rPr>
-        <w:t>Weiterer Spielverlauf:</w:t>
+          <w:i/>
+          <w:sz w:val="26"/>
+          <w:szCs w:val="26"/>
+        </w:rPr>
+        <w:t xml:space="preserve">Kampf </w:t>
+      </w:r>
+      <w:r>
+        <w:rPr>
+          <w:rFonts w:cs="Times New Roman"/>
+          <w:b/>
+          <w:i/>
+          <w:sz w:val="26"/>
+          <w:szCs w:val="26"/>
+        </w:rPr>
+        <w:t>Spieler-gegen-Spieler:</w:t>
       </w:r>
     </w:p>
     <w:p>
@@ -1681,50 +2341,232 @@
           <w:sz w:val="24"/>
           <w:szCs w:val="24"/>
         </w:rPr>
-        <w:t>Die weiteren Spielzüge verlaufen nach demselben Schema.</w:t>
-      </w:r>
-      <w:r>
-        <w:rPr>
-          <w:rFonts w:cs="Times New Roman"/>
-          <w:sz w:val="24"/>
-          <w:szCs w:val="24"/>
-        </w:rPr>
-        <w:t xml:space="preserve"> Die Spieler können jedes beliebige Feld aufsuchen, das an ihr Feld grenzt. Sei es ein Fel</w:t>
-      </w:r>
-      <w:r>
-        <w:rPr>
-          <w:rFonts w:cs="Times New Roman"/>
-          <w:sz w:val="24"/>
-          <w:szCs w:val="24"/>
-        </w:rPr>
-        <w:t>d auf demselben oder einem angrenzende</w:t>
-      </w:r>
-      <w:r>
-        <w:rPr>
-          <w:rFonts w:cs="Times New Roman"/>
-          <w:sz w:val="24"/>
-          <w:szCs w:val="24"/>
-        </w:rPr>
-        <w:t>n Zahnrad.</w:t>
+        <w:t xml:space="preserve">Wenn </w:t>
+      </w:r>
+      <w:r>
+        <w:rPr>
+          <w:rFonts w:cs="Times New Roman"/>
+          <w:sz w:val="24"/>
+          <w:szCs w:val="24"/>
+        </w:rPr>
+        <w:t>ein</w:t>
+      </w:r>
+      <w:r>
+        <w:rPr>
+          <w:rFonts w:cs="Times New Roman"/>
+          <w:sz w:val="24"/>
+          <w:szCs w:val="24"/>
+        </w:rPr>
+        <w:t xml:space="preserve"> Spieler auf ein Feld zieht, </w:t>
+      </w:r>
+      <w:r>
+        <w:rPr>
+          <w:rFonts w:cs="Times New Roman"/>
+          <w:sz w:val="24"/>
+          <w:szCs w:val="24"/>
+        </w:rPr>
+        <w:t>auf</w:t>
+      </w:r>
+      <w:r>
+        <w:rPr>
+          <w:rFonts w:cs="Times New Roman"/>
+          <w:sz w:val="24"/>
+          <w:szCs w:val="24"/>
+        </w:rPr>
+        <w:t xml:space="preserve"> dem bereits</w:t>
+      </w:r>
+      <w:r>
+        <w:rPr>
+          <w:rFonts w:cs="Times New Roman"/>
+          <w:sz w:val="24"/>
+          <w:szCs w:val="24"/>
+        </w:rPr>
+        <w:t xml:space="preserve"> ein anderer Spieler steht</w:t>
+      </w:r>
+      <w:r>
+        <w:rPr>
+          <w:rFonts w:cs="Times New Roman"/>
+          <w:sz w:val="24"/>
+          <w:szCs w:val="24"/>
+        </w:rPr>
+        <w:t>, findet ein</w:t>
+      </w:r>
+      <w:r>
+        <w:rPr>
+          <w:rFonts w:cs="Times New Roman"/>
+          <w:sz w:val="24"/>
+          <w:szCs w:val="24"/>
+        </w:rPr>
+        <w:t xml:space="preserve"> </w:t>
+      </w:r>
+      <w:r>
+        <w:rPr>
+          <w:rFonts w:cs="Times New Roman"/>
+          <w:i/>
+          <w:sz w:val="24"/>
+          <w:szCs w:val="24"/>
+        </w:rPr>
+        <w:t>Kampf</w:t>
+      </w:r>
+      <w:r>
+        <w:rPr>
+          <w:rFonts w:cs="Times New Roman"/>
+          <w:sz w:val="24"/>
+          <w:szCs w:val="24"/>
+        </w:rPr>
+        <w:t xml:space="preserve"> </w:t>
+      </w:r>
+      <w:r>
+        <w:rPr>
+          <w:rFonts w:cs="Times New Roman"/>
+          <w:i/>
+          <w:sz w:val="24"/>
+          <w:szCs w:val="24"/>
+        </w:rPr>
+        <w:t>Spieler</w:t>
+      </w:r>
+      <w:r>
+        <w:rPr>
+          <w:rFonts w:cs="Times New Roman"/>
+          <w:i/>
+          <w:sz w:val="24"/>
+          <w:szCs w:val="24"/>
+        </w:rPr>
+        <w:t>-</w:t>
+      </w:r>
+      <w:r>
+        <w:rPr>
+          <w:rFonts w:cs="Times New Roman"/>
+          <w:i/>
+          <w:sz w:val="24"/>
+          <w:szCs w:val="24"/>
+        </w:rPr>
+        <w:t>gegen</w:t>
+      </w:r>
+      <w:r>
+        <w:rPr>
+          <w:rFonts w:cs="Times New Roman"/>
+          <w:i/>
+          <w:sz w:val="24"/>
+          <w:szCs w:val="24"/>
+        </w:rPr>
+        <w:t>-</w:t>
+      </w:r>
+      <w:r>
+        <w:rPr>
+          <w:rFonts w:cs="Times New Roman"/>
+          <w:i/>
+          <w:sz w:val="24"/>
+          <w:szCs w:val="24"/>
+        </w:rPr>
+        <w:t>Spieler</w:t>
+      </w:r>
+      <w:r>
+        <w:rPr>
+          <w:rFonts w:cs="Times New Roman"/>
+          <w:i/>
+          <w:sz w:val="24"/>
+          <w:szCs w:val="24"/>
+        </w:rPr>
+        <w:t xml:space="preserve"> </w:t>
+      </w:r>
+      <w:r>
+        <w:rPr>
+          <w:rFonts w:cs="Times New Roman"/>
+          <w:sz w:val="24"/>
+          <w:szCs w:val="24"/>
+        </w:rPr>
+        <w:t>statt.</w:t>
       </w:r>
     </w:p>
     <w:p>
       <w:pPr>
         <w:pStyle w:val="KeinLeerraum"/>
-        <w:spacing w:before="120"/>
-        <w:rPr>
-          <w:rFonts w:cs="Times New Roman"/>
-          <w:sz w:val="24"/>
-          <w:szCs w:val="24"/>
-        </w:rPr>
-      </w:pPr>
-      <w:r>
-        <w:rPr>
-          <w:rFonts w:cs="Times New Roman"/>
-          <w:sz w:val="24"/>
-          <w:szCs w:val="24"/>
-        </w:rPr>
-        <w:t>Folgende Aktionen werden hinzugefügt:</w:t>
+        <w:rPr>
+          <w:rFonts w:cs="Times New Roman"/>
+          <w:sz w:val="24"/>
+          <w:szCs w:val="24"/>
+        </w:rPr>
+      </w:pPr>
+      <w:r>
+        <w:rPr>
+          <w:rFonts w:cs="Times New Roman"/>
+          <w:sz w:val="24"/>
+          <w:szCs w:val="24"/>
+        </w:rPr>
+        <w:t>Beide</w:t>
+      </w:r>
+      <w:r>
+        <w:rPr>
+          <w:rFonts w:cs="Times New Roman"/>
+          <w:sz w:val="24"/>
+          <w:szCs w:val="24"/>
+        </w:rPr>
+        <w:t xml:space="preserve"> Spieler</w:t>
+      </w:r>
+      <w:r>
+        <w:rPr>
+          <w:rFonts w:cs="Times New Roman"/>
+          <w:sz w:val="24"/>
+          <w:szCs w:val="24"/>
+        </w:rPr>
+        <w:t xml:space="preserve"> suchen sich für ihren </w:t>
+      </w:r>
+      <w:r>
+        <w:rPr>
+          <w:rFonts w:cs="Times New Roman"/>
+          <w:sz w:val="24"/>
+          <w:szCs w:val="24"/>
+        </w:rPr>
+        <w:t xml:space="preserve">nächsten </w:t>
+      </w:r>
+      <w:r>
+        <w:rPr>
+          <w:rFonts w:cs="Times New Roman"/>
+          <w:sz w:val="24"/>
+          <w:szCs w:val="24"/>
+        </w:rPr>
+        <w:t xml:space="preserve">Zug eine Kampfkarte aus und </w:t>
+      </w:r>
+      <w:r>
+        <w:rPr>
+          <w:rFonts w:cs="Times New Roman"/>
+          <w:sz w:val="24"/>
+          <w:szCs w:val="24"/>
+        </w:rPr>
+        <w:t xml:space="preserve">spielen </w:t>
+      </w:r>
+      <w:r>
+        <w:rPr>
+          <w:rFonts w:cs="Times New Roman"/>
+          <w:sz w:val="24"/>
+          <w:szCs w:val="24"/>
+        </w:rPr>
+        <w:t>diese</w:t>
+      </w:r>
+      <w:r>
+        <w:rPr>
+          <w:rFonts w:cs="Times New Roman"/>
+          <w:sz w:val="24"/>
+          <w:szCs w:val="24"/>
+        </w:rPr>
+        <w:t xml:space="preserve"> dann</w:t>
+      </w:r>
+      <w:r>
+        <w:rPr>
+          <w:rFonts w:cs="Times New Roman"/>
+          <w:sz w:val="24"/>
+          <w:szCs w:val="24"/>
+        </w:rPr>
+        <w:t xml:space="preserve"> gleichzeitig </w:t>
+      </w:r>
+      <w:r>
+        <w:rPr>
+          <w:rFonts w:cs="Times New Roman"/>
+          <w:sz w:val="24"/>
+          <w:szCs w:val="24"/>
+        </w:rPr>
+        <w:t>aus.</w:t>
       </w:r>
     </w:p>
     <w:p>
@@ -1742,55 +2584,65 @@
           <w:sz w:val="24"/>
           <w:szCs w:val="24"/>
         </w:rPr>
-        <w:t>-</w:t>
-      </w:r>
-      <w:r>
-        <w:rPr>
-          <w:rFonts w:cs="Times New Roman"/>
-          <w:sz w:val="24"/>
-          <w:szCs w:val="24"/>
-        </w:rPr>
-        <w:t>Wenn d</w:t>
-      </w:r>
-      <w:r>
-        <w:rPr>
-          <w:rFonts w:cs="Times New Roman"/>
-          <w:sz w:val="24"/>
-          <w:szCs w:val="24"/>
-        </w:rPr>
-        <w:t xml:space="preserve">er Spieler auf ein Feld zieht, </w:t>
-      </w:r>
-      <w:r>
-        <w:rPr>
-          <w:rFonts w:cs="Times New Roman"/>
-          <w:sz w:val="24"/>
-          <w:szCs w:val="24"/>
-        </w:rPr>
-        <w:t>auf</w:t>
-      </w:r>
-      <w:r>
-        <w:rPr>
-          <w:rFonts w:cs="Times New Roman"/>
-          <w:sz w:val="24"/>
-          <w:szCs w:val="24"/>
-        </w:rPr>
-        <w:t xml:space="preserve"> dem bereits</w:t>
-      </w:r>
-      <w:r>
-        <w:rPr>
-          <w:rFonts w:cs="Times New Roman"/>
-          <w:sz w:val="24"/>
-          <w:szCs w:val="24"/>
-        </w:rPr>
-        <w:t xml:space="preserve"> ein anderer Spieler steht</w:t>
-      </w:r>
-      <w:r>
-        <w:rPr>
-          <w:rFonts w:cs="Times New Roman"/>
-          <w:sz w:val="24"/>
-          <w:szCs w:val="24"/>
-        </w:rPr>
-        <w:t>, findet ein</w:t>
+        <w:t>G</w:t>
+      </w:r>
+      <w:r>
+        <w:rPr>
+          <w:rFonts w:cs="Times New Roman"/>
+          <w:sz w:val="24"/>
+          <w:szCs w:val="24"/>
+        </w:rPr>
+        <w:t xml:space="preserve">ewonnen hat derjenige, der </w:t>
+      </w:r>
+      <w:r>
+        <w:rPr>
+          <w:rFonts w:cs="Times New Roman"/>
+          <w:sz w:val="24"/>
+          <w:szCs w:val="24"/>
+        </w:rPr>
+        <w:t xml:space="preserve">die Lebenspunkte des Gegners </w:t>
+      </w:r>
+      <w:r>
+        <w:rPr>
+          <w:rFonts w:cs="Times New Roman"/>
+          <w:sz w:val="24"/>
+          <w:szCs w:val="24"/>
+        </w:rPr>
+        <w:t xml:space="preserve">als Erster </w:t>
+      </w:r>
+      <w:r>
+        <w:rPr>
+          <w:rFonts w:cs="Times New Roman"/>
+          <w:sz w:val="24"/>
+          <w:szCs w:val="24"/>
+        </w:rPr>
+        <w:t>auf 0 senkt.</w:t>
+      </w:r>
+    </w:p>
+    <w:p>
+      <w:pPr>
+        <w:pStyle w:val="KeinLeerraum"/>
+        <w:rPr>
+          <w:rFonts w:cs="Times New Roman"/>
+          <w:sz w:val="24"/>
+          <w:szCs w:val="24"/>
+        </w:rPr>
+      </w:pPr>
+      <w:r>
+        <w:rPr>
+          <w:rFonts w:cs="Times New Roman"/>
+          <w:sz w:val="24"/>
+          <w:szCs w:val="24"/>
+        </w:rPr>
+        <w:t xml:space="preserve">Der Gewinner </w:t>
+      </w:r>
+      <w:r>
+        <w:rPr>
+          <w:rFonts w:cs="Times New Roman"/>
+          <w:sz w:val="24"/>
+          <w:szCs w:val="24"/>
+        </w:rPr>
+        <w:t>zieht</w:t>
       </w:r>
       <w:r>
         <w:rPr>
@@ -1803,37 +2655,98 @@
       <w:r>
         <w:rPr>
           <w:rFonts w:cs="Times New Roman"/>
-          <w:i/>
-          <w:sz w:val="24"/>
-          <w:szCs w:val="24"/>
-        </w:rPr>
-        <w:t>Spieler gegen Spieler</w:t>
-      </w:r>
-      <w:r>
-        <w:rPr>
-          <w:rFonts w:cs="Times New Roman"/>
-          <w:i/>
-          <w:sz w:val="24"/>
-          <w:szCs w:val="24"/>
-        </w:rPr>
-        <w:t>-</w:t>
-      </w:r>
-      <w:r>
-        <w:rPr>
-          <w:rFonts w:cs="Times New Roman"/>
-          <w:i/>
-          <w:sz w:val="24"/>
-          <w:szCs w:val="24"/>
-        </w:rPr>
-        <w:t xml:space="preserve">Kampf (PvP-Kampf) </w:t>
-      </w:r>
-      <w:r>
-        <w:rPr>
-          <w:rFonts w:cs="Times New Roman"/>
-          <w:sz w:val="24"/>
-          <w:szCs w:val="24"/>
-        </w:rPr>
-        <w:t>statt.</w:t>
+          <w:sz w:val="24"/>
+          <w:szCs w:val="24"/>
+        </w:rPr>
+        <w:t xml:space="preserve">verdeckt </w:t>
+      </w:r>
+      <w:r>
+        <w:rPr>
+          <w:rFonts w:cs="Times New Roman"/>
+          <w:sz w:val="24"/>
+          <w:szCs w:val="24"/>
+        </w:rPr>
+        <w:t xml:space="preserve">2 Karten des Verlierers und </w:t>
+      </w:r>
+      <w:r>
+        <w:rPr>
+          <w:rFonts w:cs="Times New Roman"/>
+          <w:sz w:val="24"/>
+          <w:szCs w:val="24"/>
+        </w:rPr>
+        <w:t xml:space="preserve">nimmt diese auf die Hand. Er erhält außerdem </w:t>
+      </w:r>
+      <w:r>
+        <w:rPr>
+          <w:rFonts w:cs="Times New Roman"/>
+          <w:sz w:val="24"/>
+          <w:szCs w:val="24"/>
+        </w:rPr>
+        <w:t>einen</w:t>
+      </w:r>
+      <w:r>
+        <w:rPr>
+          <w:rFonts w:cs="Times New Roman"/>
+          <w:sz w:val="24"/>
+          <w:szCs w:val="24"/>
+        </w:rPr>
+        <w:t xml:space="preserve"> </w:t>
+      </w:r>
+      <w:r>
+        <w:rPr>
+          <w:rFonts w:cs="Times New Roman"/>
+          <w:sz w:val="24"/>
+          <w:szCs w:val="24"/>
+        </w:rPr>
+        <w:t>Talisman</w:t>
+      </w:r>
+      <w:r>
+        <w:rPr>
+          <w:rFonts w:cs="Times New Roman"/>
+          <w:sz w:val="24"/>
+          <w:szCs w:val="24"/>
+        </w:rPr>
+        <w:t xml:space="preserve"> in der Farbe des Besiegten</w:t>
+      </w:r>
+      <w:r>
+        <w:rPr>
+          <w:rFonts w:cs="Times New Roman"/>
+          <w:sz w:val="24"/>
+          <w:szCs w:val="24"/>
+        </w:rPr>
+        <w:t>.</w:t>
+      </w:r>
+      <w:r>
+        <w:rPr>
+          <w:rFonts w:cs="Times New Roman"/>
+          <w:sz w:val="24"/>
+          <w:szCs w:val="24"/>
+        </w:rPr>
+        <w:t xml:space="preserve"> </w:t>
+      </w:r>
+      <w:r>
+        <w:rPr>
+          <w:rFonts w:cs="Times New Roman"/>
+          <w:sz w:val="24"/>
+          <w:szCs w:val="24"/>
+        </w:rPr>
+        <w:t>Ein</w:t>
+      </w:r>
+      <w:r>
+        <w:rPr>
+          <w:rFonts w:cs="Times New Roman"/>
+          <w:sz w:val="24"/>
+          <w:szCs w:val="24"/>
+        </w:rPr>
+        <w:t xml:space="preserve"> Spieler kann nur einen Chip jed</w:t>
+      </w:r>
+      <w:r>
+        <w:rPr>
+          <w:rFonts w:cs="Times New Roman"/>
+          <w:sz w:val="24"/>
+          <w:szCs w:val="24"/>
+        </w:rPr>
+        <w:t>er Farbe besitzen.</w:t>
       </w:r>
     </w:p>
     <w:p>
@@ -1851,171 +2764,39 @@
           <w:sz w:val="24"/>
           <w:szCs w:val="24"/>
         </w:rPr>
-        <w:t>Beide</w:t>
-      </w:r>
-      <w:r>
-        <w:rPr>
-          <w:rFonts w:cs="Times New Roman"/>
-          <w:sz w:val="24"/>
-          <w:szCs w:val="24"/>
-        </w:rPr>
-        <w:t xml:space="preserve"> Spieler</w:t>
-      </w:r>
-      <w:r>
-        <w:rPr>
-          <w:rFonts w:cs="Times New Roman"/>
-          <w:sz w:val="24"/>
-          <w:szCs w:val="24"/>
-        </w:rPr>
-        <w:t xml:space="preserve"> suchen sich für ihren </w:t>
-      </w:r>
-      <w:r>
-        <w:rPr>
-          <w:rFonts w:cs="Times New Roman"/>
-          <w:sz w:val="24"/>
-          <w:szCs w:val="24"/>
-        </w:rPr>
-        <w:t xml:space="preserve">nächsten </w:t>
-      </w:r>
-      <w:r>
-        <w:rPr>
-          <w:rFonts w:cs="Times New Roman"/>
-          <w:sz w:val="24"/>
-          <w:szCs w:val="24"/>
-        </w:rPr>
-        <w:t xml:space="preserve">Zug eine Kampfkarte aus und </w:t>
-      </w:r>
-      <w:r>
-        <w:rPr>
-          <w:rFonts w:cs="Times New Roman"/>
-          <w:sz w:val="24"/>
-          <w:szCs w:val="24"/>
-        </w:rPr>
-        <w:t xml:space="preserve">spielen </w:t>
-      </w:r>
-      <w:r>
-        <w:rPr>
-          <w:rFonts w:cs="Times New Roman"/>
-          <w:sz w:val="24"/>
-          <w:szCs w:val="24"/>
-        </w:rPr>
-        <w:t>diese</w:t>
-      </w:r>
-      <w:r>
-        <w:rPr>
-          <w:rFonts w:cs="Times New Roman"/>
-          <w:sz w:val="24"/>
-          <w:szCs w:val="24"/>
-        </w:rPr>
-        <w:t xml:space="preserve"> dann</w:t>
-      </w:r>
-      <w:r>
-        <w:rPr>
-          <w:rFonts w:cs="Times New Roman"/>
-          <w:sz w:val="24"/>
-          <w:szCs w:val="24"/>
-        </w:rPr>
-        <w:t xml:space="preserve"> gleichzeitig </w:t>
-      </w:r>
-      <w:r>
-        <w:rPr>
-          <w:rFonts w:cs="Times New Roman"/>
-          <w:sz w:val="24"/>
-          <w:szCs w:val="24"/>
-        </w:rPr>
-        <w:t>aus.</w:t>
-      </w:r>
-    </w:p>
-    <w:p>
-      <w:pPr>
-        <w:pStyle w:val="KeinLeerraum"/>
-        <w:rPr>
-          <w:rFonts w:cs="Times New Roman"/>
-          <w:sz w:val="24"/>
-          <w:szCs w:val="24"/>
-        </w:rPr>
-      </w:pPr>
-      <w:r>
-        <w:rPr>
-          <w:rFonts w:cs="Times New Roman"/>
-          <w:sz w:val="24"/>
-          <w:szCs w:val="24"/>
-        </w:rPr>
-        <w:t>G</w:t>
-      </w:r>
-      <w:r>
-        <w:rPr>
-          <w:rFonts w:cs="Times New Roman"/>
-          <w:sz w:val="24"/>
-          <w:szCs w:val="24"/>
-        </w:rPr>
-        <w:t xml:space="preserve">ewonnen hat derjenige, der </w:t>
-      </w:r>
-      <w:r>
-        <w:rPr>
-          <w:rFonts w:cs="Times New Roman"/>
-          <w:sz w:val="24"/>
-          <w:szCs w:val="24"/>
-        </w:rPr>
-        <w:t xml:space="preserve">die Lebenspunkte des Gegners </w:t>
-      </w:r>
-      <w:r>
-        <w:rPr>
-          <w:rFonts w:cs="Times New Roman"/>
-          <w:sz w:val="24"/>
-          <w:szCs w:val="24"/>
-        </w:rPr>
-        <w:t xml:space="preserve">als Erster </w:t>
-      </w:r>
-      <w:r>
-        <w:rPr>
-          <w:rFonts w:cs="Times New Roman"/>
-          <w:sz w:val="24"/>
-          <w:szCs w:val="24"/>
-        </w:rPr>
-        <w:t>auf 0 senkt.</w:t>
-      </w:r>
-    </w:p>
-    <w:p>
-      <w:pPr>
-        <w:pStyle w:val="KeinLeerraum"/>
-        <w:rPr>
-          <w:rFonts w:cs="Times New Roman"/>
-          <w:sz w:val="24"/>
-          <w:szCs w:val="24"/>
-        </w:rPr>
-      </w:pPr>
-      <w:r>
-        <w:rPr>
-          <w:rFonts w:cs="Times New Roman"/>
-          <w:sz w:val="24"/>
-          <w:szCs w:val="24"/>
-        </w:rPr>
-        <w:t xml:space="preserve">Der Gewinner erhält 2 zufällige Karten des Verlierers und </w:t>
-      </w:r>
-      <w:r>
-        <w:rPr>
-          <w:rFonts w:cs="Times New Roman"/>
-          <w:sz w:val="24"/>
-          <w:szCs w:val="24"/>
-        </w:rPr>
-        <w:t>einen</w:t>
-      </w:r>
-      <w:r>
-        <w:rPr>
-          <w:rFonts w:cs="Times New Roman"/>
-          <w:sz w:val="24"/>
-          <w:szCs w:val="24"/>
-        </w:rPr>
-        <w:t xml:space="preserve"> Chip</w:t>
-      </w:r>
-      <w:r>
-        <w:rPr>
-          <w:rFonts w:cs="Times New Roman"/>
-          <w:sz w:val="24"/>
-          <w:szCs w:val="24"/>
-        </w:rPr>
-        <w:t xml:space="preserve"> in der Farbe des Besiegten</w:t>
+        <w:t xml:space="preserve">Der Verlierer </w:t>
+      </w:r>
+      <w:r>
+        <w:rPr>
+          <w:rFonts w:cs="Times New Roman"/>
+          <w:sz w:val="24"/>
+          <w:szCs w:val="24"/>
+        </w:rPr>
+        <w:t>zieht verdeckt</w:t>
+      </w:r>
+      <w:r>
+        <w:rPr>
+          <w:rFonts w:cs="Times New Roman"/>
+          <w:sz w:val="24"/>
+          <w:szCs w:val="24"/>
+        </w:rPr>
+        <w:t xml:space="preserve"> eine Karte des Gewinners</w:t>
+      </w:r>
+      <w:r>
+        <w:rPr>
+          <w:rFonts w:cs="Times New Roman"/>
+          <w:sz w:val="24"/>
+          <w:szCs w:val="24"/>
+        </w:rPr>
+        <w:t>, nimmt diese auf die Hand</w:t>
+      </w:r>
+      <w:r>
+        <w:rPr>
+          <w:rFonts w:cs="Times New Roman"/>
+          <w:sz w:val="24"/>
+          <w:szCs w:val="24"/>
+        </w:rPr>
+        <w:t xml:space="preserve"> und wird auf sein Startfeld zurückgesetzt</w:t>
       </w:r>
       <w:r>
         <w:rPr>
@@ -2031,64 +2812,6 @@
           <w:sz w:val="24"/>
           <w:szCs w:val="24"/>
         </w:rPr>
-        <w:t xml:space="preserve"> Jeder</w:t>
-      </w:r>
-      <w:r>
-        <w:rPr>
-          <w:rFonts w:cs="Times New Roman"/>
-          <w:sz w:val="24"/>
-          <w:szCs w:val="24"/>
-        </w:rPr>
-        <w:t xml:space="preserve"> Spieler kann nur einen Chip jed</w:t>
-      </w:r>
-      <w:r>
-        <w:rPr>
-          <w:rFonts w:cs="Times New Roman"/>
-          <w:sz w:val="24"/>
-          <w:szCs w:val="24"/>
-        </w:rPr>
-        <w:t>er Farbe besitzen.</w:t>
-      </w:r>
-    </w:p>
-    <w:p>
-      <w:pPr>
-        <w:pStyle w:val="KeinLeerraum"/>
-        <w:rPr>
-          <w:rFonts w:cs="Times New Roman"/>
-          <w:sz w:val="24"/>
-          <w:szCs w:val="24"/>
-        </w:rPr>
-      </w:pPr>
-      <w:r>
-        <w:rPr>
-          <w:rFonts w:cs="Times New Roman"/>
-          <w:sz w:val="24"/>
-          <w:szCs w:val="24"/>
-        </w:rPr>
-        <w:t>Der Verlierer bekommt eine zufällige Karte des Gewinners</w:t>
-      </w:r>
-      <w:r>
-        <w:rPr>
-          <w:rFonts w:cs="Times New Roman"/>
-          <w:sz w:val="24"/>
-          <w:szCs w:val="24"/>
-        </w:rPr>
-        <w:t xml:space="preserve"> und wird auf sein Startfeld zurückgesetzt</w:t>
-      </w:r>
-      <w:r>
-        <w:rPr>
-          <w:rFonts w:cs="Times New Roman"/>
-          <w:sz w:val="24"/>
-          <w:szCs w:val="24"/>
-        </w:rPr>
-        <w:t>.</w:t>
-      </w:r>
-      <w:r>
-        <w:rPr>
-          <w:rFonts w:cs="Times New Roman"/>
-          <w:sz w:val="24"/>
-          <w:szCs w:val="24"/>
-        </w:rPr>
         <w:t xml:space="preserve"> </w:t>
       </w:r>
       <w:r>
@@ -2097,16 +2820,55 @@
           <w:sz w:val="24"/>
           <w:szCs w:val="24"/>
         </w:rPr>
-        <w:t xml:space="preserve">Die restlichen Karten wandern auf den Ablagestapel des </w:t>
-      </w:r>
-      <w:r>
-        <w:rPr>
-          <w:rFonts w:cs="Times New Roman"/>
-          <w:sz w:val="24"/>
-          <w:szCs w:val="24"/>
-        </w:rPr>
-        <w:lastRenderedPageBreak/>
-        <w:t xml:space="preserve">Besitzers. </w:t>
+        <w:t xml:space="preserve">Die </w:t>
+      </w:r>
+      <w:r>
+        <w:rPr>
+          <w:rFonts w:cs="Times New Roman"/>
+          <w:sz w:val="24"/>
+          <w:szCs w:val="24"/>
+        </w:rPr>
+        <w:t>ausgespielten</w:t>
+      </w:r>
+      <w:r>
+        <w:rPr>
+          <w:rFonts w:cs="Times New Roman"/>
+          <w:sz w:val="24"/>
+          <w:szCs w:val="24"/>
+        </w:rPr>
+        <w:t xml:space="preserve"> Karten w</w:t>
+      </w:r>
+      <w:r>
+        <w:rPr>
+          <w:rFonts w:cs="Times New Roman"/>
+          <w:sz w:val="24"/>
+          <w:szCs w:val="24"/>
+        </w:rPr>
+        <w:t>erden</w:t>
+      </w:r>
+      <w:r>
+        <w:rPr>
+          <w:rFonts w:cs="Times New Roman"/>
+          <w:sz w:val="24"/>
+          <w:szCs w:val="24"/>
+        </w:rPr>
+        <w:t xml:space="preserve"> auf den Ablagestapel des Besitzers</w:t>
+      </w:r>
+      <w:r>
+        <w:rPr>
+          <w:rFonts w:cs="Times New Roman"/>
+          <w:sz w:val="24"/>
+          <w:szCs w:val="24"/>
+        </w:rPr>
+        <w:t xml:space="preserve"> gelegt</w:t>
+      </w:r>
+      <w:r>
+        <w:rPr>
+          <w:rFonts w:cs="Times New Roman"/>
+          <w:sz w:val="24"/>
+          <w:szCs w:val="24"/>
+        </w:rPr>
+        <w:t xml:space="preserve">. </w:t>
       </w:r>
       <w:r>
         <w:rPr>
@@ -2122,7 +2884,39 @@
           <w:sz w:val="24"/>
           <w:szCs w:val="24"/>
         </w:rPr>
-        <w:t>nentschieden erhält jeder nur 1 zufällige</w:t>
+        <w:t>nentschieden erh</w:t>
+      </w:r>
+      <w:r>
+        <w:rPr>
+          <w:rFonts w:cs="Times New Roman"/>
+          <w:sz w:val="24"/>
+          <w:szCs w:val="24"/>
+        </w:rPr>
+        <w:t>a</w:t>
+      </w:r>
+      <w:r>
+        <w:rPr>
+          <w:rFonts w:cs="Times New Roman"/>
+          <w:sz w:val="24"/>
+          <w:szCs w:val="24"/>
+        </w:rPr>
+        <w:t>lt</w:t>
+      </w:r>
+      <w:r>
+        <w:rPr>
+          <w:rFonts w:cs="Times New Roman"/>
+          <w:sz w:val="24"/>
+          <w:szCs w:val="24"/>
+        </w:rPr>
+        <w:t>en beide Spieler verdeckt</w:t>
+      </w:r>
+      <w:r>
+        <w:rPr>
+          <w:rFonts w:cs="Times New Roman"/>
+          <w:sz w:val="24"/>
+          <w:szCs w:val="24"/>
+        </w:rPr>
+        <w:t xml:space="preserve"> 1 zufällige</w:t>
       </w:r>
       <w:r>
         <w:rPr>
@@ -2167,6 +2961,7 @@
           <w:szCs w:val="24"/>
           <w:lang w:eastAsia="de-DE"/>
         </w:rPr>
+        <w:lastRenderedPageBreak/>
         <w:drawing>
           <wp:inline distT="0" distB="0" distL="0" distR="0">
             <wp:extent cx="2724150" cy="1809750"/>
@@ -2185,10 +2980,10 @@
                     </pic:cNvPicPr>
                   </pic:nvPicPr>
                   <pic:blipFill>
-                    <a:blip r:embed="rId9" cstate="print">
+                    <a:blip r:embed="rId10" cstate="print">
                       <a:extLst>
                         <a:ext uri="{28A0092B-C50C-407E-A947-70E740481C1C}">
-                          <a14:useLocalDpi xmlns:a14="http://schemas.microsoft.com/office/drawing/2010/main" xmlns:wps="http://schemas.microsoft.com/office/word/2010/wordprocessingShape" xmlns:wpi="http://schemas.microsoft.com/office/word/2010/wordprocessingInk" xmlns:wpg="http://schemas.microsoft.com/office/word/2010/wordprocessingGroup" xmlns:w15="http://schemas.microsoft.com/office/word/2012/wordml" xmlns:w14="http://schemas.microsoft.com/office/word/2010/wordml" xmlns:w="http://schemas.openxmlformats.org/wordprocessingml/2006/main" xmlns:w10="urn:schemas-microsoft-com:office:word" xmlns:wp14="http://schemas.microsoft.com/office/word/2010/wordprocessingDrawing" xmlns:v="urn:schemas-microsoft-com:vml" xmlns:o="urn:schemas-microsoft-com:office:office" xmlns:mc="http://schemas.openxmlformats.org/markup-compatibility/2006" xmlns:wpc="http://schemas.microsoft.com/office/word/2010/wordprocessingCanvas" xmlns="" val="0"/>
+                          <a14:useLocalDpi xmlns:a14="http://schemas.microsoft.com/office/drawing/2010/main" val="0"/>
                         </a:ext>
                       </a:extLst>
                     </a:blip>
@@ -2216,6 +3011,14 @@
           </wp:inline>
         </w:drawing>
       </w:r>
+      <w:r>
+        <w:rPr>
+          <w:rFonts w:cs="Times New Roman"/>
+          <w:sz w:val="24"/>
+          <w:szCs w:val="24"/>
+        </w:rPr>
+        <w:t xml:space="preserve"> </w:t>
+      </w:r>
     </w:p>
     <w:p>
       <w:pPr>
@@ -2231,19 +3034,39 @@
       <w:r>
         <w:rPr>
           <w:rFonts w:cs="Times New Roman"/>
+          <w:b/>
           <w:i/>
           <w:sz w:val="24"/>
           <w:szCs w:val="24"/>
         </w:rPr>
-        <w:t>PvP-Schätze: Betritt ein Spieler ein Feld,</w:t>
-      </w:r>
-      <w:r>
-        <w:rPr>
-          <w:rFonts w:cs="Times New Roman"/>
+        <w:t>Duellwaffen</w:t>
+      </w:r>
+      <w:r>
+        <w:rPr>
+          <w:rFonts w:cs="Times New Roman"/>
+          <w:b/>
           <w:i/>
           <w:sz w:val="24"/>
           <w:szCs w:val="24"/>
         </w:rPr>
+        <w:t>:</w:t>
+      </w:r>
+      <w:r>
+        <w:rPr>
+          <w:rFonts w:cs="Times New Roman"/>
+          <w:i/>
+          <w:sz w:val="24"/>
+          <w:szCs w:val="24"/>
+        </w:rPr>
+        <w:t xml:space="preserve"> Betritt ein Spieler ein Feld,</w:t>
+      </w:r>
+      <w:r>
+        <w:rPr>
+          <w:rFonts w:cs="Times New Roman"/>
+          <w:i/>
+          <w:sz w:val="24"/>
+          <w:szCs w:val="24"/>
+        </w:rPr>
         <w:t xml:space="preserve"> auf dem ein</w:t>
       </w:r>
       <w:r>
@@ -2253,7 +3076,7 @@
           <w:sz w:val="24"/>
           <w:szCs w:val="24"/>
         </w:rPr>
-        <w:t xml:space="preserve"> PvP-Schatz</w:t>
+        <w:t>e</w:t>
       </w:r>
       <w:r>
         <w:rPr>
@@ -2262,6 +3085,24 @@
           <w:sz w:val="24"/>
           <w:szCs w:val="24"/>
         </w:rPr>
+        <w:t xml:space="preserve"> </w:t>
+      </w:r>
+      <w:r>
+        <w:rPr>
+          <w:rFonts w:cs="Times New Roman"/>
+          <w:i/>
+          <w:sz w:val="24"/>
+          <w:szCs w:val="24"/>
+        </w:rPr>
+        <w:t>Duellwaffe</w:t>
+      </w:r>
+      <w:r>
+        <w:rPr>
+          <w:rFonts w:cs="Times New Roman"/>
+          <w:i/>
+          <w:sz w:val="24"/>
+          <w:szCs w:val="24"/>
+        </w:rPr>
         <w:t xml:space="preserve"> lieg</w:t>
       </w:r>
       <w:r>
@@ -2271,7 +3112,7 @@
           <w:sz w:val="24"/>
           <w:szCs w:val="24"/>
         </w:rPr>
-        <w:t>t, erhält er diesen und führt seinen Zug normal aus.</w:t>
+        <w:t>t, erhält er diese und führt seinen Zug normal aus.</w:t>
       </w:r>
     </w:p>
     <w:p>
@@ -2291,7 +3132,7 @@
           <w:sz w:val="24"/>
           <w:szCs w:val="24"/>
         </w:rPr>
-        <w:t>PvP</w:t>
+        <w:t>Duellwaffen</w:t>
       </w:r>
       <w:r>
         <w:rPr>
@@ -2300,7 +3141,7 @@
           <w:sz w:val="24"/>
           <w:szCs w:val="24"/>
         </w:rPr>
-        <w:t>-Schätze können nur im Kampf gegen andere Spieler ausgespielt werden</w:t>
+        <w:t xml:space="preserve"> können nur im Kampf gegen andere Spieler ausgespielt werden</w:t>
       </w:r>
       <w:r>
         <w:rPr>
@@ -2339,7 +3180,16 @@
           <w:sz w:val="24"/>
           <w:szCs w:val="24"/>
         </w:rPr>
-        <w:t>Ein PvP-Schatz geht nach einem Kampf zwischen Spielern an den Gewinner über.</w:t>
+        <w:t xml:space="preserve">Eine Duellwaffe </w:t>
+      </w:r>
+      <w:r>
+        <w:rPr>
+          <w:rFonts w:cs="Times New Roman"/>
+          <w:i/>
+          <w:sz w:val="24"/>
+          <w:szCs w:val="24"/>
+        </w:rPr>
+        <w:t>geht nach einem Kampf zwischen Spielern an den Gewinner über.</w:t>
       </w:r>
     </w:p>
     <w:p>
@@ -2354,42 +3204,30 @@
       <w:r>
         <w:rPr>
           <w:rFonts w:cs="Times New Roman"/>
-          <w:sz w:val="24"/>
-          <w:szCs w:val="24"/>
-        </w:rPr>
-        <w:t>Ist</w:t>
-      </w:r>
-      <w:r>
-        <w:rPr>
-          <w:rFonts w:cs="Times New Roman"/>
-          <w:sz w:val="24"/>
-          <w:szCs w:val="24"/>
-        </w:rPr>
-        <w:t xml:space="preserve"> der Rucksack </w:t>
-      </w:r>
-      <w:r>
-        <w:rPr>
-          <w:rFonts w:cs="Times New Roman"/>
-          <w:sz w:val="24"/>
-          <w:szCs w:val="24"/>
-        </w:rPr>
-        <w:t>eine</w:t>
-      </w:r>
-      <w:r>
-        <w:rPr>
-          <w:rFonts w:cs="Times New Roman"/>
-          <w:sz w:val="24"/>
-          <w:szCs w:val="24"/>
-        </w:rPr>
-        <w:t xml:space="preserve">s Spielers leer, </w:t>
-      </w:r>
-      <w:r>
-        <w:rPr>
-          <w:rFonts w:cs="Times New Roman"/>
-          <w:sz w:val="24"/>
-          <w:szCs w:val="24"/>
-        </w:rPr>
-        <w:t>darf dieser</w:t>
+          <w:b/>
+          <w:i/>
+          <w:sz w:val="26"/>
+          <w:szCs w:val="26"/>
+        </w:rPr>
+        <w:t xml:space="preserve">Drehkarten: </w:t>
+      </w:r>
+      <w:r>
+        <w:rPr>
+          <w:rFonts w:cs="Times New Roman"/>
+          <w:b/>
+          <w:i/>
+          <w:sz w:val="26"/>
+          <w:szCs w:val="26"/>
+        </w:rPr>
+        <w:br/>
+      </w:r>
+      <w:r>
+        <w:rPr>
+          <w:rFonts w:cs="Times New Roman"/>
+          <w:sz w:val="24"/>
+          <w:szCs w:val="24"/>
+        </w:rPr>
+        <w:t>Manche Kampfkarten sind in der Lage, das Spielfeld zu drehen. Dies geschieht, wenn sie im Kampf ausgespielt werden. Außerdem dürfen Drehkarten jederzeit zwischen den Zügen ausgespielt werden. Danach muss die Karte jedoch in den Nachziehstapel zurückgelegt werden.</w:t>
       </w:r>
       <w:r>
         <w:rPr>
@@ -2399,46 +3237,6 @@
         </w:rPr>
         <w:t xml:space="preserve"> </w:t>
       </w:r>
-      <w:r>
-        <w:rPr>
-          <w:rFonts w:cs="Times New Roman"/>
-          <w:sz w:val="24"/>
-          <w:szCs w:val="24"/>
-        </w:rPr>
-        <w:t>seinen</w:t>
-      </w:r>
-      <w:r>
-        <w:rPr>
-          <w:rFonts w:cs="Times New Roman"/>
-          <w:sz w:val="24"/>
-          <w:szCs w:val="24"/>
-        </w:rPr>
-        <w:t xml:space="preserve"> Abla</w:t>
-      </w:r>
-      <w:r>
-        <w:rPr>
-          <w:rFonts w:cs="Times New Roman"/>
-          <w:sz w:val="24"/>
-          <w:szCs w:val="24"/>
-        </w:rPr>
-        <w:t>g</w:t>
-      </w:r>
-      <w:r>
-        <w:rPr>
-          <w:rFonts w:cs="Times New Roman"/>
-          <w:sz w:val="24"/>
-          <w:szCs w:val="24"/>
-        </w:rPr>
-        <w:t xml:space="preserve">estapel </w:t>
-      </w:r>
-      <w:r>
-        <w:rPr>
-          <w:rFonts w:cs="Times New Roman"/>
-          <w:sz w:val="24"/>
-          <w:szCs w:val="24"/>
-        </w:rPr>
-        <w:t>mischen und als neuen Rucksack vor sich legen.</w:t>
-      </w:r>
     </w:p>
     <w:p>
       <w:pPr>
@@ -2449,214 +3247,6 @@
           <w:szCs w:val="24"/>
         </w:rPr>
       </w:pPr>
-    </w:p>
-    <w:p>
-      <w:pPr>
-        <w:pStyle w:val="KeinLeerraum"/>
-        <w:rPr>
-          <w:rFonts w:cs="Times New Roman"/>
-          <w:sz w:val="24"/>
-          <w:szCs w:val="24"/>
-        </w:rPr>
-      </w:pPr>
-      <w:r>
-        <w:rPr>
-          <w:rFonts w:cs="Times New Roman"/>
-          <w:sz w:val="24"/>
-          <w:szCs w:val="24"/>
-        </w:rPr>
-        <w:t xml:space="preserve">Drehkarten: Manche Kampfkarten sind in der Lage, das Spielfeld zu drehen. Dies geschieht, wenn sie im Kampf ausgespielt </w:t>
-      </w:r>
-      <w:r>
-        <w:rPr>
-          <w:rFonts w:cs="Times New Roman"/>
-          <w:sz w:val="24"/>
-          <w:szCs w:val="24"/>
-        </w:rPr>
-        <w:lastRenderedPageBreak/>
-        <w:t>werden. Außerdem dürfen Drehkarten jederzeit zwischen den Zügen ausgespielt werden. Danach muss die Karte jedoch in den Nachziehstapel zurückgelegt werden.</w:t>
-      </w:r>
-    </w:p>
-    <w:p>
-      <w:pPr>
-        <w:pStyle w:val="KeinLeerraum"/>
-        <w:spacing w:before="240" w:after="240"/>
-        <w:rPr>
-          <w:rFonts w:cs="Times New Roman"/>
-          <w:noProof/>
-          <w:sz w:val="24"/>
-          <w:szCs w:val="24"/>
-          <w:lang w:eastAsia="de-DE"/>
-        </w:rPr>
-      </w:pPr>
-      <w:r>
-        <w:rPr>
-          <w:rFonts w:cs="Times New Roman"/>
-          <w:sz w:val="24"/>
-          <w:szCs w:val="24"/>
-        </w:rPr>
-        <w:t xml:space="preserve">Wenn ein </w:t>
-      </w:r>
-      <w:r>
-        <w:rPr>
-          <w:rFonts w:cs="Times New Roman"/>
-          <w:sz w:val="24"/>
-          <w:szCs w:val="24"/>
-        </w:rPr>
-        <w:t xml:space="preserve">bereits offener </w:t>
-      </w:r>
-      <w:r>
-        <w:rPr>
-          <w:rFonts w:cs="Times New Roman"/>
-          <w:sz w:val="24"/>
-          <w:szCs w:val="24"/>
-        </w:rPr>
-        <w:t>Raum betreten wir</w:t>
-      </w:r>
-      <w:r>
-        <w:rPr>
-          <w:rFonts w:cs="Times New Roman"/>
-          <w:sz w:val="24"/>
-          <w:szCs w:val="24"/>
-        </w:rPr>
-        <w:t>d, darf</w:t>
-      </w:r>
-      <w:r>
-        <w:rPr>
-          <w:rFonts w:cs="Times New Roman"/>
-          <w:sz w:val="24"/>
-          <w:szCs w:val="24"/>
-        </w:rPr>
-        <w:t xml:space="preserve"> der Spieler ein weiteres Feld gehen. </w:t>
-      </w:r>
-      <w:r>
-        <w:rPr>
-          <w:rFonts w:cs="Times New Roman"/>
-          <w:sz w:val="24"/>
-          <w:szCs w:val="24"/>
-        </w:rPr>
-        <w:t xml:space="preserve">So können sich Spieler </w:t>
-      </w:r>
-      <w:r>
-        <w:rPr>
-          <w:rFonts w:cs="Times New Roman"/>
-          <w:sz w:val="24"/>
-          <w:szCs w:val="24"/>
-        </w:rPr>
-        <w:t xml:space="preserve">pro Zug </w:t>
-      </w:r>
-      <w:r>
-        <w:rPr>
-          <w:rFonts w:cs="Times New Roman"/>
-          <w:sz w:val="24"/>
-          <w:szCs w:val="24"/>
-        </w:rPr>
-        <w:t>bis zu</w:t>
-      </w:r>
-      <w:r>
-        <w:rPr>
-          <w:rFonts w:cs="Times New Roman"/>
-          <w:sz w:val="24"/>
-          <w:szCs w:val="24"/>
-        </w:rPr>
-        <w:t xml:space="preserve"> 2</w:t>
-      </w:r>
-      <w:r>
-        <w:rPr>
-          <w:rFonts w:cs="Times New Roman"/>
-          <w:sz w:val="24"/>
-          <w:szCs w:val="24"/>
-        </w:rPr>
-        <w:t xml:space="preserve"> </w:t>
-      </w:r>
-      <w:r>
-        <w:rPr>
-          <w:rFonts w:cs="Times New Roman"/>
-          <w:sz w:val="24"/>
-          <w:szCs w:val="24"/>
-        </w:rPr>
-        <w:t>Felder</w:t>
-      </w:r>
-      <w:r>
-        <w:rPr>
-          <w:rFonts w:cs="Times New Roman"/>
-          <w:sz w:val="24"/>
-          <w:szCs w:val="24"/>
-        </w:rPr>
-        <w:t xml:space="preserve"> weiter bewegen</w:t>
-      </w:r>
-      <w:r>
-        <w:rPr>
-          <w:rFonts w:cs="Times New Roman"/>
-          <w:sz w:val="24"/>
-          <w:szCs w:val="24"/>
-        </w:rPr>
-        <w:t>.</w:t>
-      </w:r>
-    </w:p>
-    <w:p>
-      <w:pPr>
-        <w:pStyle w:val="KeinLeerraum"/>
-        <w:rPr>
-          <w:rFonts w:cs="Times New Roman"/>
-          <w:sz w:val="24"/>
-          <w:szCs w:val="24"/>
-        </w:rPr>
-      </w:pPr>
-      <w:r>
-        <w:rPr>
-          <w:rFonts w:cs="Times New Roman"/>
-          <w:noProof/>
-          <w:sz w:val="24"/>
-          <w:szCs w:val="24"/>
-          <w:lang w:eastAsia="de-DE"/>
-        </w:rPr>
-        <w:drawing>
-          <wp:inline distT="0" distB="0" distL="0" distR="0">
-            <wp:extent cx="2495550" cy="2452492"/>
-            <wp:effectExtent l="0" t="0" r="0" b="5080"/>
-            <wp:docPr id="2" name="Bild 1" descr="C:\Users\Irina\Documents\GitHub\MicroFair\Meilenstein_3\Spielfeld\Spielfeldbewegung_A.png"/>
-            <wp:cNvGraphicFramePr>
-              <a:graphicFrameLocks xmlns:a="http://schemas.openxmlformats.org/drawingml/2006/main" noChangeAspect="1"/>
-            </wp:cNvGraphicFramePr>
-            <a:graphic xmlns:a="http://schemas.openxmlformats.org/drawingml/2006/main">
-              <a:graphicData uri="http://schemas.openxmlformats.org/drawingml/2006/picture">
-                <pic:pic xmlns:pic="http://schemas.openxmlformats.org/drawingml/2006/picture">
-                  <pic:nvPicPr>
-                    <pic:cNvPr id="0" name="Picture 1" descr="C:\Users\Irina\Documents\GitHub\MicroFair\Meilenstein_3\Spielfeld\Spielfeldbewegung_A.png"/>
-                    <pic:cNvPicPr>
-                      <a:picLocks noChangeAspect="1" noChangeArrowheads="1"/>
-                    </pic:cNvPicPr>
-                  </pic:nvPicPr>
-                  <pic:blipFill rotWithShape="1">
-                    <a:blip r:embed="rId10" cstate="print"/>
-                    <a:srcRect t="353" b="758"/>
-                    <a:stretch/>
-                  </pic:blipFill>
-                  <pic:spPr bwMode="auto">
-                    <a:xfrm>
-                      <a:off x="0" y="0"/>
-                      <a:ext cx="2521869" cy="2478357"/>
-                    </a:xfrm>
-                    <a:prstGeom prst="rect">
-                      <a:avLst/>
-                    </a:prstGeom>
-                    <a:noFill/>
-                    <a:ln>
-                      <a:noFill/>
-                    </a:ln>
-                    <a:extLst>
-                      <a:ext uri="{53640926-AAD7-44D8-BBD7-CCE9431645EC}">
-                        <a14:shadowObscured xmlns:a14="http://schemas.microsoft.com/office/drawing/2010/main" xmlns:wps="http://schemas.microsoft.com/office/word/2010/wordprocessingShape" xmlns:wpi="http://schemas.microsoft.com/office/word/2010/wordprocessingInk" xmlns:wpg="http://schemas.microsoft.com/office/word/2010/wordprocessingGroup" xmlns:w15="http://schemas.microsoft.com/office/word/2012/wordml" xmlns:w14="http://schemas.microsoft.com/office/word/2010/wordml" xmlns:w="http://schemas.openxmlformats.org/wordprocessingml/2006/main" xmlns:w10="urn:schemas-microsoft-com:office:word" xmlns:wp14="http://schemas.microsoft.com/office/word/2010/wordprocessingDrawing" xmlns:v="urn:schemas-microsoft-com:vml" xmlns:o="urn:schemas-microsoft-com:office:office" xmlns:mc="http://schemas.openxmlformats.org/markup-compatibility/2006" xmlns:wpc="http://schemas.microsoft.com/office/word/2010/wordprocessingCanvas" xmlns=""/>
-                      </a:ext>
-                    </a:extLst>
-                  </pic:spPr>
-                </pic:pic>
-              </a:graphicData>
-            </a:graphic>
-          </wp:inline>
-        </w:drawing>
-      </w:r>
     </w:p>
     <w:p>
       <w:pPr>
@@ -2664,6 +3254,30 @@
         <w:spacing w:before="120" w:after="120"/>
         <w:rPr>
           <w:rFonts w:cs="Times New Roman"/>
+          <w:b/>
+          <w:i/>
+          <w:sz w:val="26"/>
+          <w:szCs w:val="26"/>
+        </w:rPr>
+      </w:pPr>
+      <w:r>
+        <w:rPr>
+          <w:rFonts w:cs="Times New Roman"/>
+          <w:b/>
+          <w:i/>
+          <w:sz w:val="26"/>
+          <w:szCs w:val="26"/>
+        </w:rPr>
+        <w:lastRenderedPageBreak/>
+        <w:t>Hüterkampf:</w:t>
+      </w:r>
+    </w:p>
+    <w:p>
+      <w:pPr>
+        <w:pStyle w:val="KeinLeerraum"/>
+        <w:spacing w:before="120" w:after="120"/>
+        <w:rPr>
+          <w:rFonts w:cs="Times New Roman"/>
           <w:sz w:val="24"/>
           <w:szCs w:val="24"/>
         </w:rPr>
@@ -2690,7 +3304,31 @@
           <w:sz w:val="24"/>
           <w:szCs w:val="24"/>
         </w:rPr>
-        <w:t>n des Spielfelds aufgedeckt, beginnt der Kampf gegen</w:t>
+        <w:t xml:space="preserve">n des Spielfelds aufgedeckt, </w:t>
+      </w:r>
+      <w:r>
+        <w:rPr>
+          <w:rFonts w:cs="Times New Roman"/>
+          <w:sz w:val="24"/>
+          <w:szCs w:val="24"/>
+        </w:rPr>
+        <w:t xml:space="preserve">erscheint </w:t>
+      </w:r>
+      <w:r>
+        <w:rPr>
+          <w:rFonts w:cs="Times New Roman"/>
+          <w:sz w:val="24"/>
+          <w:szCs w:val="24"/>
+        </w:rPr>
+        <w:t>de</w:t>
+      </w:r>
+      <w:r>
+        <w:rPr>
+          <w:rFonts w:cs="Times New Roman"/>
+          <w:sz w:val="24"/>
+          <w:szCs w:val="24"/>
+        </w:rPr>
+        <w:t>r</w:t>
       </w:r>
       <w:r>
         <w:rPr>
@@ -2706,7 +3344,15 @@
           <w:sz w:val="24"/>
           <w:szCs w:val="24"/>
         </w:rPr>
-        <w:t>den</w:t>
+        <w:t>Hüter</w:t>
+      </w:r>
+      <w:r>
+        <w:rPr>
+          <w:rFonts w:cs="Times New Roman"/>
+          <w:sz w:val="24"/>
+          <w:szCs w:val="24"/>
+        </w:rPr>
+        <w:t>.</w:t>
       </w:r>
       <w:r>
         <w:rPr>
@@ -2722,7 +3368,7 @@
           <w:sz w:val="24"/>
           <w:szCs w:val="24"/>
         </w:rPr>
-        <w:t>Hüter</w:t>
+        <w:t>Der Hüter wird auf das mittlere Zahnrad gestellt</w:t>
       </w:r>
       <w:r>
         <w:rPr>
@@ -2738,6 +3384,57 @@
           <w:sz w:val="24"/>
           <w:szCs w:val="24"/>
         </w:rPr>
+        <w:t xml:space="preserve"> Sein Startfeld wird ausgewürfelt.</w:t>
+      </w:r>
+    </w:p>
+    <w:p>
+      <w:pPr>
+        <w:pStyle w:val="KeinLeerraum"/>
+        <w:spacing w:before="120" w:after="120"/>
+        <w:rPr>
+          <w:rFonts w:cs="Times New Roman"/>
+          <w:sz w:val="24"/>
+          <w:szCs w:val="24"/>
+        </w:rPr>
+      </w:pPr>
+      <w:r>
+        <w:rPr>
+          <w:rFonts w:cs="Times New Roman"/>
+          <w:sz w:val="24"/>
+          <w:szCs w:val="24"/>
+        </w:rPr>
+        <w:t>Die</w:t>
+      </w:r>
+      <w:r>
+        <w:rPr>
+          <w:rFonts w:cs="Times New Roman"/>
+          <w:sz w:val="24"/>
+          <w:szCs w:val="24"/>
+        </w:rPr>
+        <w:t xml:space="preserve"> restlichen</w:t>
+      </w:r>
+      <w:r>
+        <w:rPr>
+          <w:rFonts w:cs="Times New Roman"/>
+          <w:sz w:val="24"/>
+          <w:szCs w:val="24"/>
+        </w:rPr>
+        <w:t xml:space="preserve"> Startfelder der Spieler und die Felder, auf denen sich Spielfiguren befinden werden zugedeckt</w:t>
+      </w:r>
+      <w:r>
+        <w:rPr>
+          <w:rFonts w:cs="Times New Roman"/>
+          <w:sz w:val="24"/>
+          <w:szCs w:val="24"/>
+        </w:rPr>
+        <w:t>.</w:t>
+      </w:r>
+      <w:r>
+        <w:rPr>
+          <w:rFonts w:cs="Times New Roman"/>
+          <w:sz w:val="24"/>
+          <w:szCs w:val="24"/>
+        </w:rPr>
         <w:t xml:space="preserve"> </w:t>
       </w:r>
       <w:r>
@@ -2746,7 +3443,31 @@
           <w:sz w:val="24"/>
           <w:szCs w:val="24"/>
         </w:rPr>
-        <w:t>Die Startfelder der Spieler und die Felder, auf denen sich Spielfiguren befinden werden zugedeckt</w:t>
+        <w:t>Alle anderen</w:t>
+      </w:r>
+      <w:r>
+        <w:rPr>
+          <w:rFonts w:cs="Times New Roman"/>
+          <w:sz w:val="24"/>
+          <w:szCs w:val="24"/>
+        </w:rPr>
+        <w:t xml:space="preserve"> Felder werden </w:t>
+      </w:r>
+      <w:r>
+        <w:rPr>
+          <w:rFonts w:cs="Times New Roman"/>
+          <w:sz w:val="24"/>
+          <w:szCs w:val="24"/>
+        </w:rPr>
+        <w:t>reaktiviert</w:t>
+      </w:r>
+      <w:r>
+        <w:rPr>
+          <w:rFonts w:cs="Times New Roman"/>
+          <w:sz w:val="24"/>
+          <w:szCs w:val="24"/>
+        </w:rPr>
+        <w:t xml:space="preserve"> und bleiben aufgedeckt</w:t>
       </w:r>
       <w:r>
         <w:rPr>
@@ -2762,22 +3483,6 @@
           <w:sz w:val="24"/>
           <w:szCs w:val="24"/>
         </w:rPr>
-        <w:t xml:space="preserve"> Die restlichen Felder werden </w:t>
-      </w:r>
-      <w:r>
-        <w:rPr>
-          <w:rFonts w:cs="Times New Roman"/>
-          <w:sz w:val="24"/>
-          <w:szCs w:val="24"/>
-        </w:rPr>
-        <w:t>reaktiviert.</w:t>
-      </w:r>
-      <w:r>
-        <w:rPr>
-          <w:rFonts w:cs="Times New Roman"/>
-          <w:sz w:val="24"/>
-          <w:szCs w:val="24"/>
-        </w:rPr>
         <w:t xml:space="preserve"> </w:t>
       </w:r>
       <w:r>
@@ -2834,8 +3539,34 @@
           <w:sz w:val="24"/>
           <w:szCs w:val="24"/>
         </w:rPr>
-        <w:t>wieder verdeckt</w:t>
-      </w:r>
+        <w:t xml:space="preserve">wieder </w:t>
+      </w:r>
+      <w:r>
+        <w:rPr>
+          <w:rFonts w:cs="Times New Roman"/>
+          <w:sz w:val="24"/>
+          <w:szCs w:val="24"/>
+        </w:rPr>
+        <w:t>verdeck</w:t>
+      </w:r>
+      <w:r>
+        <w:rPr>
+          <w:rFonts w:cs="Times New Roman"/>
+          <w:sz w:val="24"/>
+          <w:szCs w:val="24"/>
+        </w:rPr>
+        <w:t>t</w:t>
+      </w:r>
+      <w:r>
+        <w:rPr>
+          <w:rFonts w:cs="Times New Roman"/>
+          <w:sz w:val="24"/>
+          <w:szCs w:val="24"/>
+        </w:rPr>
+        <w:t xml:space="preserve"> und gelten damit als leere Räume</w:t>
+      </w:r>
+      <w:bookmarkStart w:id="0" w:name="_GoBack"/>
+      <w:bookmarkEnd w:id="0"/>
       <w:r>
         <w:rPr>
           <w:rFonts w:cs="Times New Roman"/>
@@ -2860,48 +3591,7 @@
           <w:sz w:val="24"/>
           <w:szCs w:val="24"/>
         </w:rPr>
-        <w:lastRenderedPageBreak/>
-        <w:t xml:space="preserve">Das Startfeld des </w:t>
-      </w:r>
-      <w:r>
-        <w:rPr>
-          <w:rFonts w:cs="Times New Roman"/>
-          <w:sz w:val="24"/>
-          <w:szCs w:val="24"/>
-        </w:rPr>
-        <w:t>Hüters</w:t>
-      </w:r>
-      <w:r>
-        <w:rPr>
-          <w:rFonts w:cs="Times New Roman"/>
-          <w:sz w:val="24"/>
-          <w:szCs w:val="24"/>
-        </w:rPr>
-        <w:t xml:space="preserve"> bestimmt der </w:t>
-      </w:r>
-      <w:r>
-        <w:rPr>
-          <w:rFonts w:cs="Times New Roman"/>
-          <w:sz w:val="24"/>
-          <w:szCs w:val="24"/>
-        </w:rPr>
-        <w:t>Würfel</w:t>
-      </w:r>
-      <w:r>
-        <w:rPr>
-          <w:rFonts w:cs="Times New Roman"/>
-          <w:sz w:val="24"/>
-          <w:szCs w:val="24"/>
-        </w:rPr>
-        <w:t>.</w:t>
-      </w:r>
-      <w:r>
-        <w:rPr>
-          <w:rFonts w:cs="Times New Roman"/>
-          <w:sz w:val="24"/>
-          <w:szCs w:val="24"/>
-        </w:rPr>
-        <w:t xml:space="preserve"> Nach jedem Spielerzug wird gewürfelt, in welche Richtung der Hüter läuft.</w:t>
+        <w:t>Nach jedem Spielerzug wird gewürfelt, in welche Richtung der Hüter läuft.</w:t>
       </w:r>
       <w:r>
         <w:rPr>
@@ -3290,7 +3980,16 @@
           <w:sz w:val="24"/>
           <w:szCs w:val="24"/>
         </w:rPr>
-        <w:t>. Der Spieler darf sein ganzes Deck (Handkarten, Rucksack und Ablagestapel</w:t>
+        <w:t xml:space="preserve">. Der Spieler darf sein ganzes Deck (Handkarten, </w:t>
+      </w:r>
+      <w:r>
+        <w:rPr>
+          <w:rFonts w:cs="Times New Roman"/>
+          <w:sz w:val="24"/>
+          <w:szCs w:val="24"/>
+        </w:rPr>
+        <w:lastRenderedPageBreak/>
+        <w:t>Rucksack und Ablagestapel</w:t>
       </w:r>
       <w:r>
         <w:rPr>
@@ -3322,7 +4021,23 @@
           <w:sz w:val="24"/>
           <w:szCs w:val="24"/>
         </w:rPr>
-        <w:t>Die Spieler können durch Einsetzen eines PvP-Chips eine zusätzliche Runde gegen den Hüter kämpfen.</w:t>
+        <w:t xml:space="preserve">Die Spieler können durch Einsetzen eines </w:t>
+      </w:r>
+      <w:r>
+        <w:rPr>
+          <w:rFonts w:cs="Times New Roman"/>
+          <w:sz w:val="24"/>
+          <w:szCs w:val="24"/>
+        </w:rPr>
+        <w:t>Talismans</w:t>
+      </w:r>
+      <w:r>
+        <w:rPr>
+          <w:rFonts w:cs="Times New Roman"/>
+          <w:sz w:val="24"/>
+          <w:szCs w:val="24"/>
+        </w:rPr>
+        <w:t xml:space="preserve"> eine zusätzliche Runde gegen den Hüter kämpfen.</w:t>
       </w:r>
       <w:r>
         <w:rPr>
@@ -3338,7 +4053,23 @@
           <w:sz w:val="24"/>
           <w:szCs w:val="24"/>
         </w:rPr>
-        <w:t>Es können auch mehrere PvP-Chips in einem Hüterkampf eingesetzt werden.</w:t>
+        <w:t xml:space="preserve">Es können auch mehrere </w:t>
+      </w:r>
+      <w:r>
+        <w:rPr>
+          <w:rFonts w:cs="Times New Roman"/>
+          <w:sz w:val="24"/>
+          <w:szCs w:val="24"/>
+        </w:rPr>
+        <w:t>Talismane</w:t>
+      </w:r>
+      <w:r>
+        <w:rPr>
+          <w:rFonts w:cs="Times New Roman"/>
+          <w:sz w:val="24"/>
+          <w:szCs w:val="24"/>
+        </w:rPr>
+        <w:t xml:space="preserve"> in einem Hüterkampf eingesetzt werden.</w:t>
       </w:r>
     </w:p>
     <w:p>
@@ -3406,7 +4137,6 @@
           <w:sz w:val="24"/>
           <w:szCs w:val="24"/>
         </w:rPr>
-        <w:lastRenderedPageBreak/>
         <w:t>Der</w:t>
       </w:r>
       <w:r>
@@ -3463,7 +4193,15 @@
           <w:sz w:val="24"/>
           <w:szCs w:val="24"/>
         </w:rPr>
-        <w:t xml:space="preserve">, bekommt 4 Edelsteine. </w:t>
+        <w:t xml:space="preserve">, bekommt 4 </w:t>
+      </w:r>
+      <w:r>
+        <w:rPr>
+          <w:rFonts w:cs="Times New Roman"/>
+          <w:sz w:val="24"/>
+          <w:szCs w:val="24"/>
+        </w:rPr>
+        <w:t>Schätze.</w:t>
       </w:r>
     </w:p>
     <w:p>
@@ -3471,6 +4209,53 @@
         <w:pStyle w:val="KeinLeerraum"/>
         <w:rPr>
           <w:rFonts w:cs="Times New Roman"/>
+          <w:i/>
+          <w:sz w:val="24"/>
+          <w:szCs w:val="24"/>
+        </w:rPr>
+      </w:pPr>
+      <w:r>
+        <w:rPr>
+          <w:rFonts w:cs="Times New Roman"/>
+          <w:i/>
+          <w:sz w:val="24"/>
+          <w:szCs w:val="24"/>
+        </w:rPr>
+        <w:t>Verliert ein</w:t>
+      </w:r>
+      <w:r>
+        <w:rPr>
+          <w:rFonts w:cs="Times New Roman"/>
+          <w:i/>
+          <w:sz w:val="24"/>
+          <w:szCs w:val="24"/>
+        </w:rPr>
+        <w:t xml:space="preserve"> Spieler gegen den Hüter, scheidet er </w:t>
+      </w:r>
+      <w:r>
+        <w:rPr>
+          <w:rFonts w:cs="Times New Roman"/>
+          <w:i/>
+          <w:sz w:val="24"/>
+          <w:szCs w:val="24"/>
+        </w:rPr>
+        <w:t xml:space="preserve">endgültig </w:t>
+      </w:r>
+      <w:r>
+        <w:rPr>
+          <w:rFonts w:cs="Times New Roman"/>
+          <w:i/>
+          <w:sz w:val="24"/>
+          <w:szCs w:val="24"/>
+        </w:rPr>
+        <w:t>aus.</w:t>
+      </w:r>
+    </w:p>
+    <w:p>
+      <w:pPr>
+        <w:pStyle w:val="KeinLeerraum"/>
+        <w:rPr>
+          <w:rFonts w:cs="Times New Roman"/>
           <w:sz w:val="24"/>
           <w:szCs w:val="24"/>
         </w:rPr>
@@ -3513,7 +4298,15 @@
           <w:sz w:val="24"/>
           <w:szCs w:val="24"/>
         </w:rPr>
-        <w:t>die meisten Edelsteine besitzt.</w:t>
+        <w:t>die meisten Schätze</w:t>
+      </w:r>
+      <w:r>
+        <w:rPr>
+          <w:rFonts w:cs="Times New Roman"/>
+          <w:sz w:val="24"/>
+          <w:szCs w:val="24"/>
+        </w:rPr>
+        <w:t xml:space="preserve"> besitzt.</w:t>
       </w:r>
     </w:p>
     <w:sectPr>
@@ -3527,8 +4320,8 @@
 </file>
 
 <file path=word/endnotes.xml><?xml version="1.0" encoding="utf-8"?>
-<w:endnotes xmlns:ve="http://schemas.openxmlformats.org/markup-compatibility/2006" xmlns:o="urn:schemas-microsoft-com:office:office" xmlns:r="http://schemas.openxmlformats.org/officeDocument/2006/relationships" xmlns:m="http://schemas.openxmlformats.org/officeDocument/2006/math" xmlns:v="urn:schemas-microsoft-com:vml" xmlns:wp="http://schemas.openxmlformats.org/drawingml/2006/wordprocessingDrawing" xmlns:w10="urn:schemas-microsoft-com:office:word" xmlns:w="http://schemas.openxmlformats.org/wordprocessingml/2006/main" xmlns:wne="http://schemas.microsoft.com/office/word/2006/wordml">
-  <w:endnote w:type="separator" w:id="0">
+<w:endnotes xmlns:wpc="http://schemas.microsoft.com/office/word/2010/wordprocessingCanvas" xmlns:mc="http://schemas.openxmlformats.org/markup-compatibility/2006" xmlns:o="urn:schemas-microsoft-com:office:office" xmlns:r="http://schemas.openxmlformats.org/officeDocument/2006/relationships" xmlns:m="http://schemas.openxmlformats.org/officeDocument/2006/math" xmlns:v="urn:schemas-microsoft-com:vml" xmlns:wp14="http://schemas.microsoft.com/office/word/2010/wordprocessingDrawing" xmlns:wp="http://schemas.openxmlformats.org/drawingml/2006/wordprocessingDrawing" xmlns:w10="urn:schemas-microsoft-com:office:word" xmlns:w="http://schemas.openxmlformats.org/wordprocessingml/2006/main" xmlns:w14="http://schemas.microsoft.com/office/word/2010/wordml" xmlns:w15="http://schemas.microsoft.com/office/word/2012/wordml" xmlns:wpg="http://schemas.microsoft.com/office/word/2010/wordprocessingGroup" xmlns:wpi="http://schemas.microsoft.com/office/word/2010/wordprocessingInk" xmlns:wne="http://schemas.microsoft.com/office/word/2006/wordml" xmlns:wps="http://schemas.microsoft.com/office/word/2010/wordprocessingShape" mc:Ignorable="w14 w15 wp14">
+  <w:endnote w:type="separator" w:id="-1">
     <w:p>
       <w:pPr>
         <w:spacing w:after="0" w:line="240" w:lineRule="auto"/>
@@ -3538,7 +4331,7 @@
       </w:r>
     </w:p>
   </w:endnote>
-  <w:endnote w:type="continuationSeparator" w:id="1">
+  <w:endnote w:type="continuationSeparator" w:id="0">
     <w:p>
       <w:pPr>
         <w:spacing w:after="0" w:line="240" w:lineRule="auto"/>
@@ -3552,8 +4345,8 @@
 </file>
 
 <file path=word/footnotes.xml><?xml version="1.0" encoding="utf-8"?>
-<w:footnotes xmlns:ve="http://schemas.openxmlformats.org/markup-compatibility/2006" xmlns:o="urn:schemas-microsoft-com:office:office" xmlns:r="http://schemas.openxmlformats.org/officeDocument/2006/relationships" xmlns:m="http://schemas.openxmlformats.org/officeDocument/2006/math" xmlns:v="urn:schemas-microsoft-com:vml" xmlns:wp="http://schemas.openxmlformats.org/drawingml/2006/wordprocessingDrawing" xmlns:w10="urn:schemas-microsoft-com:office:word" xmlns:w="http://schemas.openxmlformats.org/wordprocessingml/2006/main" xmlns:wne="http://schemas.microsoft.com/office/word/2006/wordml">
-  <w:footnote w:type="separator" w:id="0">
+<w:footnotes xmlns:wpc="http://schemas.microsoft.com/office/word/2010/wordprocessingCanvas" xmlns:mc="http://schemas.openxmlformats.org/markup-compatibility/2006" xmlns:o="urn:schemas-microsoft-com:office:office" xmlns:r="http://schemas.openxmlformats.org/officeDocument/2006/relationships" xmlns:m="http://schemas.openxmlformats.org/officeDocument/2006/math" xmlns:v="urn:schemas-microsoft-com:vml" xmlns:wp14="http://schemas.microsoft.com/office/word/2010/wordprocessingDrawing" xmlns:wp="http://schemas.openxmlformats.org/drawingml/2006/wordprocessingDrawing" xmlns:w10="urn:schemas-microsoft-com:office:word" xmlns:w="http://schemas.openxmlformats.org/wordprocessingml/2006/main" xmlns:w14="http://schemas.microsoft.com/office/word/2010/wordml" xmlns:w15="http://schemas.microsoft.com/office/word/2012/wordml" xmlns:wpg="http://schemas.microsoft.com/office/word/2010/wordprocessingGroup" xmlns:wpi="http://schemas.microsoft.com/office/word/2010/wordprocessingInk" xmlns:wne="http://schemas.microsoft.com/office/word/2006/wordml" xmlns:wps="http://schemas.microsoft.com/office/word/2010/wordprocessingShape" mc:Ignorable="w14 w15 wp14">
+  <w:footnote w:type="separator" w:id="-1">
     <w:p>
       <w:pPr>
         <w:spacing w:after="0" w:line="240" w:lineRule="auto"/>
@@ -3563,7 +4356,7 @@
       </w:r>
     </w:p>
   </w:footnote>
-  <w:footnote w:type="continuationSeparator" w:id="1">
+  <w:footnote w:type="continuationSeparator" w:id="0">
     <w:p>
       <w:pPr>
         <w:spacing w:after="0" w:line="240" w:lineRule="auto"/>
@@ -3577,8 +4370,8 @@
 </file>
 
 <file path=word/numbering.xml><?xml version="1.0" encoding="utf-8"?>
-<w:numbering xmlns:ve="http://schemas.openxmlformats.org/markup-compatibility/2006" xmlns:o="urn:schemas-microsoft-com:office:office" xmlns:r="http://schemas.openxmlformats.org/officeDocument/2006/relationships" xmlns:m="http://schemas.openxmlformats.org/officeDocument/2006/math" xmlns:v="urn:schemas-microsoft-com:vml" xmlns:wp="http://schemas.openxmlformats.org/drawingml/2006/wordprocessingDrawing" xmlns:w10="urn:schemas-microsoft-com:office:word" xmlns:w="http://schemas.openxmlformats.org/wordprocessingml/2006/main" xmlns:wne="http://schemas.microsoft.com/office/word/2006/wordml">
-  <w:abstractNum w:abstractNumId="0">
+<w:numbering xmlns:wpc="http://schemas.microsoft.com/office/word/2010/wordprocessingCanvas" xmlns:mc="http://schemas.openxmlformats.org/markup-compatibility/2006" xmlns:o="urn:schemas-microsoft-com:office:office" xmlns:r="http://schemas.openxmlformats.org/officeDocument/2006/relationships" xmlns:m="http://schemas.openxmlformats.org/officeDocument/2006/math" xmlns:v="urn:schemas-microsoft-com:vml" xmlns:wp14="http://schemas.microsoft.com/office/word/2010/wordprocessingDrawing" xmlns:wp="http://schemas.openxmlformats.org/drawingml/2006/wordprocessingDrawing" xmlns:w10="urn:schemas-microsoft-com:office:word" xmlns:w="http://schemas.openxmlformats.org/wordprocessingml/2006/main" xmlns:w14="http://schemas.microsoft.com/office/word/2010/wordml" xmlns:w15="http://schemas.microsoft.com/office/word/2012/wordml" xmlns:wpg="http://schemas.microsoft.com/office/word/2010/wordprocessingGroup" xmlns:wpi="http://schemas.microsoft.com/office/word/2010/wordprocessingInk" xmlns:wne="http://schemas.microsoft.com/office/word/2006/wordml" xmlns:wps="http://schemas.microsoft.com/office/word/2010/wordprocessingShape" mc:Ignorable="w14 w15 wp14">
+  <w:abstractNum w:abstractNumId="0" w15:restartNumberingAfterBreak="0">
     <w:nsid w:val="513230D9"/>
     <w:multiLevelType w:val="hybridMultilevel"/>
     <w:tmpl w:val="9666615A"/>
@@ -3698,7 +4491,7 @@
 </file>
 
 <file path=word/styles.xml><?xml version="1.0" encoding="utf-8"?>
-<w:styles xmlns:r="http://schemas.openxmlformats.org/officeDocument/2006/relationships" xmlns:w="http://schemas.openxmlformats.org/wordprocessingml/2006/main">
+<w:styles xmlns:mc="http://schemas.openxmlformats.org/markup-compatibility/2006" xmlns:r="http://schemas.openxmlformats.org/officeDocument/2006/relationships" xmlns:w="http://schemas.openxmlformats.org/wordprocessingml/2006/main" xmlns:w14="http://schemas.microsoft.com/office/word/2010/wordml" xmlns:w15="http://schemas.microsoft.com/office/word/2012/wordml" mc:Ignorable="w14 w15">
   <w:docDefaults>
     <w:rPrDefault>
       <w:rPr>
@@ -3714,144 +4507,378 @@
       </w:pPr>
     </w:pPrDefault>
   </w:docDefaults>
-  <w:latentStyles w:defLockedState="0" w:defUIPriority="99" w:defSemiHidden="1" w:defUnhideWhenUsed="1" w:defQFormat="0" w:count="267">
-    <w:lsdException w:name="Normal" w:semiHidden="0" w:uiPriority="0" w:unhideWhenUsed="0" w:qFormat="1"/>
-    <w:lsdException w:name="heading 1" w:semiHidden="0" w:uiPriority="9" w:unhideWhenUsed="0" w:qFormat="1"/>
-    <w:lsdException w:name="heading 2" w:uiPriority="9" w:qFormat="1"/>
-    <w:lsdException w:name="heading 3" w:uiPriority="9" w:qFormat="1"/>
-    <w:lsdException w:name="heading 4" w:uiPriority="9" w:qFormat="1"/>
-    <w:lsdException w:name="heading 5" w:uiPriority="9" w:qFormat="1"/>
-    <w:lsdException w:name="heading 6" w:uiPriority="9" w:qFormat="1"/>
-    <w:lsdException w:name="heading 7" w:uiPriority="9" w:qFormat="1"/>
-    <w:lsdException w:name="heading 8" w:uiPriority="9" w:qFormat="1"/>
-    <w:lsdException w:name="heading 9" w:uiPriority="9" w:qFormat="1"/>
-    <w:lsdException w:name="toc 1" w:uiPriority="39"/>
-    <w:lsdException w:name="toc 2" w:uiPriority="39"/>
-    <w:lsdException w:name="toc 3" w:uiPriority="39"/>
-    <w:lsdException w:name="toc 4" w:uiPriority="39"/>
-    <w:lsdException w:name="toc 5" w:uiPriority="39"/>
-    <w:lsdException w:name="toc 6" w:uiPriority="39"/>
-    <w:lsdException w:name="toc 7" w:uiPriority="39"/>
-    <w:lsdException w:name="toc 8" w:uiPriority="39"/>
-    <w:lsdException w:name="toc 9" w:uiPriority="39"/>
-    <w:lsdException w:name="caption" w:uiPriority="35" w:qFormat="1"/>
-    <w:lsdException w:name="Title" w:semiHidden="0" w:uiPriority="10" w:unhideWhenUsed="0" w:qFormat="1"/>
-    <w:lsdException w:name="Default Paragraph Font" w:uiPriority="1"/>
-    <w:lsdException w:name="Subtitle" w:semiHidden="0" w:uiPriority="11" w:unhideWhenUsed="0" w:qFormat="1"/>
-    <w:lsdException w:name="Strong" w:semiHidden="0" w:uiPriority="22" w:unhideWhenUsed="0" w:qFormat="1"/>
-    <w:lsdException w:name="Emphasis" w:semiHidden="0" w:uiPriority="20" w:unhideWhenUsed="0" w:qFormat="1"/>
-    <w:lsdException w:name="Table Grid" w:semiHidden="0" w:uiPriority="59" w:unhideWhenUsed="0"/>
-    <w:lsdException w:name="Placeholder Text" w:unhideWhenUsed="0"/>
-    <w:lsdException w:name="No Spacing" w:semiHidden="0" w:uiPriority="1" w:unhideWhenUsed="0" w:qFormat="1"/>
-    <w:lsdException w:name="Light Shading" w:semiHidden="0" w:uiPriority="60" w:unhideWhenUsed="0"/>
-    <w:lsdException w:name="Light List" w:semiHidden="0" w:uiPriority="61" w:unhideWhenUsed="0"/>
-    <w:lsdException w:name="Light Grid" w:semiHidden="0" w:uiPriority="62" w:unhideWhenUsed="0"/>
-    <w:lsdException w:name="Medium Shading 1" w:semiHidden="0" w:uiPriority="63" w:unhideWhenUsed="0"/>
-    <w:lsdException w:name="Medium Shading 2" w:semiHidden="0" w:uiPriority="64" w:unhideWhenUsed="0"/>
-    <w:lsdException w:name="Medium List 1" w:semiHidden="0" w:uiPriority="65" w:unhideWhenUsed="0"/>
-    <w:lsdException w:name="Medium List 2" w:semiHidden="0" w:uiPriority="66" w:unhideWhenUsed="0"/>
-    <w:lsdException w:name="Medium Grid 1" w:semiHidden="0" w:uiPriority="67" w:unhideWhenUsed="0"/>
-    <w:lsdException w:name="Medium Grid 2" w:semiHidden="0" w:uiPriority="68" w:unhideWhenUsed="0"/>
-    <w:lsdException w:name="Medium Grid 3" w:semiHidden="0" w:uiPriority="69" w:unhideWhenUsed="0"/>
-    <w:lsdException w:name="Dark List" w:semiHidden="0" w:uiPriority="70" w:unhideWhenUsed="0"/>
-    <w:lsdException w:name="Colorful Shading" w:semiHidden="0" w:uiPriority="71" w:unhideWhenUsed="0"/>
-    <w:lsdException w:name="Colorful List" w:semiHidden="0" w:uiPriority="72" w:unhideWhenUsed="0"/>
-    <w:lsdException w:name="Colorful Grid" w:semiHidden="0" w:uiPriority="73" w:unhideWhenUsed="0"/>
-    <w:lsdException w:name="Light Shading Accent 1" w:semiHidden="0" w:uiPriority="60" w:unhideWhenUsed="0"/>
-    <w:lsdException w:name="Light List Accent 1" w:semiHidden="0" w:uiPriority="61" w:unhideWhenUsed="0"/>
-    <w:lsdException w:name="Light Grid Accent 1" w:semiHidden="0" w:uiPriority="62" w:unhideWhenUsed="0"/>
-    <w:lsdException w:name="Medium Shading 1 Accent 1" w:semiHidden="0" w:uiPriority="63" w:unhideWhenUsed="0"/>
-    <w:lsdException w:name="Medium Shading 2 Accent 1" w:semiHidden="0" w:uiPriority="64" w:unhideWhenUsed="0"/>
-    <w:lsdException w:name="Medium List 1 Accent 1" w:semiHidden="0" w:uiPriority="65" w:unhideWhenUsed="0"/>
-    <w:lsdException w:name="Revision" w:unhideWhenUsed="0"/>
-    <w:lsdException w:name="List Paragraph" w:semiHidden="0" w:uiPriority="34" w:unhideWhenUsed="0" w:qFormat="1"/>
-    <w:lsdException w:name="Quote" w:semiHidden="0" w:uiPriority="29" w:unhideWhenUsed="0" w:qFormat="1"/>
-    <w:lsdException w:name="Intense Quote" w:semiHidden="0" w:uiPriority="30" w:unhideWhenUsed="0" w:qFormat="1"/>
-    <w:lsdException w:name="Medium List 2 Accent 1" w:semiHidden="0" w:uiPriority="66" w:unhideWhenUsed="0"/>
-    <w:lsdException w:name="Medium Grid 1 Accent 1" w:semiHidden="0" w:uiPriority="67" w:unhideWhenUsed="0"/>
-    <w:lsdException w:name="Medium Grid 2 Accent 1" w:semiHidden="0" w:uiPriority="68" w:unhideWhenUsed="0"/>
-    <w:lsdException w:name="Medium Grid 3 Accent 1" w:semiHidden="0" w:uiPriority="69" w:unhideWhenUsed="0"/>
-    <w:lsdException w:name="Dark List Accent 1" w:semiHidden="0" w:uiPriority="70" w:unhideWhenUsed="0"/>
-    <w:lsdException w:name="Colorful Shading Accent 1" w:semiHidden="0" w:uiPriority="71" w:unhideWhenUsed="0"/>
-    <w:lsdException w:name="Colorful List Accent 1" w:semiHidden="0" w:uiPriority="72" w:unhideWhenUsed="0"/>
-    <w:lsdException w:name="Colorful Grid Accent 1" w:semiHidden="0" w:uiPriority="73" w:unhideWhenUsed="0"/>
-    <w:lsdException w:name="Light Shading Accent 2" w:semiHidden="0" w:uiPriority="60" w:unhideWhenUsed="0"/>
-    <w:lsdException w:name="Light List Accent 2" w:semiHidden="0" w:uiPriority="61" w:unhideWhenUsed="0"/>
-    <w:lsdException w:name="Light Grid Accent 2" w:semiHidden="0" w:uiPriority="62" w:unhideWhenUsed="0"/>
-    <w:lsdException w:name="Medium Shading 1 Accent 2" w:semiHidden="0" w:uiPriority="63" w:unhideWhenUsed="0"/>
-    <w:lsdException w:name="Medium Shading 2 Accent 2" w:semiHidden="0" w:uiPriority="64" w:unhideWhenUsed="0"/>
-    <w:lsdException w:name="Medium List 1 Accent 2" w:semiHidden="0" w:uiPriority="65" w:unhideWhenUsed="0"/>
-    <w:lsdException w:name="Medium List 2 Accent 2" w:semiHidden="0" w:uiPriority="66" w:unhideWhenUsed="0"/>
-    <w:lsdException w:name="Medium Grid 1 Accent 2" w:semiHidden="0" w:uiPriority="67" w:unhideWhenUsed="0"/>
-    <w:lsdException w:name="Medium Grid 2 Accent 2" w:semiHidden="0" w:uiPriority="68" w:unhideWhenUsed="0"/>
-    <w:lsdException w:name="Medium Grid 3 Accent 2" w:semiHidden="0" w:uiPriority="69" w:unhideWhenUsed="0"/>
-    <w:lsdException w:name="Dark List Accent 2" w:semiHidden="0" w:uiPriority="70" w:unhideWhenUsed="0"/>
-    <w:lsdException w:name="Colorful Shading Accent 2" w:semiHidden="0" w:uiPriority="71" w:unhideWhenUsed="0"/>
-    <w:lsdException w:name="Colorful List Accent 2" w:semiHidden="0" w:uiPriority="72" w:unhideWhenUsed="0"/>
-    <w:lsdException w:name="Colorful Grid Accent 2" w:semiHidden="0" w:uiPriority="73" w:unhideWhenUsed="0"/>
-    <w:lsdException w:name="Light Shading Accent 3" w:semiHidden="0" w:uiPriority="60" w:unhideWhenUsed="0"/>
-    <w:lsdException w:name="Light List Accent 3" w:semiHidden="0" w:uiPriority="61" w:unhideWhenUsed="0"/>
-    <w:lsdException w:name="Light Grid Accent 3" w:semiHidden="0" w:uiPriority="62" w:unhideWhenUsed="0"/>
-    <w:lsdException w:name="Medium Shading 1 Accent 3" w:semiHidden="0" w:uiPriority="63" w:unhideWhenUsed="0"/>
-    <w:lsdException w:name="Medium Shading 2 Accent 3" w:semiHidden="0" w:uiPriority="64" w:unhideWhenUsed="0"/>
-    <w:lsdException w:name="Medium List 1 Accent 3" w:semiHidden="0" w:uiPriority="65" w:unhideWhenUsed="0"/>
-    <w:lsdException w:name="Medium List 2 Accent 3" w:semiHidden="0" w:uiPriority="66" w:unhideWhenUsed="0"/>
-    <w:lsdException w:name="Medium Grid 1 Accent 3" w:semiHidden="0" w:uiPriority="67" w:unhideWhenUsed="0"/>
-    <w:lsdException w:name="Medium Grid 2 Accent 3" w:semiHidden="0" w:uiPriority="68" w:unhideWhenUsed="0"/>
-    <w:lsdException w:name="Medium Grid 3 Accent 3" w:semiHidden="0" w:uiPriority="69" w:unhideWhenUsed="0"/>
-    <w:lsdException w:name="Dark List Accent 3" w:semiHidden="0" w:uiPriority="70" w:unhideWhenUsed="0"/>
-    <w:lsdException w:name="Colorful Shading Accent 3" w:semiHidden="0" w:uiPriority="71" w:unhideWhenUsed="0"/>
-    <w:lsdException w:name="Colorful List Accent 3" w:semiHidden="0" w:uiPriority="72" w:unhideWhenUsed="0"/>
-    <w:lsdException w:name="Colorful Grid Accent 3" w:semiHidden="0" w:uiPriority="73" w:unhideWhenUsed="0"/>
-    <w:lsdException w:name="Light Shading Accent 4" w:semiHidden="0" w:uiPriority="60" w:unhideWhenUsed="0"/>
-    <w:lsdException w:name="Light List Accent 4" w:semiHidden="0" w:uiPriority="61" w:unhideWhenUsed="0"/>
-    <w:lsdException w:name="Light Grid Accent 4" w:semiHidden="0" w:uiPriority="62" w:unhideWhenUsed="0"/>
-    <w:lsdException w:name="Medium Shading 1 Accent 4" w:semiHidden="0" w:uiPriority="63" w:unhideWhenUsed="0"/>
-    <w:lsdException w:name="Medium Shading 2 Accent 4" w:semiHidden="0" w:uiPriority="64" w:unhideWhenUsed="0"/>
-    <w:lsdException w:name="Medium List 1 Accent 4" w:semiHidden="0" w:uiPriority="65" w:unhideWhenUsed="0"/>
-    <w:lsdException w:name="Medium List 2 Accent 4" w:semiHidden="0" w:uiPriority="66" w:unhideWhenUsed="0"/>
-    <w:lsdException w:name="Medium Grid 1 Accent 4" w:semiHidden="0" w:uiPriority="67" w:unhideWhenUsed="0"/>
-    <w:lsdException w:name="Medium Grid 2 Accent 4" w:semiHidden="0" w:uiPriority="68" w:unhideWhenUsed="0"/>
-    <w:lsdException w:name="Medium Grid 3 Accent 4" w:semiHidden="0" w:uiPriority="69" w:unhideWhenUsed="0"/>
-    <w:lsdException w:name="Dark List Accent 4" w:semiHidden="0" w:uiPriority="70" w:unhideWhenUsed="0"/>
-    <w:lsdException w:name="Colorful Shading Accent 4" w:semiHidden="0" w:uiPriority="71" w:unhideWhenUsed="0"/>
-    <w:lsdException w:name="Colorful List Accent 4" w:semiHidden="0" w:uiPriority="72" w:unhideWhenUsed="0"/>
-    <w:lsdException w:name="Colorful Grid Accent 4" w:semiHidden="0" w:uiPriority="73" w:unhideWhenUsed="0"/>
-    <w:lsdException w:name="Light Shading Accent 5" w:semiHidden="0" w:uiPriority="60" w:unhideWhenUsed="0"/>
-    <w:lsdException w:name="Light List Accent 5" w:semiHidden="0" w:uiPriority="61" w:unhideWhenUsed="0"/>
-    <w:lsdException w:name="Light Grid Accent 5" w:semiHidden="0" w:uiPriority="62" w:unhideWhenUsed="0"/>
-    <w:lsdException w:name="Medium Shading 1 Accent 5" w:semiHidden="0" w:uiPriority="63" w:unhideWhenUsed="0"/>
-    <w:lsdException w:name="Medium Shading 2 Accent 5" w:semiHidden="0" w:uiPriority="64" w:unhideWhenUsed="0"/>
-    <w:lsdException w:name="Medium List 1 Accent 5" w:semiHidden="0" w:uiPriority="65" w:unhideWhenUsed="0"/>
-    <w:lsdException w:name="Medium List 2 Accent 5" w:semiHidden="0" w:uiPriority="66" w:unhideWhenUsed="0"/>
-    <w:lsdException w:name="Medium Grid 1 Accent 5" w:semiHidden="0" w:uiPriority="67" w:unhideWhenUsed="0"/>
-    <w:lsdException w:name="Medium Grid 2 Accent 5" w:semiHidden="0" w:uiPriority="68" w:unhideWhenUsed="0"/>
-    <w:lsdException w:name="Medium Grid 3 Accent 5" w:semiHidden="0" w:uiPriority="69" w:unhideWhenUsed="0"/>
-    <w:lsdException w:name="Dark List Accent 5" w:semiHidden="0" w:uiPriority="70" w:unhideWhenUsed="0"/>
-    <w:lsdException w:name="Colorful Shading Accent 5" w:semiHidden="0" w:uiPriority="71" w:unhideWhenUsed="0"/>
-    <w:lsdException w:name="Colorful List Accent 5" w:semiHidden="0" w:uiPriority="72" w:unhideWhenUsed="0"/>
-    <w:lsdException w:name="Colorful Grid Accent 5" w:semiHidden="0" w:uiPriority="73" w:unhideWhenUsed="0"/>
-    <w:lsdException w:name="Light Shading Accent 6" w:semiHidden="0" w:uiPriority="60" w:unhideWhenUsed="0"/>
-    <w:lsdException w:name="Light List Accent 6" w:semiHidden="0" w:uiPriority="61" w:unhideWhenUsed="0"/>
-    <w:lsdException w:name="Light Grid Accent 6" w:semiHidden="0" w:uiPriority="62" w:unhideWhenUsed="0"/>
-    <w:lsdException w:name="Medium Shading 1 Accent 6" w:semiHidden="0" w:uiPriority="63" w:unhideWhenUsed="0"/>
-    <w:lsdException w:name="Medium Shading 2 Accent 6" w:semiHidden="0" w:uiPriority="64" w:unhideWhenUsed="0"/>
-    <w:lsdException w:name="Medium List 1 Accent 6" w:semiHidden="0" w:uiPriority="65" w:unhideWhenUsed="0"/>
-    <w:lsdException w:name="Medium List 2 Accent 6" w:semiHidden="0" w:uiPriority="66" w:unhideWhenUsed="0"/>
-    <w:lsdException w:name="Medium Grid 1 Accent 6" w:semiHidden="0" w:uiPriority="67" w:unhideWhenUsed="0"/>
-    <w:lsdException w:name="Medium Grid 2 Accent 6" w:semiHidden="0" w:uiPriority="68" w:unhideWhenUsed="0"/>
-    <w:lsdException w:name="Medium Grid 3 Accent 6" w:semiHidden="0" w:uiPriority="69" w:unhideWhenUsed="0"/>
-    <w:lsdException w:name="Dark List Accent 6" w:semiHidden="0" w:uiPriority="70" w:unhideWhenUsed="0"/>
-    <w:lsdException w:name="Colorful Shading Accent 6" w:semiHidden="0" w:uiPriority="71" w:unhideWhenUsed="0"/>
-    <w:lsdException w:name="Colorful List Accent 6" w:semiHidden="0" w:uiPriority="72" w:unhideWhenUsed="0"/>
-    <w:lsdException w:name="Colorful Grid Accent 6" w:semiHidden="0" w:uiPriority="73" w:unhideWhenUsed="0"/>
-    <w:lsdException w:name="Subtle Emphasis" w:semiHidden="0" w:uiPriority="19" w:unhideWhenUsed="0" w:qFormat="1"/>
-    <w:lsdException w:name="Intense Emphasis" w:semiHidden="0" w:uiPriority="21" w:unhideWhenUsed="0" w:qFormat="1"/>
-    <w:lsdException w:name="Subtle Reference" w:semiHidden="0" w:uiPriority="31" w:unhideWhenUsed="0" w:qFormat="1"/>
-    <w:lsdException w:name="Intense Reference" w:semiHidden="0" w:uiPriority="32" w:unhideWhenUsed="0" w:qFormat="1"/>
-    <w:lsdException w:name="Book Title" w:semiHidden="0" w:uiPriority="33" w:unhideWhenUsed="0" w:qFormat="1"/>
-    <w:lsdException w:name="Bibliography" w:uiPriority="37"/>
-    <w:lsdException w:name="TOC Heading" w:uiPriority="39" w:qFormat="1"/>
+  <w:latentStyles w:defLockedState="0" w:defUIPriority="99" w:defSemiHidden="0" w:defUnhideWhenUsed="0" w:defQFormat="0" w:count="371">
+    <w:lsdException w:name="Normal" w:uiPriority="0" w:qFormat="1"/>
+    <w:lsdException w:name="heading 1" w:uiPriority="9" w:qFormat="1"/>
+    <w:lsdException w:name="heading 2" w:semiHidden="1" w:uiPriority="9" w:unhideWhenUsed="1" w:qFormat="1"/>
+    <w:lsdException w:name="heading 3" w:semiHidden="1" w:uiPriority="9" w:unhideWhenUsed="1" w:qFormat="1"/>
+    <w:lsdException w:name="heading 4" w:semiHidden="1" w:uiPriority="9" w:unhideWhenUsed="1" w:qFormat="1"/>
+    <w:lsdException w:name="heading 5" w:semiHidden="1" w:uiPriority="9" w:unhideWhenUsed="1" w:qFormat="1"/>
+    <w:lsdException w:name="heading 6" w:semiHidden="1" w:uiPriority="9" w:unhideWhenUsed="1" w:qFormat="1"/>
+    <w:lsdException w:name="heading 7" w:semiHidden="1" w:uiPriority="9" w:unhideWhenUsed="1" w:qFormat="1"/>
+    <w:lsdException w:name="heading 8" w:semiHidden="1" w:uiPriority="9" w:unhideWhenUsed="1" w:qFormat="1"/>
+    <w:lsdException w:name="heading 9" w:semiHidden="1" w:uiPriority="9" w:unhideWhenUsed="1" w:qFormat="1"/>
+    <w:lsdException w:name="index 1" w:semiHidden="1" w:unhideWhenUsed="1"/>
+    <w:lsdException w:name="index 2" w:semiHidden="1" w:unhideWhenUsed="1"/>
+    <w:lsdException w:name="index 3" w:semiHidden="1" w:unhideWhenUsed="1"/>
+    <w:lsdException w:name="index 4" w:semiHidden="1" w:unhideWhenUsed="1"/>
+    <w:lsdException w:name="index 5" w:semiHidden="1" w:unhideWhenUsed="1"/>
+    <w:lsdException w:name="index 6" w:semiHidden="1" w:unhideWhenUsed="1"/>
+    <w:lsdException w:name="index 7" w:semiHidden="1" w:unhideWhenUsed="1"/>
+    <w:lsdException w:name="index 8" w:semiHidden="1" w:unhideWhenUsed="1"/>
+    <w:lsdException w:name="index 9" w:semiHidden="1" w:unhideWhenUsed="1"/>
+    <w:lsdException w:name="toc 1" w:semiHidden="1" w:uiPriority="39" w:unhideWhenUsed="1"/>
+    <w:lsdException w:name="toc 2" w:semiHidden="1" w:uiPriority="39" w:unhideWhenUsed="1"/>
+    <w:lsdException w:name="toc 3" w:semiHidden="1" w:uiPriority="39" w:unhideWhenUsed="1"/>
+    <w:lsdException w:name="toc 4" w:semiHidden="1" w:uiPriority="39" w:unhideWhenUsed="1"/>
+    <w:lsdException w:name="toc 5" w:semiHidden="1" w:uiPriority="39" w:unhideWhenUsed="1"/>
+    <w:lsdException w:name="toc 6" w:semiHidden="1" w:uiPriority="39" w:unhideWhenUsed="1"/>
+    <w:lsdException w:name="toc 7" w:semiHidden="1" w:uiPriority="39" w:unhideWhenUsed="1"/>
+    <w:lsdException w:name="toc 8" w:semiHidden="1" w:uiPriority="39" w:unhideWhenUsed="1"/>
+    <w:lsdException w:name="toc 9" w:semiHidden="1" w:uiPriority="39" w:unhideWhenUsed="1"/>
+    <w:lsdException w:name="Normal Indent" w:semiHidden="1" w:unhideWhenUsed="1"/>
+    <w:lsdException w:name="footnote text" w:semiHidden="1" w:unhideWhenUsed="1"/>
+    <w:lsdException w:name="annotation text" w:semiHidden="1" w:unhideWhenUsed="1"/>
+    <w:lsdException w:name="header" w:semiHidden="1" w:unhideWhenUsed="1"/>
+    <w:lsdException w:name="footer" w:semiHidden="1" w:unhideWhenUsed="1"/>
+    <w:lsdException w:name="index heading" w:semiHidden="1" w:unhideWhenUsed="1"/>
+    <w:lsdException w:name="caption" w:semiHidden="1" w:uiPriority="35" w:unhideWhenUsed="1" w:qFormat="1"/>
+    <w:lsdException w:name="table of figures" w:semiHidden="1" w:unhideWhenUsed="1"/>
+    <w:lsdException w:name="envelope address" w:semiHidden="1" w:unhideWhenUsed="1"/>
+    <w:lsdException w:name="envelope return" w:semiHidden="1" w:unhideWhenUsed="1"/>
+    <w:lsdException w:name="footnote reference" w:semiHidden="1" w:unhideWhenUsed="1"/>
+    <w:lsdException w:name="annotation reference" w:semiHidden="1" w:unhideWhenUsed="1"/>
+    <w:lsdException w:name="line number" w:semiHidden="1" w:unhideWhenUsed="1"/>
+    <w:lsdException w:name="page number" w:semiHidden="1" w:unhideWhenUsed="1"/>
+    <w:lsdException w:name="endnote reference" w:semiHidden="1" w:unhideWhenUsed="1"/>
+    <w:lsdException w:name="endnote text" w:semiHidden="1" w:unhideWhenUsed="1"/>
+    <w:lsdException w:name="table of authorities" w:semiHidden="1" w:unhideWhenUsed="1"/>
+    <w:lsdException w:name="macro" w:semiHidden="1" w:unhideWhenUsed="1"/>
+    <w:lsdException w:name="toa heading" w:semiHidden="1" w:unhideWhenUsed="1"/>
+    <w:lsdException w:name="List" w:semiHidden="1" w:unhideWhenUsed="1"/>
+    <w:lsdException w:name="List Bullet" w:semiHidden="1" w:unhideWhenUsed="1"/>
+    <w:lsdException w:name="List Number" w:semiHidden="1" w:unhideWhenUsed="1"/>
+    <w:lsdException w:name="List 2" w:semiHidden="1" w:unhideWhenUsed="1"/>
+    <w:lsdException w:name="List 3" w:semiHidden="1" w:unhideWhenUsed="1"/>
+    <w:lsdException w:name="List 4" w:semiHidden="1" w:unhideWhenUsed="1"/>
+    <w:lsdException w:name="List 5" w:semiHidden="1" w:unhideWhenUsed="1"/>
+    <w:lsdException w:name="List Bullet 2" w:semiHidden="1" w:unhideWhenUsed="1"/>
+    <w:lsdException w:name="List Bullet 3" w:semiHidden="1" w:unhideWhenUsed="1"/>
+    <w:lsdException w:name="List Bullet 4" w:semiHidden="1" w:unhideWhenUsed="1"/>
+    <w:lsdException w:name="List Bullet 5" w:semiHidden="1" w:unhideWhenUsed="1"/>
+    <w:lsdException w:name="List Number 2" w:semiHidden="1" w:unhideWhenUsed="1"/>
+    <w:lsdException w:name="List Number 3" w:semiHidden="1" w:unhideWhenUsed="1"/>
+    <w:lsdException w:name="List Number 4" w:semiHidden="1" w:unhideWhenUsed="1"/>
+    <w:lsdException w:name="List Number 5" w:semiHidden="1" w:unhideWhenUsed="1"/>
+    <w:lsdException w:name="Title" w:uiPriority="10" w:qFormat="1"/>
+    <w:lsdException w:name="Closing" w:semiHidden="1" w:unhideWhenUsed="1"/>
+    <w:lsdException w:name="Signature" w:semiHidden="1" w:unhideWhenUsed="1"/>
+    <w:lsdException w:name="Default Paragraph Font" w:semiHidden="1" w:uiPriority="1" w:unhideWhenUsed="1"/>
+    <w:lsdException w:name="Body Text" w:semiHidden="1" w:unhideWhenUsed="1"/>
+    <w:lsdException w:name="Body Text Indent" w:semiHidden="1" w:unhideWhenUsed="1"/>
+    <w:lsdException w:name="List Continue" w:semiHidden="1" w:unhideWhenUsed="1"/>
+    <w:lsdException w:name="List Continue 2" w:semiHidden="1" w:unhideWhenUsed="1"/>
+    <w:lsdException w:name="List Continue 3" w:semiHidden="1" w:unhideWhenUsed="1"/>
+    <w:lsdException w:name="List Continue 4" w:semiHidden="1" w:unhideWhenUsed="1"/>
+    <w:lsdException w:name="List Continue 5" w:semiHidden="1" w:unhideWhenUsed="1"/>
+    <w:lsdException w:name="Message Header" w:semiHidden="1" w:unhideWhenUsed="1"/>
+    <w:lsdException w:name="Subtitle" w:uiPriority="11" w:qFormat="1"/>
+    <w:lsdException w:name="Salutation" w:semiHidden="1" w:unhideWhenUsed="1"/>
+    <w:lsdException w:name="Date" w:semiHidden="1" w:unhideWhenUsed="1"/>
+    <w:lsdException w:name="Body Text First Indent" w:semiHidden="1" w:unhideWhenUsed="1"/>
+    <w:lsdException w:name="Body Text First Indent 2" w:semiHidden="1" w:unhideWhenUsed="1"/>
+    <w:lsdException w:name="Note Heading" w:semiHidden="1" w:unhideWhenUsed="1"/>
+    <w:lsdException w:name="Body Text 2" w:semiHidden="1" w:unhideWhenUsed="1"/>
+    <w:lsdException w:name="Body Text 3" w:semiHidden="1" w:unhideWhenUsed="1"/>
+    <w:lsdException w:name="Body Text Indent 2" w:semiHidden="1" w:unhideWhenUsed="1"/>
+    <w:lsdException w:name="Body Text Indent 3" w:semiHidden="1" w:unhideWhenUsed="1"/>
+    <w:lsdException w:name="Block Text" w:semiHidden="1" w:unhideWhenUsed="1"/>
+    <w:lsdException w:name="Hyperlink" w:semiHidden="1" w:unhideWhenUsed="1"/>
+    <w:lsdException w:name="FollowedHyperlink" w:semiHidden="1" w:unhideWhenUsed="1"/>
+    <w:lsdException w:name="Strong" w:uiPriority="22" w:qFormat="1"/>
+    <w:lsdException w:name="Emphasis" w:uiPriority="20" w:qFormat="1"/>
+    <w:lsdException w:name="Document Map" w:semiHidden="1" w:unhideWhenUsed="1"/>
+    <w:lsdException w:name="Plain Text" w:semiHidden="1" w:unhideWhenUsed="1"/>
+    <w:lsdException w:name="E-mail Signature" w:semiHidden="1" w:unhideWhenUsed="1"/>
+    <w:lsdException w:name="HTML Top of Form" w:semiHidden="1" w:unhideWhenUsed="1"/>
+    <w:lsdException w:name="HTML Bottom of Form" w:semiHidden="1" w:unhideWhenUsed="1"/>
+    <w:lsdException w:name="Normal (Web)" w:semiHidden="1" w:unhideWhenUsed="1"/>
+    <w:lsdException w:name="HTML Acronym" w:semiHidden="1" w:unhideWhenUsed="1"/>
+    <w:lsdException w:name="HTML Address" w:semiHidden="1" w:unhideWhenUsed="1"/>
+    <w:lsdException w:name="HTML Cite" w:semiHidden="1" w:unhideWhenUsed="1"/>
+    <w:lsdException w:name="HTML Code" w:semiHidden="1" w:unhideWhenUsed="1"/>
+    <w:lsdException w:name="HTML Definition" w:semiHidden="1" w:unhideWhenUsed="1"/>
+    <w:lsdException w:name="HTML Keyboard" w:semiHidden="1" w:unhideWhenUsed="1"/>
+    <w:lsdException w:name="HTML Preformatted" w:semiHidden="1" w:unhideWhenUsed="1"/>
+    <w:lsdException w:name="HTML Sample" w:semiHidden="1" w:unhideWhenUsed="1"/>
+    <w:lsdException w:name="HTML Typewriter" w:semiHidden="1" w:unhideWhenUsed="1"/>
+    <w:lsdException w:name="HTML Variable" w:semiHidden="1" w:unhideWhenUsed="1"/>
+    <w:lsdException w:name="Normal Table" w:semiHidden="1" w:unhideWhenUsed="1"/>
+    <w:lsdException w:name="annotation subject" w:semiHidden="1" w:unhideWhenUsed="1"/>
+    <w:lsdException w:name="No List" w:semiHidden="1" w:unhideWhenUsed="1"/>
+    <w:lsdException w:name="Outline List 1" w:semiHidden="1" w:unhideWhenUsed="1"/>
+    <w:lsdException w:name="Outline List 2" w:semiHidden="1" w:unhideWhenUsed="1"/>
+    <w:lsdException w:name="Outline List 3" w:semiHidden="1" w:unhideWhenUsed="1"/>
+    <w:lsdException w:name="Table Simple 1" w:semiHidden="1" w:unhideWhenUsed="1"/>
+    <w:lsdException w:name="Table Simple 2" w:semiHidden="1" w:unhideWhenUsed="1"/>
+    <w:lsdException w:name="Table Simple 3" w:semiHidden="1" w:unhideWhenUsed="1"/>
+    <w:lsdException w:name="Table Classic 1" w:semiHidden="1" w:unhideWhenUsed="1"/>
+    <w:lsdException w:name="Table Classic 2" w:semiHidden="1" w:unhideWhenUsed="1"/>
+    <w:lsdException w:name="Table Classic 3" w:semiHidden="1" w:unhideWhenUsed="1"/>
+    <w:lsdException w:name="Table Classic 4" w:semiHidden="1" w:unhideWhenUsed="1"/>
+    <w:lsdException w:name="Table Colorful 1" w:semiHidden="1" w:unhideWhenUsed="1"/>
+    <w:lsdException w:name="Table Colorful 2" w:semiHidden="1" w:unhideWhenUsed="1"/>
+    <w:lsdException w:name="Table Colorful 3" w:semiHidden="1" w:unhideWhenUsed="1"/>
+    <w:lsdException w:name="Table Columns 1" w:semiHidden="1" w:unhideWhenUsed="1"/>
+    <w:lsdException w:name="Table Columns 2" w:semiHidden="1" w:unhideWhenUsed="1"/>
+    <w:lsdException w:name="Table Columns 3" w:semiHidden="1" w:unhideWhenUsed="1"/>
+    <w:lsdException w:name="Table Columns 4" w:semiHidden="1" w:unhideWhenUsed="1"/>
+    <w:lsdException w:name="Table Columns 5" w:semiHidden="1" w:unhideWhenUsed="1"/>
+    <w:lsdException w:name="Table Grid 1" w:semiHidden="1" w:unhideWhenUsed="1"/>
+    <w:lsdException w:name="Table Grid 2" w:semiHidden="1" w:unhideWhenUsed="1"/>
+    <w:lsdException w:name="Table Grid 3" w:semiHidden="1" w:unhideWhenUsed="1"/>
+    <w:lsdException w:name="Table Grid 4" w:semiHidden="1" w:unhideWhenUsed="1"/>
+    <w:lsdException w:name="Table Grid 5" w:semiHidden="1" w:unhideWhenUsed="1"/>
+    <w:lsdException w:name="Table Grid 6" w:semiHidden="1" w:unhideWhenUsed="1"/>
+    <w:lsdException w:name="Table Grid 7" w:semiHidden="1" w:unhideWhenUsed="1"/>
+    <w:lsdException w:name="Table Grid 8" w:semiHidden="1" w:unhideWhenUsed="1"/>
+    <w:lsdException w:name="Table List 1" w:semiHidden="1" w:unhideWhenUsed="1"/>
+    <w:lsdException w:name="Table List 2" w:semiHidden="1" w:unhideWhenUsed="1"/>
+    <w:lsdException w:name="Table List 3" w:semiHidden="1" w:unhideWhenUsed="1"/>
+    <w:lsdException w:name="Table List 4" w:semiHidden="1" w:unhideWhenUsed="1"/>
+    <w:lsdException w:name="Table List 5" w:semiHidden="1" w:unhideWhenUsed="1"/>
+    <w:lsdException w:name="Table List 6" w:semiHidden="1" w:unhideWhenUsed="1"/>
+    <w:lsdException w:name="Table List 7" w:semiHidden="1" w:unhideWhenUsed="1"/>
+    <w:lsdException w:name="Table List 8" w:semiHidden="1" w:unhideWhenUsed="1"/>
+    <w:lsdException w:name="Table 3D effects 1" w:semiHidden="1" w:unhideWhenUsed="1"/>
+    <w:lsdException w:name="Table 3D effects 2" w:semiHidden="1" w:unhideWhenUsed="1"/>
+    <w:lsdException w:name="Table 3D effects 3" w:semiHidden="1" w:unhideWhenUsed="1"/>
+    <w:lsdException w:name="Table Contemporary" w:semiHidden="1" w:unhideWhenUsed="1"/>
+    <w:lsdException w:name="Table Elegant" w:semiHidden="1" w:unhideWhenUsed="1"/>
+    <w:lsdException w:name="Table Professional" w:semiHidden="1" w:unhideWhenUsed="1"/>
+    <w:lsdException w:name="Table Subtle 1" w:semiHidden="1" w:unhideWhenUsed="1"/>
+    <w:lsdException w:name="Table Subtle 2" w:semiHidden="1" w:unhideWhenUsed="1"/>
+    <w:lsdException w:name="Table Web 1" w:semiHidden="1" w:unhideWhenUsed="1"/>
+    <w:lsdException w:name="Table Web 2" w:semiHidden="1" w:unhideWhenUsed="1"/>
+    <w:lsdException w:name="Table Web 3" w:semiHidden="1" w:unhideWhenUsed="1"/>
+    <w:lsdException w:name="Balloon Text" w:semiHidden="1" w:unhideWhenUsed="1"/>
+    <w:lsdException w:name="Table Grid" w:uiPriority="59"/>
+    <w:lsdException w:name="Table Theme" w:semiHidden="1" w:unhideWhenUsed="1"/>
+    <w:lsdException w:name="Placeholder Text" w:semiHidden="1"/>
+    <w:lsdException w:name="No Spacing" w:uiPriority="1" w:qFormat="1"/>
+    <w:lsdException w:name="Light Shading" w:uiPriority="60"/>
+    <w:lsdException w:name="Light List" w:uiPriority="61"/>
+    <w:lsdException w:name="Light Grid" w:uiPriority="62"/>
+    <w:lsdException w:name="Medium Shading 1" w:uiPriority="63"/>
+    <w:lsdException w:name="Medium Shading 2" w:uiPriority="64"/>
+    <w:lsdException w:name="Medium List 1" w:uiPriority="65"/>
+    <w:lsdException w:name="Medium List 2" w:uiPriority="66"/>
+    <w:lsdException w:name="Medium Grid 1" w:uiPriority="67"/>
+    <w:lsdException w:name="Medium Grid 2" w:uiPriority="68"/>
+    <w:lsdException w:name="Medium Grid 3" w:uiPriority="69"/>
+    <w:lsdException w:name="Dark List" w:uiPriority="70"/>
+    <w:lsdException w:name="Colorful Shading" w:uiPriority="71"/>
+    <w:lsdException w:name="Colorful List" w:uiPriority="72"/>
+    <w:lsdException w:name="Colorful Grid" w:uiPriority="73"/>
+    <w:lsdException w:name="Light Shading Accent 1" w:uiPriority="60"/>
+    <w:lsdException w:name="Light List Accent 1" w:uiPriority="61"/>
+    <w:lsdException w:name="Light Grid Accent 1" w:uiPriority="62"/>
+    <w:lsdException w:name="Medium Shading 1 Accent 1" w:uiPriority="63"/>
+    <w:lsdException w:name="Medium Shading 2 Accent 1" w:uiPriority="64"/>
+    <w:lsdException w:name="Medium List 1 Accent 1" w:uiPriority="65"/>
+    <w:lsdException w:name="Revision" w:semiHidden="1"/>
+    <w:lsdException w:name="List Paragraph" w:uiPriority="34" w:qFormat="1"/>
+    <w:lsdException w:name="Quote" w:uiPriority="29" w:qFormat="1"/>
+    <w:lsdException w:name="Intense Quote" w:uiPriority="30" w:qFormat="1"/>
+    <w:lsdException w:name="Medium List 2 Accent 1" w:uiPriority="66"/>
+    <w:lsdException w:name="Medium Grid 1 Accent 1" w:uiPriority="67"/>
+    <w:lsdException w:name="Medium Grid 2 Accent 1" w:uiPriority="68"/>
+    <w:lsdException w:name="Medium Grid 3 Accent 1" w:uiPriority="69"/>
+    <w:lsdException w:name="Dark List Accent 1" w:uiPriority="70"/>
+    <w:lsdException w:name="Colorful Shading Accent 1" w:uiPriority="71"/>
+    <w:lsdException w:name="Colorful List Accent 1" w:uiPriority="72"/>
+    <w:lsdException w:name="Colorful Grid Accent 1" w:uiPriority="73"/>
+    <w:lsdException w:name="Light Shading Accent 2" w:uiPriority="60"/>
+    <w:lsdException w:name="Light List Accent 2" w:uiPriority="61"/>
+    <w:lsdException w:name="Light Grid Accent 2" w:uiPriority="62"/>
+    <w:lsdException w:name="Medium Shading 1 Accent 2" w:uiPriority="63"/>
+    <w:lsdException w:name="Medium Shading 2 Accent 2" w:uiPriority="64"/>
+    <w:lsdException w:name="Medium List 1 Accent 2" w:uiPriority="65"/>
+    <w:lsdException w:name="Medium List 2 Accent 2" w:uiPriority="66"/>
+    <w:lsdException w:name="Medium Grid 1 Accent 2" w:uiPriority="67"/>
+    <w:lsdException w:name="Medium Grid 2 Accent 2" w:uiPriority="68"/>
+    <w:lsdException w:name="Medium Grid 3 Accent 2" w:uiPriority="69"/>
+    <w:lsdException w:name="Dark List Accent 2" w:uiPriority="70"/>
+    <w:lsdException w:name="Colorful Shading Accent 2" w:uiPriority="71"/>
+    <w:lsdException w:name="Colorful List Accent 2" w:uiPriority="72"/>
+    <w:lsdException w:name="Colorful Grid Accent 2" w:uiPriority="73"/>
+    <w:lsdException w:name="Light Shading Accent 3" w:uiPriority="60"/>
+    <w:lsdException w:name="Light List Accent 3" w:uiPriority="61"/>
+    <w:lsdException w:name="Light Grid Accent 3" w:uiPriority="62"/>
+    <w:lsdException w:name="Medium Shading 1 Accent 3" w:uiPriority="63"/>
+    <w:lsdException w:name="Medium Shading 2 Accent 3" w:uiPriority="64"/>
+    <w:lsdException w:name="Medium List 1 Accent 3" w:uiPriority="65"/>
+    <w:lsdException w:name="Medium List 2 Accent 3" w:uiPriority="66"/>
+    <w:lsdException w:name="Medium Grid 1 Accent 3" w:uiPriority="67"/>
+    <w:lsdException w:name="Medium Grid 2 Accent 3" w:uiPriority="68"/>
+    <w:lsdException w:name="Medium Grid 3 Accent 3" w:uiPriority="69"/>
+    <w:lsdException w:name="Dark List Accent 3" w:uiPriority="70"/>
+    <w:lsdException w:name="Colorful Shading Accent 3" w:uiPriority="71"/>
+    <w:lsdException w:name="Colorful List Accent 3" w:uiPriority="72"/>
+    <w:lsdException w:name="Colorful Grid Accent 3" w:uiPriority="73"/>
+    <w:lsdException w:name="Light Shading Accent 4" w:uiPriority="60"/>
+    <w:lsdException w:name="Light List Accent 4" w:uiPriority="61"/>
+    <w:lsdException w:name="Light Grid Accent 4" w:uiPriority="62"/>
+    <w:lsdException w:name="Medium Shading 1 Accent 4" w:uiPriority="63"/>
+    <w:lsdException w:name="Medium Shading 2 Accent 4" w:uiPriority="64"/>
+    <w:lsdException w:name="Medium List 1 Accent 4" w:uiPriority="65"/>
+    <w:lsdException w:name="Medium List 2 Accent 4" w:uiPriority="66"/>
+    <w:lsdException w:name="Medium Grid 1 Accent 4" w:uiPriority="67"/>
+    <w:lsdException w:name="Medium Grid 2 Accent 4" w:uiPriority="68"/>
+    <w:lsdException w:name="Medium Grid 3 Accent 4" w:uiPriority="69"/>
+    <w:lsdException w:name="Dark List Accent 4" w:uiPriority="70"/>
+    <w:lsdException w:name="Colorful Shading Accent 4" w:uiPriority="71"/>
+    <w:lsdException w:name="Colorful List Accent 4" w:uiPriority="72"/>
+    <w:lsdException w:name="Colorful Grid Accent 4" w:uiPriority="73"/>
+    <w:lsdException w:name="Light Shading Accent 5" w:uiPriority="60"/>
+    <w:lsdException w:name="Light List Accent 5" w:uiPriority="61"/>
+    <w:lsdException w:name="Light Grid Accent 5" w:uiPriority="62"/>
+    <w:lsdException w:name="Medium Shading 1 Accent 5" w:uiPriority="63"/>
+    <w:lsdException w:name="Medium Shading 2 Accent 5" w:uiPriority="64"/>
+    <w:lsdException w:name="Medium List 1 Accent 5" w:uiPriority="65"/>
+    <w:lsdException w:name="Medium List 2 Accent 5" w:uiPriority="66"/>
+    <w:lsdException w:name="Medium Grid 1 Accent 5" w:uiPriority="67"/>
+    <w:lsdException w:name="Medium Grid 2 Accent 5" w:uiPriority="68"/>
+    <w:lsdException w:name="Medium Grid 3 Accent 5" w:uiPriority="69"/>
+    <w:lsdException w:name="Dark List Accent 5" w:uiPriority="70"/>
+    <w:lsdException w:name="Colorful Shading Accent 5" w:uiPriority="71"/>
+    <w:lsdException w:name="Colorful List Accent 5" w:uiPriority="72"/>
+    <w:lsdException w:name="Colorful Grid Accent 5" w:uiPriority="73"/>
+    <w:lsdException w:name="Light Shading Accent 6" w:uiPriority="60"/>
+    <w:lsdException w:name="Light List Accent 6" w:uiPriority="61"/>
+    <w:lsdException w:name="Light Grid Accent 6" w:uiPriority="62"/>
+    <w:lsdException w:name="Medium Shading 1 Accent 6" w:uiPriority="63"/>
+    <w:lsdException w:name="Medium Shading 2 Accent 6" w:uiPriority="64"/>
+    <w:lsdException w:name="Medium List 1 Accent 6" w:uiPriority="65"/>
+    <w:lsdException w:name="Medium List 2 Accent 6" w:uiPriority="66"/>
+    <w:lsdException w:name="Medium Grid 1 Accent 6" w:uiPriority="67"/>
+    <w:lsdException w:name="Medium Grid 2 Accent 6" w:uiPriority="68"/>
+    <w:lsdException w:name="Medium Grid 3 Accent 6" w:uiPriority="69"/>
+    <w:lsdException w:name="Dark List Accent 6" w:uiPriority="70"/>
+    <w:lsdException w:name="Colorful Shading Accent 6" w:uiPriority="71"/>
+    <w:lsdException w:name="Colorful List Accent 6" w:uiPriority="72"/>
+    <w:lsdException w:name="Colorful Grid Accent 6" w:uiPriority="73"/>
+    <w:lsdException w:name="Subtle Emphasis" w:uiPriority="19" w:qFormat="1"/>
+    <w:lsdException w:name="Intense Emphasis" w:uiPriority="21" w:qFormat="1"/>
+    <w:lsdException w:name="Subtle Reference" w:uiPriority="31" w:qFormat="1"/>
+    <w:lsdException w:name="Intense Reference" w:uiPriority="32" w:qFormat="1"/>
+    <w:lsdException w:name="Book Title" w:uiPriority="33" w:qFormat="1"/>
+    <w:lsdException w:name="Bibliography" w:semiHidden="1" w:uiPriority="37" w:unhideWhenUsed="1"/>
+    <w:lsdException w:name="TOC Heading" w:semiHidden="1" w:uiPriority="39" w:unhideWhenUsed="1" w:qFormat="1"/>
+    <w:lsdException w:name="Plain Table 1" w:uiPriority="41"/>
+    <w:lsdException w:name="Plain Table 2" w:uiPriority="42"/>
+    <w:lsdException w:name="Plain Table 3" w:uiPriority="43"/>
+    <w:lsdException w:name="Plain Table 4" w:uiPriority="44"/>
+    <w:lsdException w:name="Plain Table 5" w:uiPriority="45"/>
+    <w:lsdException w:name="Grid Table Light" w:uiPriority="40"/>
+    <w:lsdException w:name="Grid Table 1 Light" w:uiPriority="46"/>
+    <w:lsdException w:name="Grid Table 2" w:uiPriority="47"/>
+    <w:lsdException w:name="Grid Table 3" w:uiPriority="48"/>
+    <w:lsdException w:name="Grid Table 4" w:uiPriority="49"/>
+    <w:lsdException w:name="Grid Table 5 Dark" w:uiPriority="50"/>
+    <w:lsdException w:name="Grid Table 6 Colorful" w:uiPriority="51"/>
+    <w:lsdException w:name="Grid Table 7 Colorful" w:uiPriority="52"/>
+    <w:lsdException w:name="Grid Table 1 Light Accent 1" w:uiPriority="46"/>
+    <w:lsdException w:name="Grid Table 2 Accent 1" w:uiPriority="47"/>
+    <w:lsdException w:name="Grid Table 3 Accent 1" w:uiPriority="48"/>
+    <w:lsdException w:name="Grid Table 4 Accent 1" w:uiPriority="49"/>
+    <w:lsdException w:name="Grid Table 5 Dark Accent 1" w:uiPriority="50"/>
+    <w:lsdException w:name="Grid Table 6 Colorful Accent 1" w:uiPriority="51"/>
+    <w:lsdException w:name="Grid Table 7 Colorful Accent 1" w:uiPriority="52"/>
+    <w:lsdException w:name="Grid Table 1 Light Accent 2" w:uiPriority="46"/>
+    <w:lsdException w:name="Grid Table 2 Accent 2" w:uiPriority="47"/>
+    <w:lsdException w:name="Grid Table 3 Accent 2" w:uiPriority="48"/>
+    <w:lsdException w:name="Grid Table 4 Accent 2" w:uiPriority="49"/>
+    <w:lsdException w:name="Grid Table 5 Dark Accent 2" w:uiPriority="50"/>
+    <w:lsdException w:name="Grid Table 6 Colorful Accent 2" w:uiPriority="51"/>
+    <w:lsdException w:name="Grid Table 7 Colorful Accent 2" w:uiPriority="52"/>
+    <w:lsdException w:name="Grid Table 1 Light Accent 3" w:uiPriority="46"/>
+    <w:lsdException w:name="Grid Table 2 Accent 3" w:uiPriority="47"/>
+    <w:lsdException w:name="Grid Table 3 Accent 3" w:uiPriority="48"/>
+    <w:lsdException w:name="Grid Table 4 Accent 3" w:uiPriority="49"/>
+    <w:lsdException w:name="Grid Table 5 Dark Accent 3" w:uiPriority="50"/>
+    <w:lsdException w:name="Grid Table 6 Colorful Accent 3" w:uiPriority="51"/>
+    <w:lsdException w:name="Grid Table 7 Colorful Accent 3" w:uiPriority="52"/>
+    <w:lsdException w:name="Grid Table 1 Light Accent 4" w:uiPriority="46"/>
+    <w:lsdException w:name="Grid Table 2 Accent 4" w:uiPriority="47"/>
+    <w:lsdException w:name="Grid Table 3 Accent 4" w:uiPriority="48"/>
+    <w:lsdException w:name="Grid Table 4 Accent 4" w:uiPriority="49"/>
+    <w:lsdException w:name="Grid Table 5 Dark Accent 4" w:uiPriority="50"/>
+    <w:lsdException w:name="Grid Table 6 Colorful Accent 4" w:uiPriority="51"/>
+    <w:lsdException w:name="Grid Table 7 Colorful Accent 4" w:uiPriority="52"/>
+    <w:lsdException w:name="Grid Table 1 Light Accent 5" w:uiPriority="46"/>
+    <w:lsdException w:name="Grid Table 2 Accent 5" w:uiPriority="47"/>
+    <w:lsdException w:name="Grid Table 3 Accent 5" w:uiPriority="48"/>
+    <w:lsdException w:name="Grid Table 4 Accent 5" w:uiPriority="49"/>
+    <w:lsdException w:name="Grid Table 5 Dark Accent 5" w:uiPriority="50"/>
+    <w:lsdException w:name="Grid Table 6 Colorful Accent 5" w:uiPriority="51"/>
+    <w:lsdException w:name="Grid Table 7 Colorful Accent 5" w:uiPriority="52"/>
+    <w:lsdException w:name="Grid Table 1 Light Accent 6" w:uiPriority="46"/>
+    <w:lsdException w:name="Grid Table 2 Accent 6" w:uiPriority="47"/>
+    <w:lsdException w:name="Grid Table 3 Accent 6" w:uiPriority="48"/>
+    <w:lsdException w:name="Grid Table 4 Accent 6" w:uiPriority="49"/>
+    <w:lsdException w:name="Grid Table 5 Dark Accent 6" w:uiPriority="50"/>
+    <w:lsdException w:name="Grid Table 6 Colorful Accent 6" w:uiPriority="51"/>
+    <w:lsdException w:name="Grid Table 7 Colorful Accent 6" w:uiPriority="52"/>
+    <w:lsdException w:name="List Table 1 Light" w:uiPriority="46"/>
+    <w:lsdException w:name="List Table 2" w:uiPriority="47"/>
+    <w:lsdException w:name="List Table 3" w:uiPriority="48"/>
+    <w:lsdException w:name="List Table 4" w:uiPriority="49"/>
+    <w:lsdException w:name="List Table 5 Dark" w:uiPriority="50"/>
+    <w:lsdException w:name="List Table 6 Colorful" w:uiPriority="51"/>
+    <w:lsdException w:name="List Table 7 Colorful" w:uiPriority="52"/>
+    <w:lsdException w:name="List Table 1 Light Accent 1" w:uiPriority="46"/>
+    <w:lsdException w:name="List Table 2 Accent 1" w:uiPriority="47"/>
+    <w:lsdException w:name="List Table 3 Accent 1" w:uiPriority="48"/>
+    <w:lsdException w:name="List Table 4 Accent 1" w:uiPriority="49"/>
+    <w:lsdException w:name="List Table 5 Dark Accent 1" w:uiPriority="50"/>
+    <w:lsdException w:name="List Table 6 Colorful Accent 1" w:uiPriority="51"/>
+    <w:lsdException w:name="List Table 7 Colorful Accent 1" w:uiPriority="52"/>
+    <w:lsdException w:name="List Table 1 Light Accent 2" w:uiPriority="46"/>
+    <w:lsdException w:name="List Table 2 Accent 2" w:uiPriority="47"/>
+    <w:lsdException w:name="List Table 3 Accent 2" w:uiPriority="48"/>
+    <w:lsdException w:name="List Table 4 Accent 2" w:uiPriority="49"/>
+    <w:lsdException w:name="List Table 5 Dark Accent 2" w:uiPriority="50"/>
+    <w:lsdException w:name="List Table 6 Colorful Accent 2" w:uiPriority="51"/>
+    <w:lsdException w:name="List Table 7 Colorful Accent 2" w:uiPriority="52"/>
+    <w:lsdException w:name="List Table 1 Light Accent 3" w:uiPriority="46"/>
+    <w:lsdException w:name="List Table 2 Accent 3" w:uiPriority="47"/>
+    <w:lsdException w:name="List Table 3 Accent 3" w:uiPriority="48"/>
+    <w:lsdException w:name="List Table 4 Accent 3" w:uiPriority="49"/>
+    <w:lsdException w:name="List Table 5 Dark Accent 3" w:uiPriority="50"/>
+    <w:lsdException w:name="List Table 6 Colorful Accent 3" w:uiPriority="51"/>
+    <w:lsdException w:name="List Table 7 Colorful Accent 3" w:uiPriority="52"/>
+    <w:lsdException w:name="List Table 1 Light Accent 4" w:uiPriority="46"/>
+    <w:lsdException w:name="List Table 2 Accent 4" w:uiPriority="47"/>
+    <w:lsdException w:name="List Table 3 Accent 4" w:uiPriority="48"/>
+    <w:lsdException w:name="List Table 4 Accent 4" w:uiPriority="49"/>
+    <w:lsdException w:name="List Table 5 Dark Accent 4" w:uiPriority="50"/>
+    <w:lsdException w:name="List Table 6 Colorful Accent 4" w:uiPriority="51"/>
+    <w:lsdException w:name="List Table 7 Colorful Accent 4" w:uiPriority="52"/>
+    <w:lsdException w:name="List Table 1 Light Accent 5" w:uiPriority="46"/>
+    <w:lsdException w:name="List Table 2 Accent 5" w:uiPriority="47"/>
+    <w:lsdException w:name="List Table 3 Accent 5" w:uiPriority="48"/>
+    <w:lsdException w:name="List Table 4 Accent 5" w:uiPriority="49"/>
+    <w:lsdException w:name="List Table 5 Dark Accent 5" w:uiPriority="50"/>
+    <w:lsdException w:name="List Table 6 Colorful Accent 5" w:uiPriority="51"/>
+    <w:lsdException w:name="List Table 7 Colorful Accent 5" w:uiPriority="52"/>
+    <w:lsdException w:name="List Table 1 Light Accent 6" w:uiPriority="46"/>
+    <w:lsdException w:name="List Table 2 Accent 6" w:uiPriority="47"/>
+    <w:lsdException w:name="List Table 3 Accent 6" w:uiPriority="48"/>
+    <w:lsdException w:name="List Table 4 Accent 6" w:uiPriority="49"/>
+    <w:lsdException w:name="List Table 5 Dark Accent 6" w:uiPriority="50"/>
+    <w:lsdException w:name="List Table 6 Colorful Accent 6" w:uiPriority="51"/>
+    <w:lsdException w:name="List Table 7 Colorful Accent 6" w:uiPriority="52"/>
   </w:latentStyles>
   <w:style w:type="paragraph" w:default="1" w:styleId="Standard">
     <w:name w:val="Normal"/>
@@ -3869,7 +4896,6 @@
     <w:uiPriority w:val="99"/>
     <w:semiHidden/>
     <w:unhideWhenUsed/>
-    <w:qFormat/>
     <w:tblPr>
       <w:tblInd w:w="0" w:type="dxa"/>
       <w:tblCellMar>

</xml_diff>